<commit_message>
good draft of January 2016 submission
</commit_message>
<xml_diff>
--- a/rm-project.docx
+++ b/rm-project.docx
@@ -7,91 +7,55 @@
         <w:pStyle w:val="Title"/>
       </w:pPr>
       <w:r>
+        <w:t xml:space="preserve">Transmission</w:t>
+      </w:r>
+      <w:r>
+        <w:t xml:space="preserve"> </w:t>
+      </w:r>
+      <w:r>
+        <w:t xml:space="preserve">Type</w:t>
+      </w:r>
+      <w:r>
+        <w:t xml:space="preserve"> </w:t>
+      </w:r>
+      <w:r>
+        <w:t xml:space="preserve">has</w:t>
+      </w:r>
+      <w:r>
+        <w:t xml:space="preserve"> </w:t>
+      </w:r>
+      <w:r>
+        <w:t xml:space="preserve">no</w:t>
+      </w:r>
+      <w:r>
+        <w:t xml:space="preserve"> </w:t>
+      </w:r>
+      <w:r>
         <w:t xml:space="preserve">Impact</w:t>
       </w:r>
       <w:r>
         <w:t xml:space="preserve"> </w:t>
       </w:r>
       <w:r>
-        <w:t xml:space="preserve">of</w:t>
-      </w:r>
-      <w:r>
-        <w:t xml:space="preserve"> </w:t>
-      </w:r>
-      <w:r>
-        <w:t xml:space="preserve">transmission</w:t>
-      </w:r>
-      <w:r>
-        <w:t xml:space="preserve"> </w:t>
-      </w:r>
-      <w:r>
-        <w:t xml:space="preserve">type</w:t>
-      </w:r>
-      <w:r>
-        <w:t xml:space="preserve"> </w:t>
-      </w:r>
-      <w:r>
         <w:t xml:space="preserve">on</w:t>
       </w:r>
       <w:r>
         <w:t xml:space="preserve"> </w:t>
       </w:r>
       <w:r>
-        <w:t xml:space="preserve">gas</w:t>
-      </w:r>
-      <w:r>
-        <w:t xml:space="preserve"> </w:t>
-      </w:r>
-      <w:r>
-        <w:t xml:space="preserve">mileage</w:t>
-      </w:r>
-      <w:r>
-        <w:t xml:space="preserve"> </w:t>
-      </w:r>
-      <w:r>
-        <w:t xml:space="preserve">was</w:t>
-      </w:r>
-      <w:r>
-        <w:t xml:space="preserve"> </w:t>
-      </w:r>
-      <w:r>
-        <w:t xml:space="preserve">inconclusive</w:t>
-      </w:r>
-      <w:r>
-        <w:t xml:space="preserve"> </w:t>
-      </w:r>
-      <w:r>
-        <w:t xml:space="preserve">in</w:t>
-      </w:r>
-      <w:r>
-        <w:t xml:space="preserve"> </w:t>
-      </w:r>
-      <w:r>
-        <w:t xml:space="preserve">the</w:t>
-      </w:r>
-      <w:r>
-        <w:t xml:space="preserve"> </w:t>
-      </w:r>
-      <w:r>
-        <w:t xml:space="preserve">Motor</w:t>
-      </w:r>
-      <w:r>
-        <w:t xml:space="preserve"> </w:t>
-      </w:r>
-      <w:r>
-        <w:t xml:space="preserve">Trend</w:t>
-      </w:r>
-      <w:r>
-        <w:t xml:space="preserve"> </w:t>
-      </w:r>
-      <w:r>
-        <w:t xml:space="preserve">data</w:t>
-      </w:r>
-      <w:r>
-        <w:t xml:space="preserve"> </w:t>
-      </w:r>
-      <w:r>
-        <w:t xml:space="preserve">set</w:t>
+        <w:t xml:space="preserve">Car</w:t>
+      </w:r>
+      <w:r>
+        <w:t xml:space="preserve"> </w:t>
+      </w:r>
+      <w:r>
+        <w:t xml:space="preserve">Gas</w:t>
+      </w:r>
+      <w:r>
+        <w:t xml:space="preserve"> </w:t>
+      </w:r>
+      <w:r>
+        <w:t xml:space="preserve">Mileage</w:t>
       </w:r>
     </w:p>
     <w:p>
@@ -113,13 +77,13 @@
         <w:pStyle w:val="Date"/>
       </w:pPr>
       <w:r>
-        <w:t xml:space="preserve">December</w:t>
-      </w:r>
-      <w:r>
-        <w:t xml:space="preserve"> </w:t>
-      </w:r>
-      <w:r>
-        <w:t xml:space="preserve">2015</w:t>
+        <w:t xml:space="preserve">January</w:t>
+      </w:r>
+      <w:r>
+        <w:t xml:space="preserve"> </w:t>
+      </w:r>
+      <w:r>
+        <w:t xml:space="preserve">2016</w:t>
       </w:r>
     </w:p>
     <w:p>
@@ -134,12 +98,32 @@
     </w:p>
     <w:p>
       <w:r>
-        <w:t xml:space="preserve">In this report, we looked at Motor Trend cars data set (mtcars) to see if we could determine whether the type of transmission in a car, manual or automatic, had a significant effect on its gas mileage, and if so, to quantify that impact.</w:t>
-      </w:r>
-    </w:p>
-    <w:p>
-      <w:r>
-        <w:t xml:space="preserve">The mtcars data set includes descriptor variables like, weight, number of cylinders, displacement, transmission type, plus measured values like mileage and quarter mile time.</w:t>
+        <w:t xml:space="preserve">We looked at the Motor Trend cars data set to see if the type of transmission in a car had a significant effect on its fuel consumption, and if so, to quantify that effect.</w:t>
+      </w:r>
+    </w:p>
+    <w:p>
+      <w:r>
+        <w:t xml:space="preserve">At first glance, we found that cars with manual transmissions had better fuel economy, consuming on average 4.4 gallons per 100 miles (gpm) (+/- 1.7) compared to an average of 6.1 gpm (+/- 0.7) for cars with automatic transmissions.</w:t>
+      </w:r>
+      <w:r>
+        <w:t xml:space="preserve"> </w:t>
+      </w:r>
+      <w:r>
+        <w:rPr>
+          <w:i/>
+        </w:rPr>
+        <w:t xml:space="preserve">But correllation is not causation</w:t>
+      </w:r>
+      <w:r>
+        <w:t xml:space="preserve"> </w:t>
+      </w:r>
+      <w:r>
+        <w:t xml:space="preserve">and just because there is a difference in fuel economy doesn't mean transmission type is the cause of the difference.</w:t>
+      </w:r>
+    </w:p>
+    <w:p>
+      <w:r>
+        <w:t xml:space="preserve">Digging deeper, we found that a car's fuel consumption was primarily a function of its weight and that the type of transmission was not significant. The reason why cars with manual transmission had better mileage was because in this data set the transmission type and vehicle weight were confounders and were not independent. Given a car's weight you could reasonably predict its transmission type -- The high mileage cars were light and had manual transmissions, while the low mileage cars were heavy and had automatic transmissions.</w:t>
       </w:r>
     </w:p>
     <w:p>
@@ -154,7 +138,54 @@
     </w:p>
     <w:p>
       <w:r>
-        <w:t xml:space="preserve">First, let's compare the mileage of cars with automatic transmissions to those with manual transmissions.</w:t>
+        <w:t xml:space="preserve">We did two transformations on the cars data set. First, we inverted and scaled</w:t>
+      </w:r>
+      <w:r>
+        <w:t xml:space="preserve"> </w:t>
+      </w:r>
+      <w:r>
+        <w:rPr>
+          <w:i/>
+        </w:rPr>
+        <w:t xml:space="preserve">miles per gallon</w:t>
+      </w:r>
+      <w:r>
+        <w:t xml:space="preserve"> </w:t>
+      </w:r>
+      <w:r>
+        <w:t xml:space="preserve">(mpg) to get</w:t>
+      </w:r>
+      <w:r>
+        <w:t xml:space="preserve"> </w:t>
+      </w:r>
+      <w:r>
+        <w:rPr>
+          <w:i/>
+        </w:rPr>
+        <w:t xml:space="preserve">gallons per 100 miles</w:t>
+      </w:r>
+      <w:r>
+        <w:t xml:space="preserve"> </w:t>
+      </w:r>
+      <w:r>
+        <w:t xml:space="preserve">(gpm), or kilomiles. It is a better metric for comparing the fuel consumption among cars (see ...). Also, we added a column, dividing horsepower (hp) by weight (wt) to get a the</w:t>
+      </w:r>
+      <w:r>
+        <w:t xml:space="preserve"> </w:t>
+      </w:r>
+      <w:r>
+        <w:rPr>
+          <w:i/>
+        </w:rPr>
+        <w:t xml:space="preserve">horsepower per 1000 lbs</w:t>
+      </w:r>
+      <w:r>
+        <w:t xml:space="preserve">. As we will see, this gives us a metric that is a measure of power that is not correlated with weight.</w:t>
+      </w:r>
+    </w:p>
+    <w:p>
+      <w:r>
+        <w:t xml:space="preserve">First, let's compare the fuel consumption of cars with automatic transmissions to those with manual transmissions, see</w:t>
       </w:r>
       <w:r>
         <w:t xml:space="preserve"> </w:t>
@@ -166,21 +197,12 @@
         <w:t xml:space="preserve">Figure 1</w:t>
       </w:r>
       <w:r>
-        <w:t xml:space="preserve"> </w:t>
-      </w:r>
-      <w:r>
-        <w:t xml:space="preserve">shows a boxplot of the mileage for each transmission type. It shows:</w:t>
-      </w:r>
-      <w:r>
-        <w:br w:type="textWrapping"/>
-      </w:r>
-      <w:r>
-        <w:t xml:space="preserve">- there is a sizeable difference in the median, with manual transmissions getting better gas mileage (22.8 MpG) than automatics (17.3 MpG).</w:t>
-      </w:r>
-    </w:p>
-    <w:p>
-      <w:r>
-        <w:t xml:space="preserve">A simple regression of mileage as a function of transmission type (mpg ~ am), see</w:t>
+        <w:t xml:space="preserve">. There is a sizable difference in the median mileage, with manual transmissions consuming 4.39 gpm compared to 5.78 gpm for automatics.</w:t>
+      </w:r>
+    </w:p>
+    <w:p>
+      <w:r>
+        <w:t xml:space="preserve">Next, let's test whether the difference is significant by doing an intercept-only regression of fuel consumption as a function of transmission type, see</w:t>
       </w:r>
       <w:r>
         <w:t xml:space="preserve"> </w:t>
@@ -192,22 +214,40 @@
         <w:t xml:space="preserve">Figure 2</w:t>
       </w:r>
       <w:r>
-        <w:t xml:space="preserve">, shows:</w:t>
-      </w:r>
-      <w:r>
-        <w:br w:type="textWrapping"/>
-      </w:r>
-      <w:r>
-        <w:t xml:space="preserve">- the difference in average mileage is significant (the amManual p-value of 2.85</w:t>
-      </w:r>
-      <w:r>
-        <w:t xml:space="preserve">10^{-4} is less than the 95-th percentile threshold of 0.05)</w:t>
-      </w:r>
-      <w:r>
-        <w:br w:type="textWrapping"/>
-      </w:r>
-      <w:r>
-        <w:t xml:space="preserve">- manual transmissions get 3.64 to 10.8 MpG</w:t>
+        <w:t xml:space="preserve">. We see:</w:t>
+      </w:r>
+    </w:p>
+    <w:p>
+      <w:pPr>
+        <w:numPr>
+          <w:numId w:val="1001"/>
+          <w:ilvl w:val="0"/>
+        </w:numPr>
+      </w:pPr>
+      <w:r>
+        <w:t xml:space="preserve">In the Coefficients, the p-value (Pr(&gt;|t|) for manual transmissions (transManaul) is 0.00143 and less than 0.05. That means the difference between automatics and manuals is indeed significant.</w:t>
+      </w:r>
+    </w:p>
+    <w:p>
+      <w:pPr>
+        <w:numPr>
+          <w:numId w:val="1001"/>
+          <w:ilvl w:val="0"/>
+        </w:numPr>
+      </w:pPr>
+      <w:r>
+        <w:t xml:space="preserve">In the Coefficients, the Estimate column says that automatics (Intercept) consume on average 6.14 gpm, and manuals (transManual) consume -1.78 gpm less, for an average of 4.4 gpm.</w:t>
+      </w:r>
+    </w:p>
+    <w:p>
+      <w:pPr>
+        <w:numPr>
+          <w:numId w:val="1001"/>
+          <w:ilvl w:val="0"/>
+        </w:numPr>
+      </w:pPr>
+      <w:r>
+        <w:t xml:space="preserve">In the Confint, we see the 95th percentile interval for gpm, with automatics (Intercept) consuming 5.49 to 6.8 gpm and manuals (transManual) consuming -2.81 to -0.74 gpm</w:t>
       </w:r>
       <w:r>
         <w:t xml:space="preserve"> </w:t>
@@ -216,24 +256,15 @@
         <w:rPr>
           <w:i/>
         </w:rPr>
-        <w:t xml:space="preserve">better</w:t>
-      </w:r>
-      <w:r>
-        <w:t xml:space="preserve"> </w:t>
-      </w:r>
-      <w:r>
-        <w:t xml:space="preserve">than the average 17.1 MpG of automatic transmissions (the 95% confidence interval)</w:t>
-      </w:r>
-      <w:r>
-        <w:br w:type="textWrapping"/>
-      </w:r>
-      <w:r>
-        <w:t xml:space="preserve">- this fit accounts for just 33.8% of the variation in mileage (the adjusted R-square value)</w:t>
-      </w:r>
-    </w:p>
-    <w:p>
-      <w:r>
-        <w:t xml:space="preserve">BUT, looking at the residuals of this fit in</w:t>
+        <w:t xml:space="preserve">less</w:t>
+      </w:r>
+      <w:r>
+        <w:t xml:space="preserve">, for an interval of 2.68 to 6.06 gpm.</w:t>
+      </w:r>
+    </w:p>
+    <w:p>
+      <w:r>
+        <w:t xml:space="preserve">Let's investigate further looking at what variables affect fuel consumption the most.</w:t>
       </w:r>
       <w:r>
         <w:t xml:space="preserve"> </w:t>
@@ -245,12 +276,48 @@
         <w:t xml:space="preserve">Figure 3</w:t>
       </w:r>
       <w:r>
-        <w:t xml:space="preserve">, we see that this fit is not good at all. The residuals should be random, yet we see a significant pattern that looks like parallel lines. This indicates the residuals contain information from other variables that should be included in our model.</w:t>
-      </w:r>
-    </w:p>
-    <w:p>
-      <w:r>
-        <w:t xml:space="preserve">Let's investigate further, looking at what variables affect mileage the most.</w:t>
+        <w:t xml:space="preserve"> </w:t>
+      </w:r>
+      <w:r>
+        <w:t xml:space="preserve">shows the correlation between variables in the data set. We see:</w:t>
+      </w:r>
+    </w:p>
+    <w:p>
+      <w:pPr>
+        <w:numPr>
+          <w:numId w:val="1002"/>
+          <w:ilvl w:val="0"/>
+        </w:numPr>
+      </w:pPr>
+      <w:r>
+        <w:t xml:space="preserve">In the first row, fuel consumption (gpm) is correlated strongest to weight (wt) (0.89).</w:t>
+      </w:r>
+    </w:p>
+    <w:p>
+      <w:pPr>
+        <w:numPr>
+          <w:numId w:val="1002"/>
+          <w:ilvl w:val="0"/>
+        </w:numPr>
+      </w:pPr>
+      <w:r>
+        <w:t xml:space="preserve">Weight (wt) is correlated to transmission type (am) (-0.69). This is a hint that weight and tranmission may be confounders.</w:t>
+      </w:r>
+    </w:p>
+    <w:p>
+      <w:pPr>
+        <w:numPr>
+          <w:numId w:val="1002"/>
+          <w:ilvl w:val="0"/>
+        </w:numPr>
+      </w:pPr>
+      <w:r>
+        <w:t xml:space="preserve">Weight (wt) is strongly correlated to number of cylinders (cyl), displacement (disp), horsepower, but not horsepower/weight (hpwt).</w:t>
+      </w:r>
+    </w:p>
+    <w:p>
+      <w:r>
+        <w:t xml:space="preserve">Let's explore the relationship between fuel consumption and weight, see</w:t>
       </w:r>
       <w:r>
         <w:t xml:space="preserve"> </w:t>
@@ -262,10 +329,57 @@
         <w:t xml:space="preserve">Figure 4</w:t>
       </w:r>
       <w:r>
-        <w:t xml:space="preserve"> </w:t>
-      </w:r>
-      <w:r>
-        <w:t xml:space="preserve">shows the correlation between variables in the data set. In the first row, we see that mileage (mpg) is affected the most by weight (wt) with a correlation coefficient of -0.87. Let's explore the relationship between mileage and weight.</w:t>
+        <w:t xml:space="preserve">. Here we plainly see that cars with the lowest fuel consumption are the lightest and have manual transmissions, and the cars with the highest fuel consumption are the heaviest and have automatic transmissions.</w:t>
+      </w:r>
+    </w:p>
+    <w:p>
+      <w:r>
+        <w:t xml:space="preserve">Let's build a multivariate regression starting with fuel consumption as a function of weight and see if transmission type is significant to the equation. We consider potential regressors in a forward stepwise fashion, using the function</w:t>
+      </w:r>
+      <w:r>
+        <w:t xml:space="preserve"> </w:t>
+      </w:r>
+      <w:r>
+        <w:rPr>
+          <w:rStyle w:val="VerbatimChar"/>
+        </w:rPr>
+        <w:t xml:space="preserve">add1()</w:t>
+      </w:r>
+      <w:r>
+        <w:t xml:space="preserve"> </w:t>
+      </w:r>
+      <w:r>
+        <w:t xml:space="preserve">to help decide which regressors to add.</w:t>
+      </w:r>
+      <w:r>
+        <w:t xml:space="preserve"> </w:t>
+      </w:r>
+      <w:r>
+        <w:rPr>
+          <w:rStyle w:val="VerbatimChar"/>
+        </w:rPr>
+        <w:t xml:space="preserve">add1()</w:t>
+      </w:r>
+      <w:r>
+        <w:t xml:space="preserve"> </w:t>
+      </w:r>
+      <w:r>
+        <w:t xml:space="preserve">produces an F-statistic and a p-value (like an</w:t>
+      </w:r>
+      <w:r>
+        <w:t xml:space="preserve"> </w:t>
+      </w:r>
+      <w:r>
+        <w:rPr>
+          <w:rStyle w:val="VerbatimChar"/>
+        </w:rPr>
+        <w:t xml:space="preserve">anova()</w:t>
+      </w:r>
+      <w:r>
+        <w:t xml:space="preserve"> </w:t>
+      </w:r>
+      <w:r>
+        <w:t xml:space="preserve">comparison) for each possible regressor. We look for p-values &lt; 0.05 and high F values.</w:t>
       </w:r>
     </w:p>
     <w:p>
@@ -279,9 +393,60 @@
         <w:t xml:space="preserve"> </w:t>
       </w:r>
       <w:r>
-        <w:t xml:space="preserve">plot the mileage verses weight for both transmissions types.</w:t>
-      </w:r>
-    </w:p>
+        <w:t xml:space="preserve">show the output of</w:t>
+      </w:r>
+      <w:r>
+        <w:t xml:space="preserve"> </w:t>
+      </w:r>
+      <w:r>
+        <w:rPr>
+          <w:rStyle w:val="VerbatimChar"/>
+        </w:rPr>
+        <w:t xml:space="preserve">add1()</w:t>
+      </w:r>
+      <w:r>
+        <w:t xml:space="preserve"> </w:t>
+      </w:r>
+      <w:r>
+        <w:t xml:space="preserve">given the base model (gpm ~ wt). Horsepower/weight (hpwt) has the most influence, with horsepower (hp) and quarter mile time (qsec) next in line. From those three variables, we choose to add hpwt because 1) it is less correlated to weight than horsepower, so we avoid multiliearity among regressors, and 2) it is a cleaner definition of power than quarter mile time which is a mish mash of power, drag, wind resistance, etc.</w:t>
+      </w:r>
+    </w:p>
+    <w:p>
+      <w:r>
+        <w:t xml:space="preserve">We add hpwt to the model. Running</w:t>
+      </w:r>
+      <w:r>
+        <w:t xml:space="preserve"> </w:t>
+      </w:r>
+      <w:r>
+        <w:rPr>
+          <w:rStyle w:val="VerbatimChar"/>
+        </w:rPr>
+        <w:t xml:space="preserve">add1()</w:t>
+      </w:r>
+      <w:r>
+        <w:t xml:space="preserve"> </w:t>
+      </w:r>
+      <w:r>
+        <w:t xml:space="preserve">against the new model shows no more variables can improve the model.</w:t>
+      </w:r>
+      <w:r>
+        <w:t xml:space="preserve"> </w:t>
+      </w:r>
+      <w:r>
+        <w:rPr>
+          <w:b/>
+        </w:rPr>
+        <w:t xml:space="preserve">Figure 6</w:t>
+      </w:r>
+      <w:r>
+        <w:t xml:space="preserve"> </w:t>
+      </w:r>
+      <w:r>
+        <w:t xml:space="preserve">shows the summary of the final fit.</w:t>
+      </w:r>
+    </w:p>
+    <w:p/>
     <w:p>
       <w:pPr>
         <w:pStyle w:val="Heading3"/>
@@ -318,7 +483,7 @@
         <w:rPr>
           <w:rStyle w:val="NormalTok"/>
         </w:rPr>
-        <w:t xml:space="preserve">(mpg ~</w:t>
+        <w:t xml:space="preserve">(gpm ~</w:t>
       </w:r>
       <w:r>
         <w:rPr>
@@ -330,7 +495,7 @@
         <w:rPr>
           <w:rStyle w:val="NormalTok"/>
         </w:rPr>
-        <w:t xml:space="preserve">am, </w:t>
+        <w:t xml:space="preserve">trans, </w:t>
       </w:r>
       <w:r>
         <w:rPr>
@@ -411,139 +576,19 @@
         <w:rPr>
           <w:rStyle w:val="NormalTok"/>
         </w:rPr>
-        <w:t xml:space="preserve">,</w:t>
-      </w:r>
-      <w:r>
-        <w:br w:type="textWrapping"/>
-      </w:r>
-      <w:r>
-        <w:rPr>
-          <w:rStyle w:val="NormalTok"/>
-        </w:rPr>
-        <w:t xml:space="preserve"> </w:t>
-      </w:r>
-      <w:r>
-        <w:rPr>
-          <w:rStyle w:val="NormalTok"/>
-        </w:rPr>
-        <w:t xml:space="preserve"> </w:t>
-      </w:r>
-      <w:r>
-        <w:rPr>
-          <w:rStyle w:val="NormalTok"/>
-        </w:rPr>
-        <w:t xml:space="preserve"> </w:t>
-      </w:r>
-      <w:r>
-        <w:rPr>
-          <w:rStyle w:val="NormalTok"/>
-        </w:rPr>
-        <w:t xml:space="preserve"> </w:t>
-      </w:r>
-      <w:r>
-        <w:rPr>
-          <w:rStyle w:val="NormalTok"/>
-        </w:rPr>
-        <w:t xml:space="preserve"> </w:t>
-      </w:r>
-      <w:r>
-        <w:rPr>
-          <w:rStyle w:val="NormalTok"/>
-        </w:rPr>
-        <w:t xml:space="preserve"> </w:t>
-      </w:r>
-      <w:r>
-        <w:rPr>
-          <w:rStyle w:val="NormalTok"/>
-        </w:rPr>
-        <w:t xml:space="preserve"> </w:t>
-      </w:r>
-      <w:r>
-        <w:rPr>
-          <w:rStyle w:val="NormalTok"/>
-        </w:rPr>
-        <w:t xml:space="preserve"> </w:t>
+        <w:t xml:space="preserve">, </w:t>
       </w:r>
       <w:r>
         <w:rPr>
           <w:rStyle w:val="DataTypeTok"/>
         </w:rPr>
-        <w:t xml:space="preserve">xlab=</w:t>
+        <w:t xml:space="preserve">ylab=</w:t>
       </w:r>
       <w:r>
         <w:rPr>
           <w:rStyle w:val="StringTok"/>
         </w:rPr>
-        <w:t xml:space="preserve">"Transmission Type"</w:t>
-      </w:r>
-      <w:r>
-        <w:rPr>
-          <w:rStyle w:val="NormalTok"/>
-        </w:rPr>
-        <w:t xml:space="preserve">,</w:t>
-      </w:r>
-      <w:r>
-        <w:br w:type="textWrapping"/>
-      </w:r>
-      <w:r>
-        <w:rPr>
-          <w:rStyle w:val="NormalTok"/>
-        </w:rPr>
-        <w:t xml:space="preserve"> </w:t>
-      </w:r>
-      <w:r>
-        <w:rPr>
-          <w:rStyle w:val="NormalTok"/>
-        </w:rPr>
-        <w:t xml:space="preserve"> </w:t>
-      </w:r>
-      <w:r>
-        <w:rPr>
-          <w:rStyle w:val="NormalTok"/>
-        </w:rPr>
-        <w:t xml:space="preserve"> </w:t>
-      </w:r>
-      <w:r>
-        <w:rPr>
-          <w:rStyle w:val="NormalTok"/>
-        </w:rPr>
-        <w:t xml:space="preserve"> </w:t>
-      </w:r>
-      <w:r>
-        <w:rPr>
-          <w:rStyle w:val="NormalTok"/>
-        </w:rPr>
-        <w:t xml:space="preserve"> </w:t>
-      </w:r>
-      <w:r>
-        <w:rPr>
-          <w:rStyle w:val="NormalTok"/>
-        </w:rPr>
-        <w:t xml:space="preserve"> </w:t>
-      </w:r>
-      <w:r>
-        <w:rPr>
-          <w:rStyle w:val="NormalTok"/>
-        </w:rPr>
-        <w:t xml:space="preserve"> </w:t>
-      </w:r>
-      <w:r>
-        <w:rPr>
-          <w:rStyle w:val="NormalTok"/>
-        </w:rPr>
-        <w:t xml:space="preserve"> </w:t>
-      </w:r>
-      <w:r>
-        <w:rPr>
-          <w:rStyle w:val="DataTypeTok"/>
-        </w:rPr>
-        <w:t xml:space="preserve">ylab=</w:t>
-      </w:r>
-      <w:r>
-        <w:rPr>
-          <w:rStyle w:val="StringTok"/>
-        </w:rPr>
-        <w:t xml:space="preserve">"Miles per Gallon"</w:t>
+        <w:t xml:space="preserve">"Gallons per Kilomile"</w:t>
       </w:r>
       <w:r>
         <w:rPr>
@@ -563,7 +608,7 @@
               <a:graphicData uri="http://schemas.openxmlformats.org/drawingml/2006/picture">
                 <pic:pic>
                   <pic:nvPicPr>
-                    <pic:cNvPr descr="RM_-_final_project_files/figure-docx/mpgByTransBoxplot-1.png" id="0" name="Picture"/>
+                    <pic:cNvPr descr="rm-project_files/figure-docx/unnamed-chunk-6-1.png" id="0" name="Picture"/>
                     <pic:cNvPicPr>
                       <a:picLocks noChangeArrowheads="1" noChangeAspect="1"/>
                     </pic:cNvPicPr>
@@ -604,22 +649,7 @@
         <w:t xml:space="preserve">Figure 1</w:t>
       </w:r>
       <w:r>
-        <w:t xml:space="preserve">: Automobiles with manual transmissions</w:t>
-      </w:r>
-      <w:r>
-        <w:t xml:space="preserve"> </w:t>
-      </w:r>
-      <w:r>
-        <w:rPr>
-          <w:i/>
-        </w:rPr>
-        <w:t xml:space="preserve">appear</w:t>
-      </w:r>
-      <w:r>
-        <w:t xml:space="preserve"> </w:t>
-      </w:r>
-      <w:r>
-        <w:t xml:space="preserve">to get better mileage than those with automatic transmissions</w:t>
+        <w:t xml:space="preserve">: Cars with manual transmissions use less fuel than those with automatic transmissions. But is the difference significant?</w:t>
       </w:r>
     </w:p>
     <w:p>
@@ -637,7 +667,7 @@
         <w:rPr>
           <w:rStyle w:val="NormalTok"/>
         </w:rPr>
-        <w:t xml:space="preserve">fit.mpg.vs.am &lt;-</w:t>
+        <w:t xml:space="preserve">fit.gpm.vs.trans &lt;-</w:t>
       </w:r>
       <w:r>
         <w:rPr>
@@ -655,7 +685,7 @@
         <w:rPr>
           <w:rStyle w:val="NormalTok"/>
         </w:rPr>
-        <w:t xml:space="preserve">(mpg ~</w:t>
+        <w:t xml:space="preserve">(gpm ~</w:t>
       </w:r>
       <w:r>
         <w:rPr>
@@ -667,7 +697,7 @@
         <w:rPr>
           <w:rStyle w:val="NormalTok"/>
         </w:rPr>
-        <w:t xml:space="preserve">am, </w:t>
+        <w:t xml:space="preserve">trans, </w:t>
       </w:r>
       <w:r>
         <w:rPr>
@@ -696,7 +726,7 @@
         <w:rPr>
           <w:rStyle w:val="NormalTok"/>
         </w:rPr>
-        <w:t xml:space="preserve">(fit.mpg.vs.am); </w:t>
+        <w:t xml:space="preserve">(fit.gpm.vs.trans)$coef; </w:t>
       </w:r>
       <w:r>
         <w:rPr>
@@ -720,7 +750,7 @@
         <w:rPr>
           <w:rStyle w:val="NormalTok"/>
         </w:rPr>
-        <w:t xml:space="preserve">(fit.mpg.vs.am), </w:t>
+        <w:t xml:space="preserve">(fit.gpm.vs.trans), </w:t>
       </w:r>
       <w:r>
         <w:rPr>
@@ -743,160 +773,25 @@
         <w:rPr>
           <w:rStyle w:val="VerbatimChar"/>
         </w:rPr>
-        <w:t xml:space="preserve">## </w:t>
-      </w:r>
-      <w:r>
-        <w:br w:type="textWrapping"/>
-      </w:r>
-      <w:r>
-        <w:rPr>
-          <w:rStyle w:val="VerbatimChar"/>
-        </w:rPr>
-        <w:t xml:space="preserve">## Call:</w:t>
-      </w:r>
-      <w:r>
-        <w:br w:type="textWrapping"/>
-      </w:r>
-      <w:r>
-        <w:rPr>
-          <w:rStyle w:val="VerbatimChar"/>
-        </w:rPr>
-        <w:t xml:space="preserve">## lm(formula = mpg ~ am, data = D)</w:t>
-      </w:r>
-      <w:r>
-        <w:br w:type="textWrapping"/>
-      </w:r>
-      <w:r>
-        <w:rPr>
-          <w:rStyle w:val="VerbatimChar"/>
-        </w:rPr>
-        <w:t xml:space="preserve">## </w:t>
-      </w:r>
-      <w:r>
-        <w:br w:type="textWrapping"/>
-      </w:r>
-      <w:r>
-        <w:rPr>
-          <w:rStyle w:val="VerbatimChar"/>
-        </w:rPr>
-        <w:t xml:space="preserve">## Residuals:</w:t>
-      </w:r>
-      <w:r>
-        <w:br w:type="textWrapping"/>
-      </w:r>
-      <w:r>
-        <w:rPr>
-          <w:rStyle w:val="VerbatimChar"/>
-        </w:rPr>
-        <w:t xml:space="preserve">##     Min      1Q  Median      3Q     Max </w:t>
-      </w:r>
-      <w:r>
-        <w:br w:type="textWrapping"/>
-      </w:r>
-      <w:r>
-        <w:rPr>
-          <w:rStyle w:val="VerbatimChar"/>
-        </w:rPr>
-        <w:t xml:space="preserve">## -9.3923 -3.0923 -0.2974  3.2439  9.5077 </w:t>
-      </w:r>
-      <w:r>
-        <w:br w:type="textWrapping"/>
-      </w:r>
-      <w:r>
-        <w:rPr>
-          <w:rStyle w:val="VerbatimChar"/>
-        </w:rPr>
-        <w:t xml:space="preserve">## </w:t>
-      </w:r>
-      <w:r>
-        <w:br w:type="textWrapping"/>
-      </w:r>
-      <w:r>
-        <w:rPr>
-          <w:rStyle w:val="VerbatimChar"/>
-        </w:rPr>
-        <w:t xml:space="preserve">## Coefficients:</w:t>
-      </w:r>
-      <w:r>
-        <w:br w:type="textWrapping"/>
-      </w:r>
-      <w:r>
-        <w:rPr>
-          <w:rStyle w:val="VerbatimChar"/>
-        </w:rPr>
-        <w:t xml:space="preserve">##             Estimate Std. Error t value Pr(&gt;|t|)    </w:t>
-      </w:r>
-      <w:r>
-        <w:br w:type="textWrapping"/>
-      </w:r>
-      <w:r>
-        <w:rPr>
-          <w:rStyle w:val="VerbatimChar"/>
-        </w:rPr>
-        <w:t xml:space="preserve">## (Intercept)   17.147      1.125  15.247 1.13e-15 ***</w:t>
-      </w:r>
-      <w:r>
-        <w:br w:type="textWrapping"/>
-      </w:r>
-      <w:r>
-        <w:rPr>
-          <w:rStyle w:val="VerbatimChar"/>
-        </w:rPr>
-        <w:t xml:space="preserve">## amManual       7.245      1.764   4.106 0.000285 ***</w:t>
-      </w:r>
-      <w:r>
-        <w:br w:type="textWrapping"/>
-      </w:r>
-      <w:r>
-        <w:rPr>
-          <w:rStyle w:val="VerbatimChar"/>
-        </w:rPr>
-        <w:t xml:space="preserve">## ---</w:t>
-      </w:r>
-      <w:r>
-        <w:br w:type="textWrapping"/>
-      </w:r>
-      <w:r>
-        <w:rPr>
-          <w:rStyle w:val="VerbatimChar"/>
-        </w:rPr>
-        <w:t xml:space="preserve">## Signif. codes:  0 '***' 0.001 '**' 0.01 '*' 0.05 '.' 0.1 ' ' 1</w:t>
-      </w:r>
-      <w:r>
-        <w:br w:type="textWrapping"/>
-      </w:r>
-      <w:r>
-        <w:rPr>
-          <w:rStyle w:val="VerbatimChar"/>
-        </w:rPr>
-        <w:t xml:space="preserve">## </w:t>
-      </w:r>
-      <w:r>
-        <w:br w:type="textWrapping"/>
-      </w:r>
-      <w:r>
-        <w:rPr>
-          <w:rStyle w:val="VerbatimChar"/>
-        </w:rPr>
-        <w:t xml:space="preserve">## Residual standard error: 4.902 on 30 degrees of freedom</w:t>
-      </w:r>
-      <w:r>
-        <w:br w:type="textWrapping"/>
-      </w:r>
-      <w:r>
-        <w:rPr>
-          <w:rStyle w:val="VerbatimChar"/>
-        </w:rPr>
-        <w:t xml:space="preserve">## Multiple R-squared:  0.3598, Adjusted R-squared:  0.3385 </w:t>
-      </w:r>
-      <w:r>
-        <w:br w:type="textWrapping"/>
-      </w:r>
-      <w:r>
-        <w:rPr>
-          <w:rStyle w:val="VerbatimChar"/>
-        </w:rPr>
-        <w:t xml:space="preserve">## F-statistic: 16.86 on 1 and 30 DF,  p-value: 0.000285</w:t>
+        <w:t xml:space="preserve">##              Estimate Std. Error   t value     Pr(&gt;|t|)</w:t>
+      </w:r>
+      <w:r>
+        <w:br w:type="textWrapping"/>
+      </w:r>
+      <w:r>
+        <w:rPr>
+          <w:rStyle w:val="VerbatimChar"/>
+        </w:rPr>
+        <w:t xml:space="preserve">## (Intercept)  6.144642  0.3224107 19.058429 2.588825e-18</w:t>
+      </w:r>
+      <w:r>
+        <w:br w:type="textWrapping"/>
+      </w:r>
+      <w:r>
+        <w:rPr>
+          <w:rStyle w:val="VerbatimChar"/>
+        </w:rPr>
+        <w:t xml:space="preserve">## transManual -1.777029  0.5058396 -3.513028 1.426570e-03</w:t>
       </w:r>
     </w:p>
     <w:p>
@@ -916,16 +811,16 @@
         <w:rPr>
           <w:rStyle w:val="VerbatimChar"/>
         </w:rPr>
-        <w:t xml:space="preserve">## (Intercept) 14.85  19.44</w:t>
-      </w:r>
-      <w:r>
-        <w:br w:type="textWrapping"/>
-      </w:r>
-      <w:r>
-        <w:rPr>
-          <w:rStyle w:val="VerbatimChar"/>
-        </w:rPr>
-        <w:t xml:space="preserve">## amManual     3.64  10.85</w:t>
+        <w:t xml:space="preserve">## (Intercept)  5.49   6.80</w:t>
+      </w:r>
+      <w:r>
+        <w:br w:type="textWrapping"/>
+      </w:r>
+      <w:r>
+        <w:rPr>
+          <w:rStyle w:val="VerbatimChar"/>
+        </w:rPr>
+        <w:t xml:space="preserve">## transManual -2.81  -0.74</w:t>
       </w:r>
     </w:p>
     <w:p>
@@ -936,7 +831,7 @@
         <w:t xml:space="preserve">Figure 2</w:t>
       </w:r>
       <w:r>
-        <w:t xml:space="preserve">: A regression fit of mpg ~ am regression indicates the greater mileage of manual transmissions (amManual) is statistically significant and ranges from 3.64 to 10.8 MpG better than automatics, but ...</w:t>
+        <w:t xml:space="preserve">: A regression fit of mpg ~ trans shows the difference between automatic and manual transmissions is statistically significant (Pr(&gt;|t|) = 0.00143 &lt; 0.05) and that manuals consume on average -1.78 less gpm than automatics, with a range of -2.81 to -0.74 gpm less.</w:t>
       </w:r>
     </w:p>
     <w:p>
@@ -952,9 +847,21 @@
       </w:pPr>
       <w:r>
         <w:rPr>
+          <w:rStyle w:val="NormalTok"/>
+        </w:rPr>
+        <w:t xml:space="preserve">corr.matrix &lt;-</w:t>
+      </w:r>
+      <w:r>
+        <w:rPr>
+          <w:rStyle w:val="StringTok"/>
+        </w:rPr>
+        <w:t xml:space="preserve"> </w:t>
+      </w:r>
+      <w:r>
+        <w:rPr>
           <w:rStyle w:val="KeywordTok"/>
         </w:rPr>
-        <w:t xml:space="preserve">plot</w:t>
+        <w:t xml:space="preserve">round</w:t>
       </w:r>
       <w:r>
         <w:rPr>
@@ -964,78 +871,2039 @@
       </w:r>
       <w:r>
         <w:rPr>
+          <w:rStyle w:val="KeywordTok"/>
+        </w:rPr>
+        <w:t xml:space="preserve">cor</w:t>
+      </w:r>
+      <w:r>
+        <w:rPr>
+          <w:rStyle w:val="NormalTok"/>
+        </w:rPr>
+        <w:t xml:space="preserve">(D[,!</w:t>
+      </w:r>
+      <w:r>
+        <w:rPr>
+          <w:rStyle w:val="KeywordTok"/>
+        </w:rPr>
+        <w:t xml:space="preserve">names</w:t>
+      </w:r>
+      <w:r>
+        <w:rPr>
+          <w:rStyle w:val="NormalTok"/>
+        </w:rPr>
+        <w:t xml:space="preserve">(D) %in%</w:t>
+      </w:r>
+      <w:r>
+        <w:rPr>
+          <w:rStyle w:val="StringTok"/>
+        </w:rPr>
+        <w:t xml:space="preserve"> </w:t>
+      </w:r>
+      <w:r>
+        <w:rPr>
+          <w:rStyle w:val="KeywordTok"/>
+        </w:rPr>
+        <w:t xml:space="preserve">c</w:t>
+      </w:r>
+      <w:r>
+        <w:rPr>
+          <w:rStyle w:val="NormalTok"/>
+        </w:rPr>
+        <w:t xml:space="preserve">(</w:t>
+      </w:r>
+      <w:r>
+        <w:rPr>
+          <w:rStyle w:val="StringTok"/>
+        </w:rPr>
+        <w:t xml:space="preserve">'trans'</w:t>
+      </w:r>
+      <w:r>
+        <w:rPr>
+          <w:rStyle w:val="NormalTok"/>
+        </w:rPr>
+        <w:t xml:space="preserve">)]), </w:t>
+      </w:r>
+      <w:r>
+        <w:rPr>
+          <w:rStyle w:val="DecValTok"/>
+        </w:rPr>
+        <w:t xml:space="preserve">2</w:t>
+      </w:r>
+      <w:r>
+        <w:rPr>
+          <w:rStyle w:val="NormalTok"/>
+        </w:rPr>
+        <w:t xml:space="preserve">)</w:t>
+      </w:r>
+      <w:r>
+        <w:br w:type="textWrapping"/>
+      </w:r>
+      <w:r>
+        <w:rPr>
+          <w:rStyle w:val="NormalTok"/>
+        </w:rPr>
+        <w:t xml:space="preserve">corr.matrix[</w:t>
+      </w:r>
+      <w:r>
+        <w:rPr>
+          <w:rStyle w:val="KeywordTok"/>
+        </w:rPr>
+        <w:t xml:space="preserve">lower.tri</w:t>
+      </w:r>
+      <w:r>
+        <w:rPr>
+          <w:rStyle w:val="NormalTok"/>
+        </w:rPr>
+        <w:t xml:space="preserve">(corr.matrix,)] &lt;-</w:t>
+      </w:r>
+      <w:r>
+        <w:rPr>
+          <w:rStyle w:val="StringTok"/>
+        </w:rPr>
+        <w:t xml:space="preserve"> ""</w:t>
+      </w:r>
+    </w:p>
+    <w:p>
+      <w:pPr>
+        <w:pStyle w:val="SourceCode"/>
+      </w:pPr>
+      <w:r>
+        <w:rPr>
+          <w:rStyle w:val="KeywordTok"/>
+        </w:rPr>
+        <w:t xml:space="preserve">kable</w:t>
+      </w:r>
+      <w:r>
+        <w:rPr>
+          <w:rStyle w:val="NormalTok"/>
+        </w:rPr>
+        <w:t xml:space="preserve">(</w:t>
+      </w:r>
+      <w:r>
+        <w:rPr>
+          <w:rStyle w:val="KeywordTok"/>
+        </w:rPr>
+        <w:t xml:space="preserve">as.data.frame</w:t>
+      </w:r>
+      <w:r>
+        <w:rPr>
+          <w:rStyle w:val="NormalTok"/>
+        </w:rPr>
+        <w:t xml:space="preserve">(corr.matrix), </w:t>
+      </w:r>
+      <w:r>
+        <w:rPr>
           <w:rStyle w:val="DataTypeTok"/>
         </w:rPr>
-        <w:t xml:space="preserve">x=</w:t>
-      </w:r>
-      <w:r>
-        <w:rPr>
-          <w:rStyle w:val="NormalTok"/>
-        </w:rPr>
-        <w:t xml:space="preserve">D$mpg, </w:t>
+        <w:t xml:space="preserve">digits=</w:t>
+      </w:r>
+      <w:r>
+        <w:rPr>
+          <w:rStyle w:val="DecValTok"/>
+        </w:rPr>
+        <w:t xml:space="preserve">2</w:t>
+      </w:r>
+      <w:r>
+        <w:rPr>
+          <w:rStyle w:val="NormalTok"/>
+        </w:rPr>
+        <w:t xml:space="preserve">, </w:t>
       </w:r>
       <w:r>
         <w:rPr>
           <w:rStyle w:val="DataTypeTok"/>
         </w:rPr>
-        <w:t xml:space="preserve">y=</w:t>
-      </w:r>
+        <w:t xml:space="preserve">align=</w:t>
+      </w:r>
+      <w:r>
+        <w:rPr>
+          <w:rStyle w:val="StringTok"/>
+        </w:rPr>
+        <w:t xml:space="preserve">'r'</w:t>
+      </w:r>
+      <w:r>
+        <w:rPr>
+          <w:rStyle w:val="NormalTok"/>
+        </w:rPr>
+        <w:t xml:space="preserve">, </w:t>
+      </w:r>
+      <w:r>
+        <w:rPr>
+          <w:rStyle w:val="DataTypeTok"/>
+        </w:rPr>
+        <w:t xml:space="preserve">format=</w:t>
+      </w:r>
+      <w:r>
+        <w:rPr>
+          <w:rStyle w:val="StringTok"/>
+        </w:rPr>
+        <w:t xml:space="preserve">'markdown'</w:t>
+      </w:r>
+      <w:r>
+        <w:rPr>
+          <w:rStyle w:val="NormalTok"/>
+        </w:rPr>
+        <w:t xml:space="preserve">)</w:t>
+      </w:r>
+    </w:p>
+    <w:tbl>
+      <w:tblPr>
+        <w:tblStyle w:val="TableNormal"/>
+        <w:tblW w:type="pct" w:w="0.0"/>
+      </w:tblPr>
+      <w:tblGrid/>
+      <w:tr>
+        <w:tc>
+          <w:tcPr>
+            <w:tcBorders>
+              <w:bottom w:val="single"/>
+            </w:tcBorders>
+            <w:vAlign w:val="bottom"/>
+          </w:tcPr>
+          <w:p>
+            <w:pPr>
+              <w:pStyle w:val="Compact"/>
+            </w:pPr>
+          </w:p>
+        </w:tc>
+        <w:tc>
+          <w:tcPr>
+            <w:tcBorders>
+              <w:bottom w:val="single"/>
+            </w:tcBorders>
+            <w:vAlign w:val="bottom"/>
+          </w:tcPr>
+          <w:p>
+            <w:pPr>
+              <w:pStyle w:val="Compact"/>
+              <w:jc w:val="right"/>
+            </w:pPr>
+            <w:r>
+              <w:t xml:space="preserve">gpm</w:t>
+            </w:r>
+          </w:p>
+        </w:tc>
+        <w:tc>
+          <w:tcPr>
+            <w:tcBorders>
+              <w:bottom w:val="single"/>
+            </w:tcBorders>
+            <w:vAlign w:val="bottom"/>
+          </w:tcPr>
+          <w:p>
+            <w:pPr>
+              <w:pStyle w:val="Compact"/>
+              <w:jc w:val="right"/>
+            </w:pPr>
+            <w:r>
+              <w:t xml:space="preserve">hpwt</w:t>
+            </w:r>
+          </w:p>
+        </w:tc>
+        <w:tc>
+          <w:tcPr>
+            <w:tcBorders>
+              <w:bottom w:val="single"/>
+            </w:tcBorders>
+            <w:vAlign w:val="bottom"/>
+          </w:tcPr>
+          <w:p>
+            <w:pPr>
+              <w:pStyle w:val="Compact"/>
+              <w:jc w:val="right"/>
+            </w:pPr>
+            <w:r>
+              <w:t xml:space="preserve">cyl</w:t>
+            </w:r>
+          </w:p>
+        </w:tc>
+        <w:tc>
+          <w:tcPr>
+            <w:tcBorders>
+              <w:bottom w:val="single"/>
+            </w:tcBorders>
+            <w:vAlign w:val="bottom"/>
+          </w:tcPr>
+          <w:p>
+            <w:pPr>
+              <w:pStyle w:val="Compact"/>
+              <w:jc w:val="right"/>
+            </w:pPr>
+            <w:r>
+              <w:t xml:space="preserve">disp</w:t>
+            </w:r>
+          </w:p>
+        </w:tc>
+        <w:tc>
+          <w:tcPr>
+            <w:tcBorders>
+              <w:bottom w:val="single"/>
+            </w:tcBorders>
+            <w:vAlign w:val="bottom"/>
+          </w:tcPr>
+          <w:p>
+            <w:pPr>
+              <w:pStyle w:val="Compact"/>
+              <w:jc w:val="right"/>
+            </w:pPr>
+            <w:r>
+              <w:t xml:space="preserve">hp</w:t>
+            </w:r>
+          </w:p>
+        </w:tc>
+        <w:tc>
+          <w:tcPr>
+            <w:tcBorders>
+              <w:bottom w:val="single"/>
+            </w:tcBorders>
+            <w:vAlign w:val="bottom"/>
+          </w:tcPr>
+          <w:p>
+            <w:pPr>
+              <w:pStyle w:val="Compact"/>
+              <w:jc w:val="right"/>
+            </w:pPr>
+            <w:r>
+              <w:t xml:space="preserve">drat</w:t>
+            </w:r>
+          </w:p>
+        </w:tc>
+        <w:tc>
+          <w:tcPr>
+            <w:tcBorders>
+              <w:bottom w:val="single"/>
+            </w:tcBorders>
+            <w:vAlign w:val="bottom"/>
+          </w:tcPr>
+          <w:p>
+            <w:pPr>
+              <w:pStyle w:val="Compact"/>
+              <w:jc w:val="right"/>
+            </w:pPr>
+            <w:r>
+              <w:t xml:space="preserve">wt</w:t>
+            </w:r>
+          </w:p>
+        </w:tc>
+        <w:tc>
+          <w:tcPr>
+            <w:tcBorders>
+              <w:bottom w:val="single"/>
+            </w:tcBorders>
+            <w:vAlign w:val="bottom"/>
+          </w:tcPr>
+          <w:p>
+            <w:pPr>
+              <w:pStyle w:val="Compact"/>
+              <w:jc w:val="right"/>
+            </w:pPr>
+            <w:r>
+              <w:t xml:space="preserve">qsec</w:t>
+            </w:r>
+          </w:p>
+        </w:tc>
+        <w:tc>
+          <w:tcPr>
+            <w:tcBorders>
+              <w:bottom w:val="single"/>
+            </w:tcBorders>
+            <w:vAlign w:val="bottom"/>
+          </w:tcPr>
+          <w:p>
+            <w:pPr>
+              <w:pStyle w:val="Compact"/>
+              <w:jc w:val="right"/>
+            </w:pPr>
+            <w:r>
+              <w:t xml:space="preserve">vs</w:t>
+            </w:r>
+          </w:p>
+        </w:tc>
+        <w:tc>
+          <w:tcPr>
+            <w:tcBorders>
+              <w:bottom w:val="single"/>
+            </w:tcBorders>
+            <w:vAlign w:val="bottom"/>
+          </w:tcPr>
+          <w:p>
+            <w:pPr>
+              <w:pStyle w:val="Compact"/>
+              <w:jc w:val="right"/>
+            </w:pPr>
+            <w:r>
+              <w:t xml:space="preserve">am</w:t>
+            </w:r>
+          </w:p>
+        </w:tc>
+        <w:tc>
+          <w:tcPr>
+            <w:tcBorders>
+              <w:bottom w:val="single"/>
+            </w:tcBorders>
+            <w:vAlign w:val="bottom"/>
+          </w:tcPr>
+          <w:p>
+            <w:pPr>
+              <w:pStyle w:val="Compact"/>
+              <w:jc w:val="right"/>
+            </w:pPr>
+            <w:r>
+              <w:t xml:space="preserve">gear</w:t>
+            </w:r>
+          </w:p>
+        </w:tc>
+        <w:tc>
+          <w:tcPr>
+            <w:tcBorders>
+              <w:bottom w:val="single"/>
+            </w:tcBorders>
+            <w:vAlign w:val="bottom"/>
+          </w:tcPr>
+          <w:p>
+            <w:pPr>
+              <w:pStyle w:val="Compact"/>
+              <w:jc w:val="right"/>
+            </w:pPr>
+            <w:r>
+              <w:t xml:space="preserve">carb</w:t>
+            </w:r>
+          </w:p>
+        </w:tc>
+      </w:tr>
+      <w:tr>
+        <w:tc>
+          <w:p>
+            <w:pPr>
+              <w:pStyle w:val="Compact"/>
+              <w:jc w:val="left"/>
+            </w:pPr>
+            <w:r>
+              <w:t xml:space="preserve">gpm</w:t>
+            </w:r>
+          </w:p>
+        </w:tc>
+        <w:tc>
+          <w:p>
+            <w:pPr>
+              <w:pStyle w:val="Compact"/>
+              <w:jc w:val="right"/>
+            </w:pPr>
+            <w:r>
+              <w:t xml:space="preserve">1</w:t>
+            </w:r>
+          </w:p>
+        </w:tc>
+        <w:tc>
+          <w:p>
+            <w:pPr>
+              <w:pStyle w:val="Compact"/>
+              <w:jc w:val="right"/>
+            </w:pPr>
+            <w:r>
+              <w:t xml:space="preserve">0.29</w:t>
+            </w:r>
+          </w:p>
+        </w:tc>
+        <w:tc>
+          <w:p>
+            <w:pPr>
+              <w:pStyle w:val="Compact"/>
+              <w:jc w:val="right"/>
+            </w:pPr>
+            <w:r>
+              <w:t xml:space="preserve">0.81</w:t>
+            </w:r>
+          </w:p>
+        </w:tc>
+        <w:tc>
+          <w:p>
+            <w:pPr>
+              <w:pStyle w:val="Compact"/>
+              <w:jc w:val="right"/>
+            </w:pPr>
+            <w:r>
+              <w:t xml:space="preserve">0.88</w:t>
+            </w:r>
+          </w:p>
+        </w:tc>
+        <w:tc>
+          <w:p>
+            <w:pPr>
+              <w:pStyle w:val="Compact"/>
+              <w:jc w:val="right"/>
+            </w:pPr>
+            <w:r>
+              <w:t xml:space="preserve">0.76</w:t>
+            </w:r>
+          </w:p>
+        </w:tc>
+        <w:tc>
+          <w:p>
+            <w:pPr>
+              <w:pStyle w:val="Compact"/>
+              <w:jc w:val="right"/>
+            </w:pPr>
+            <w:r>
+              <w:t xml:space="preserve">-0.64</w:t>
+            </w:r>
+          </w:p>
+        </w:tc>
+        <w:tc>
+          <w:p>
+            <w:pPr>
+              <w:pStyle w:val="Compact"/>
+              <w:jc w:val="right"/>
+            </w:pPr>
+            <w:r>
+              <w:t xml:space="preserve">0.89</w:t>
+            </w:r>
+          </w:p>
+        </w:tc>
+        <w:tc>
+          <w:p>
+            <w:pPr>
+              <w:pStyle w:val="Compact"/>
+              <w:jc w:val="right"/>
+            </w:pPr>
+            <w:r>
+              <w:t xml:space="preserve">-0.39</w:t>
+            </w:r>
+          </w:p>
+        </w:tc>
+        <w:tc>
+          <w:p>
+            <w:pPr>
+              <w:pStyle w:val="Compact"/>
+              <w:jc w:val="right"/>
+            </w:pPr>
+            <w:r>
+              <w:t xml:space="preserve">-0.64</w:t>
+            </w:r>
+          </w:p>
+        </w:tc>
+        <w:tc>
+          <w:p>
+            <w:pPr>
+              <w:pStyle w:val="Compact"/>
+              <w:jc w:val="right"/>
+            </w:pPr>
+            <w:r>
+              <w:t xml:space="preserve">-0.54</w:t>
+            </w:r>
+          </w:p>
+        </w:tc>
+        <w:tc>
+          <w:p>
+            <w:pPr>
+              <w:pStyle w:val="Compact"/>
+              <w:jc w:val="right"/>
+            </w:pPr>
+            <w:r>
+              <w:t xml:space="preserve">-0.48</w:t>
+            </w:r>
+          </w:p>
+        </w:tc>
+        <w:tc>
+          <w:p>
+            <w:pPr>
+              <w:pStyle w:val="Compact"/>
+              <w:jc w:val="right"/>
+            </w:pPr>
+            <w:r>
+              <w:t xml:space="preserve">0.53</w:t>
+            </w:r>
+          </w:p>
+        </w:tc>
+      </w:tr>
+      <w:tr>
+        <w:tc>
+          <w:p>
+            <w:pPr>
+              <w:pStyle w:val="Compact"/>
+              <w:jc w:val="left"/>
+            </w:pPr>
+            <w:r>
+              <w:t xml:space="preserve">hpwt</w:t>
+            </w:r>
+          </w:p>
+        </w:tc>
+        <w:tc>
+          <w:p>
+            <w:pPr>
+              <w:pStyle w:val="Compact"/>
+            </w:pPr>
+          </w:p>
+        </w:tc>
+        <w:tc>
+          <w:p>
+            <w:pPr>
+              <w:pStyle w:val="Compact"/>
+              <w:jc w:val="right"/>
+            </w:pPr>
+            <w:r>
+              <w:t xml:space="preserve">1</w:t>
+            </w:r>
+          </w:p>
+        </w:tc>
+        <w:tc>
+          <w:p>
+            <w:pPr>
+              <w:pStyle w:val="Compact"/>
+              <w:jc w:val="right"/>
+            </w:pPr>
+            <w:r>
+              <w:t xml:space="preserve">0.45</w:t>
+            </w:r>
+          </w:p>
+        </w:tc>
+        <w:tc>
+          <w:p>
+            <w:pPr>
+              <w:pStyle w:val="Compact"/>
+              <w:jc w:val="right"/>
+            </w:pPr>
+            <w:r>
+              <w:t xml:space="preserve">0.32</w:t>
+            </w:r>
+          </w:p>
+        </w:tc>
+        <w:tc>
+          <w:p>
+            <w:pPr>
+              <w:pStyle w:val="Compact"/>
+              <w:jc w:val="right"/>
+            </w:pPr>
+            <w:r>
+              <w:t xml:space="preserve">0.77</w:t>
+            </w:r>
+          </w:p>
+        </w:tc>
+        <w:tc>
+          <w:p>
+            <w:pPr>
+              <w:pStyle w:val="Compact"/>
+              <w:jc w:val="right"/>
+            </w:pPr>
+            <w:r>
+              <w:t xml:space="preserve">-0.06</w:t>
+            </w:r>
+          </w:p>
+        </w:tc>
+        <w:tc>
+          <w:p>
+            <w:pPr>
+              <w:pStyle w:val="Compact"/>
+              <w:jc w:val="right"/>
+            </w:pPr>
+            <w:r>
+              <w:t xml:space="preserve">0.05</w:t>
+            </w:r>
+          </w:p>
+        </w:tc>
+        <w:tc>
+          <w:p>
+            <w:pPr>
+              <w:pStyle w:val="Compact"/>
+              <w:jc w:val="right"/>
+            </w:pPr>
+            <w:r>
+              <w:t xml:space="preserve">-0.8</w:t>
+            </w:r>
+          </w:p>
+        </w:tc>
+        <w:tc>
+          <w:p>
+            <w:pPr>
+              <w:pStyle w:val="Compact"/>
+              <w:jc w:val="right"/>
+            </w:pPr>
+            <w:r>
+              <w:t xml:space="preserve">-0.49</w:t>
+            </w:r>
+          </w:p>
+        </w:tc>
+        <w:tc>
+          <w:p>
+            <w:pPr>
+              <w:pStyle w:val="Compact"/>
+              <w:jc w:val="right"/>
+            </w:pPr>
+            <w:r>
+              <w:t xml:space="preserve">0.24</w:t>
+            </w:r>
+          </w:p>
+        </w:tc>
+        <w:tc>
+          <w:p>
+            <w:pPr>
+              <w:pStyle w:val="Compact"/>
+              <w:jc w:val="right"/>
+            </w:pPr>
+            <w:r>
+              <w:t xml:space="preserve">0.35</w:t>
+            </w:r>
+          </w:p>
+        </w:tc>
+        <w:tc>
+          <w:p>
+            <w:pPr>
+              <w:pStyle w:val="Compact"/>
+              <w:jc w:val="right"/>
+            </w:pPr>
+            <w:r>
+              <w:t xml:space="preserve">0.63</w:t>
+            </w:r>
+          </w:p>
+        </w:tc>
+      </w:tr>
+      <w:tr>
+        <w:tc>
+          <w:p>
+            <w:pPr>
+              <w:pStyle w:val="Compact"/>
+              <w:jc w:val="left"/>
+            </w:pPr>
+            <w:r>
+              <w:t xml:space="preserve">cyl</w:t>
+            </w:r>
+          </w:p>
+        </w:tc>
+        <w:tc>
+          <w:p>
+            <w:pPr>
+              <w:pStyle w:val="Compact"/>
+            </w:pPr>
+          </w:p>
+        </w:tc>
+        <w:tc>
+          <w:p>
+            <w:pPr>
+              <w:pStyle w:val="Compact"/>
+            </w:pPr>
+          </w:p>
+        </w:tc>
+        <w:tc>
+          <w:p>
+            <w:pPr>
+              <w:pStyle w:val="Compact"/>
+              <w:jc w:val="right"/>
+            </w:pPr>
+            <w:r>
+              <w:t xml:space="preserve">1</w:t>
+            </w:r>
+          </w:p>
+        </w:tc>
+        <w:tc>
+          <w:p>
+            <w:pPr>
+              <w:pStyle w:val="Compact"/>
+              <w:jc w:val="right"/>
+            </w:pPr>
+            <w:r>
+              <w:t xml:space="preserve">0.9</w:t>
+            </w:r>
+          </w:p>
+        </w:tc>
+        <w:tc>
+          <w:p>
+            <w:pPr>
+              <w:pStyle w:val="Compact"/>
+              <w:jc w:val="right"/>
+            </w:pPr>
+            <w:r>
+              <w:t xml:space="preserve">0.83</w:t>
+            </w:r>
+          </w:p>
+        </w:tc>
+        <w:tc>
+          <w:p>
+            <w:pPr>
+              <w:pStyle w:val="Compact"/>
+              <w:jc w:val="right"/>
+            </w:pPr>
+            <w:r>
+              <w:t xml:space="preserve">-0.7</w:t>
+            </w:r>
+          </w:p>
+        </w:tc>
+        <w:tc>
+          <w:p>
+            <w:pPr>
+              <w:pStyle w:val="Compact"/>
+              <w:jc w:val="right"/>
+            </w:pPr>
+            <w:r>
+              <w:t xml:space="preserve">0.78</w:t>
+            </w:r>
+          </w:p>
+        </w:tc>
+        <w:tc>
+          <w:p>
+            <w:pPr>
+              <w:pStyle w:val="Compact"/>
+              <w:jc w:val="right"/>
+            </w:pPr>
+            <w:r>
+              <w:t xml:space="preserve">-0.59</w:t>
+            </w:r>
+          </w:p>
+        </w:tc>
+        <w:tc>
+          <w:p>
+            <w:pPr>
+              <w:pStyle w:val="Compact"/>
+              <w:jc w:val="right"/>
+            </w:pPr>
+            <w:r>
+              <w:t xml:space="preserve">-0.81</w:t>
+            </w:r>
+          </w:p>
+        </w:tc>
+        <w:tc>
+          <w:p>
+            <w:pPr>
+              <w:pStyle w:val="Compact"/>
+              <w:jc w:val="right"/>
+            </w:pPr>
+            <w:r>
+              <w:t xml:space="preserve">-0.52</w:t>
+            </w:r>
+          </w:p>
+        </w:tc>
+        <w:tc>
+          <w:p>
+            <w:pPr>
+              <w:pStyle w:val="Compact"/>
+              <w:jc w:val="right"/>
+            </w:pPr>
+            <w:r>
+              <w:t xml:space="preserve">-0.49</w:t>
+            </w:r>
+          </w:p>
+        </w:tc>
+        <w:tc>
+          <w:p>
+            <w:pPr>
+              <w:pStyle w:val="Compact"/>
+              <w:jc w:val="right"/>
+            </w:pPr>
+            <w:r>
+              <w:t xml:space="preserve">0.53</w:t>
+            </w:r>
+          </w:p>
+        </w:tc>
+      </w:tr>
+      <w:tr>
+        <w:tc>
+          <w:p>
+            <w:pPr>
+              <w:pStyle w:val="Compact"/>
+              <w:jc w:val="left"/>
+            </w:pPr>
+            <w:r>
+              <w:t xml:space="preserve">disp</w:t>
+            </w:r>
+          </w:p>
+        </w:tc>
+        <w:tc>
+          <w:p>
+            <w:pPr>
+              <w:pStyle w:val="Compact"/>
+            </w:pPr>
+          </w:p>
+        </w:tc>
+        <w:tc>
+          <w:p>
+            <w:pPr>
+              <w:pStyle w:val="Compact"/>
+            </w:pPr>
+          </w:p>
+        </w:tc>
+        <w:tc>
+          <w:p>
+            <w:pPr>
+              <w:pStyle w:val="Compact"/>
+            </w:pPr>
+          </w:p>
+        </w:tc>
+        <w:tc>
+          <w:p>
+            <w:pPr>
+              <w:pStyle w:val="Compact"/>
+              <w:jc w:val="right"/>
+            </w:pPr>
+            <w:r>
+              <w:t xml:space="preserve">1</w:t>
+            </w:r>
+          </w:p>
+        </w:tc>
+        <w:tc>
+          <w:p>
+            <w:pPr>
+              <w:pStyle w:val="Compact"/>
+              <w:jc w:val="right"/>
+            </w:pPr>
+            <w:r>
+              <w:t xml:space="preserve">0.79</w:t>
+            </w:r>
+          </w:p>
+        </w:tc>
+        <w:tc>
+          <w:p>
+            <w:pPr>
+              <w:pStyle w:val="Compact"/>
+              <w:jc w:val="right"/>
+            </w:pPr>
+            <w:r>
+              <w:t xml:space="preserve">-0.71</w:t>
+            </w:r>
+          </w:p>
+        </w:tc>
+        <w:tc>
+          <w:p>
+            <w:pPr>
+              <w:pStyle w:val="Compact"/>
+              <w:jc w:val="right"/>
+            </w:pPr>
+            <w:r>
+              <w:t xml:space="preserve">0.89</w:t>
+            </w:r>
+          </w:p>
+        </w:tc>
+        <w:tc>
+          <w:p>
+            <w:pPr>
+              <w:pStyle w:val="Compact"/>
+              <w:jc w:val="right"/>
+            </w:pPr>
+            <w:r>
+              <w:t xml:space="preserve">-0.43</w:t>
+            </w:r>
+          </w:p>
+        </w:tc>
+        <w:tc>
+          <w:p>
+            <w:pPr>
+              <w:pStyle w:val="Compact"/>
+              <w:jc w:val="right"/>
+            </w:pPr>
+            <w:r>
+              <w:t xml:space="preserve">-0.71</w:t>
+            </w:r>
+          </w:p>
+        </w:tc>
+        <w:tc>
+          <w:p>
+            <w:pPr>
+              <w:pStyle w:val="Compact"/>
+              <w:jc w:val="right"/>
+            </w:pPr>
+            <w:r>
+              <w:t xml:space="preserve">-0.59</w:t>
+            </w:r>
+          </w:p>
+        </w:tc>
+        <w:tc>
+          <w:p>
+            <w:pPr>
+              <w:pStyle w:val="Compact"/>
+              <w:jc w:val="right"/>
+            </w:pPr>
+            <w:r>
+              <w:t xml:space="preserve">-0.56</w:t>
+            </w:r>
+          </w:p>
+        </w:tc>
+        <w:tc>
+          <w:p>
+            <w:pPr>
+              <w:pStyle w:val="Compact"/>
+              <w:jc w:val="right"/>
+            </w:pPr>
+            <w:r>
+              <w:t xml:space="preserve">0.39</w:t>
+            </w:r>
+          </w:p>
+        </w:tc>
+      </w:tr>
+      <w:tr>
+        <w:tc>
+          <w:p>
+            <w:pPr>
+              <w:pStyle w:val="Compact"/>
+              <w:jc w:val="left"/>
+            </w:pPr>
+            <w:r>
+              <w:t xml:space="preserve">hp</w:t>
+            </w:r>
+          </w:p>
+        </w:tc>
+        <w:tc>
+          <w:p>
+            <w:pPr>
+              <w:pStyle w:val="Compact"/>
+            </w:pPr>
+          </w:p>
+        </w:tc>
+        <w:tc>
+          <w:p>
+            <w:pPr>
+              <w:pStyle w:val="Compact"/>
+            </w:pPr>
+          </w:p>
+        </w:tc>
+        <w:tc>
+          <w:p>
+            <w:pPr>
+              <w:pStyle w:val="Compact"/>
+            </w:pPr>
+          </w:p>
+        </w:tc>
+        <w:tc>
+          <w:p>
+            <w:pPr>
+              <w:pStyle w:val="Compact"/>
+            </w:pPr>
+          </w:p>
+        </w:tc>
+        <w:tc>
+          <w:p>
+            <w:pPr>
+              <w:pStyle w:val="Compact"/>
+              <w:jc w:val="right"/>
+            </w:pPr>
+            <w:r>
+              <w:t xml:space="preserve">1</w:t>
+            </w:r>
+          </w:p>
+        </w:tc>
+        <w:tc>
+          <w:p>
+            <w:pPr>
+              <w:pStyle w:val="Compact"/>
+              <w:jc w:val="right"/>
+            </w:pPr>
+            <w:r>
+              <w:t xml:space="preserve">-0.45</w:t>
+            </w:r>
+          </w:p>
+        </w:tc>
+        <w:tc>
+          <w:p>
+            <w:pPr>
+              <w:pStyle w:val="Compact"/>
+              <w:jc w:val="right"/>
+            </w:pPr>
+            <w:r>
+              <w:t xml:space="preserve">0.66</w:t>
+            </w:r>
+          </w:p>
+        </w:tc>
+        <w:tc>
+          <w:p>
+            <w:pPr>
+              <w:pStyle w:val="Compact"/>
+              <w:jc w:val="right"/>
+            </w:pPr>
+            <w:r>
+              <w:t xml:space="preserve">-0.71</w:t>
+            </w:r>
+          </w:p>
+        </w:tc>
+        <w:tc>
+          <w:p>
+            <w:pPr>
+              <w:pStyle w:val="Compact"/>
+              <w:jc w:val="right"/>
+            </w:pPr>
+            <w:r>
+              <w:t xml:space="preserve">-0.72</w:t>
+            </w:r>
+          </w:p>
+        </w:tc>
+        <w:tc>
+          <w:p>
+            <w:pPr>
+              <w:pStyle w:val="Compact"/>
+              <w:jc w:val="right"/>
+            </w:pPr>
+            <w:r>
+              <w:t xml:space="preserve">-0.24</w:t>
+            </w:r>
+          </w:p>
+        </w:tc>
+        <w:tc>
+          <w:p>
+            <w:pPr>
+              <w:pStyle w:val="Compact"/>
+              <w:jc w:val="right"/>
+            </w:pPr>
+            <w:r>
+              <w:t xml:space="preserve">-0.13</w:t>
+            </w:r>
+          </w:p>
+        </w:tc>
+        <w:tc>
+          <w:p>
+            <w:pPr>
+              <w:pStyle w:val="Compact"/>
+              <w:jc w:val="right"/>
+            </w:pPr>
+            <w:r>
+              <w:t xml:space="preserve">0.75</w:t>
+            </w:r>
+          </w:p>
+        </w:tc>
+      </w:tr>
+      <w:tr>
+        <w:tc>
+          <w:p>
+            <w:pPr>
+              <w:pStyle w:val="Compact"/>
+              <w:jc w:val="left"/>
+            </w:pPr>
+            <w:r>
+              <w:t xml:space="preserve">drat</w:t>
+            </w:r>
+          </w:p>
+        </w:tc>
+        <w:tc>
+          <w:p>
+            <w:pPr>
+              <w:pStyle w:val="Compact"/>
+            </w:pPr>
+          </w:p>
+        </w:tc>
+        <w:tc>
+          <w:p>
+            <w:pPr>
+              <w:pStyle w:val="Compact"/>
+            </w:pPr>
+          </w:p>
+        </w:tc>
+        <w:tc>
+          <w:p>
+            <w:pPr>
+              <w:pStyle w:val="Compact"/>
+            </w:pPr>
+          </w:p>
+        </w:tc>
+        <w:tc>
+          <w:p>
+            <w:pPr>
+              <w:pStyle w:val="Compact"/>
+            </w:pPr>
+          </w:p>
+        </w:tc>
+        <w:tc>
+          <w:p>
+            <w:pPr>
+              <w:pStyle w:val="Compact"/>
+            </w:pPr>
+          </w:p>
+        </w:tc>
+        <w:tc>
+          <w:p>
+            <w:pPr>
+              <w:pStyle w:val="Compact"/>
+              <w:jc w:val="right"/>
+            </w:pPr>
+            <w:r>
+              <w:t xml:space="preserve">1</w:t>
+            </w:r>
+          </w:p>
+        </w:tc>
+        <w:tc>
+          <w:p>
+            <w:pPr>
+              <w:pStyle w:val="Compact"/>
+              <w:jc w:val="right"/>
+            </w:pPr>
+            <w:r>
+              <w:t xml:space="preserve">-0.71</w:t>
+            </w:r>
+          </w:p>
+        </w:tc>
+        <w:tc>
+          <w:p>
+            <w:pPr>
+              <w:pStyle w:val="Compact"/>
+              <w:jc w:val="right"/>
+            </w:pPr>
+            <w:r>
+              <w:t xml:space="preserve">0.09</w:t>
+            </w:r>
+          </w:p>
+        </w:tc>
+        <w:tc>
+          <w:p>
+            <w:pPr>
+              <w:pStyle w:val="Compact"/>
+              <w:jc w:val="right"/>
+            </w:pPr>
+            <w:r>
+              <w:t xml:space="preserve">0.44</w:t>
+            </w:r>
+          </w:p>
+        </w:tc>
+        <w:tc>
+          <w:p>
+            <w:pPr>
+              <w:pStyle w:val="Compact"/>
+              <w:jc w:val="right"/>
+            </w:pPr>
+            <w:r>
+              <w:t xml:space="preserve">0.71</w:t>
+            </w:r>
+          </w:p>
+        </w:tc>
+        <w:tc>
+          <w:p>
+            <w:pPr>
+              <w:pStyle w:val="Compact"/>
+              <w:jc w:val="right"/>
+            </w:pPr>
+            <w:r>
+              <w:t xml:space="preserve">0.7</w:t>
+            </w:r>
+          </w:p>
+        </w:tc>
+        <w:tc>
+          <w:p>
+            <w:pPr>
+              <w:pStyle w:val="Compact"/>
+              <w:jc w:val="right"/>
+            </w:pPr>
+            <w:r>
+              <w:t xml:space="preserve">-0.09</w:t>
+            </w:r>
+          </w:p>
+        </w:tc>
+      </w:tr>
+      <w:tr>
+        <w:tc>
+          <w:p>
+            <w:pPr>
+              <w:pStyle w:val="Compact"/>
+              <w:jc w:val="left"/>
+            </w:pPr>
+            <w:r>
+              <w:t xml:space="preserve">wt</w:t>
+            </w:r>
+          </w:p>
+        </w:tc>
+        <w:tc>
+          <w:p>
+            <w:pPr>
+              <w:pStyle w:val="Compact"/>
+            </w:pPr>
+          </w:p>
+        </w:tc>
+        <w:tc>
+          <w:p>
+            <w:pPr>
+              <w:pStyle w:val="Compact"/>
+            </w:pPr>
+          </w:p>
+        </w:tc>
+        <w:tc>
+          <w:p>
+            <w:pPr>
+              <w:pStyle w:val="Compact"/>
+            </w:pPr>
+          </w:p>
+        </w:tc>
+        <w:tc>
+          <w:p>
+            <w:pPr>
+              <w:pStyle w:val="Compact"/>
+            </w:pPr>
+          </w:p>
+        </w:tc>
+        <w:tc>
+          <w:p>
+            <w:pPr>
+              <w:pStyle w:val="Compact"/>
+            </w:pPr>
+          </w:p>
+        </w:tc>
+        <w:tc>
+          <w:p>
+            <w:pPr>
+              <w:pStyle w:val="Compact"/>
+            </w:pPr>
+          </w:p>
+        </w:tc>
+        <w:tc>
+          <w:p>
+            <w:pPr>
+              <w:pStyle w:val="Compact"/>
+              <w:jc w:val="right"/>
+            </w:pPr>
+            <w:r>
+              <w:t xml:space="preserve">1</w:t>
+            </w:r>
+          </w:p>
+        </w:tc>
+        <w:tc>
+          <w:p>
+            <w:pPr>
+              <w:pStyle w:val="Compact"/>
+              <w:jc w:val="right"/>
+            </w:pPr>
+            <w:r>
+              <w:t xml:space="preserve">-0.17</w:t>
+            </w:r>
+          </w:p>
+        </w:tc>
+        <w:tc>
+          <w:p>
+            <w:pPr>
+              <w:pStyle w:val="Compact"/>
+              <w:jc w:val="right"/>
+            </w:pPr>
+            <w:r>
+              <w:t xml:space="preserve">-0.55</w:t>
+            </w:r>
+          </w:p>
+        </w:tc>
+        <w:tc>
+          <w:p>
+            <w:pPr>
+              <w:pStyle w:val="Compact"/>
+              <w:jc w:val="right"/>
+            </w:pPr>
+            <w:r>
+              <w:t xml:space="preserve">-0.69</w:t>
+            </w:r>
+          </w:p>
+        </w:tc>
+        <w:tc>
+          <w:p>
+            <w:pPr>
+              <w:pStyle w:val="Compact"/>
+              <w:jc w:val="right"/>
+            </w:pPr>
+            <w:r>
+              <w:t xml:space="preserve">-0.58</w:t>
+            </w:r>
+          </w:p>
+        </w:tc>
+        <w:tc>
+          <w:p>
+            <w:pPr>
+              <w:pStyle w:val="Compact"/>
+              <w:jc w:val="right"/>
+            </w:pPr>
+            <w:r>
+              <w:t xml:space="preserve">0.43</w:t>
+            </w:r>
+          </w:p>
+        </w:tc>
+      </w:tr>
+      <w:tr>
+        <w:tc>
+          <w:p>
+            <w:pPr>
+              <w:pStyle w:val="Compact"/>
+              <w:jc w:val="left"/>
+            </w:pPr>
+            <w:r>
+              <w:t xml:space="preserve">qsec</w:t>
+            </w:r>
+          </w:p>
+        </w:tc>
+        <w:tc>
+          <w:p>
+            <w:pPr>
+              <w:pStyle w:val="Compact"/>
+            </w:pPr>
+          </w:p>
+        </w:tc>
+        <w:tc>
+          <w:p>
+            <w:pPr>
+              <w:pStyle w:val="Compact"/>
+            </w:pPr>
+          </w:p>
+        </w:tc>
+        <w:tc>
+          <w:p>
+            <w:pPr>
+              <w:pStyle w:val="Compact"/>
+            </w:pPr>
+          </w:p>
+        </w:tc>
+        <w:tc>
+          <w:p>
+            <w:pPr>
+              <w:pStyle w:val="Compact"/>
+            </w:pPr>
+          </w:p>
+        </w:tc>
+        <w:tc>
+          <w:p>
+            <w:pPr>
+              <w:pStyle w:val="Compact"/>
+            </w:pPr>
+          </w:p>
+        </w:tc>
+        <w:tc>
+          <w:p>
+            <w:pPr>
+              <w:pStyle w:val="Compact"/>
+            </w:pPr>
+          </w:p>
+        </w:tc>
+        <w:tc>
+          <w:p>
+            <w:pPr>
+              <w:pStyle w:val="Compact"/>
+            </w:pPr>
+          </w:p>
+        </w:tc>
+        <w:tc>
+          <w:p>
+            <w:pPr>
+              <w:pStyle w:val="Compact"/>
+              <w:jc w:val="right"/>
+            </w:pPr>
+            <w:r>
+              <w:t xml:space="preserve">1</w:t>
+            </w:r>
+          </w:p>
+        </w:tc>
+        <w:tc>
+          <w:p>
+            <w:pPr>
+              <w:pStyle w:val="Compact"/>
+              <w:jc w:val="right"/>
+            </w:pPr>
+            <w:r>
+              <w:t xml:space="preserve">0.74</w:t>
+            </w:r>
+          </w:p>
+        </w:tc>
+        <w:tc>
+          <w:p>
+            <w:pPr>
+              <w:pStyle w:val="Compact"/>
+              <w:jc w:val="right"/>
+            </w:pPr>
+            <w:r>
+              <w:t xml:space="preserve">-0.23</w:t>
+            </w:r>
+          </w:p>
+        </w:tc>
+        <w:tc>
+          <w:p>
+            <w:pPr>
+              <w:pStyle w:val="Compact"/>
+              <w:jc w:val="right"/>
+            </w:pPr>
+            <w:r>
+              <w:t xml:space="preserve">-0.21</w:t>
+            </w:r>
+          </w:p>
+        </w:tc>
+        <w:tc>
+          <w:p>
+            <w:pPr>
+              <w:pStyle w:val="Compact"/>
+              <w:jc w:val="right"/>
+            </w:pPr>
+            <w:r>
+              <w:t xml:space="preserve">-0.66</w:t>
+            </w:r>
+          </w:p>
+        </w:tc>
+      </w:tr>
+      <w:tr>
+        <w:tc>
+          <w:p>
+            <w:pPr>
+              <w:pStyle w:val="Compact"/>
+              <w:jc w:val="left"/>
+            </w:pPr>
+            <w:r>
+              <w:t xml:space="preserve">vs</w:t>
+            </w:r>
+          </w:p>
+        </w:tc>
+        <w:tc>
+          <w:p>
+            <w:pPr>
+              <w:pStyle w:val="Compact"/>
+            </w:pPr>
+          </w:p>
+        </w:tc>
+        <w:tc>
+          <w:p>
+            <w:pPr>
+              <w:pStyle w:val="Compact"/>
+            </w:pPr>
+          </w:p>
+        </w:tc>
+        <w:tc>
+          <w:p>
+            <w:pPr>
+              <w:pStyle w:val="Compact"/>
+            </w:pPr>
+          </w:p>
+        </w:tc>
+        <w:tc>
+          <w:p>
+            <w:pPr>
+              <w:pStyle w:val="Compact"/>
+            </w:pPr>
+          </w:p>
+        </w:tc>
+        <w:tc>
+          <w:p>
+            <w:pPr>
+              <w:pStyle w:val="Compact"/>
+            </w:pPr>
+          </w:p>
+        </w:tc>
+        <w:tc>
+          <w:p>
+            <w:pPr>
+              <w:pStyle w:val="Compact"/>
+            </w:pPr>
+          </w:p>
+        </w:tc>
+        <w:tc>
+          <w:p>
+            <w:pPr>
+              <w:pStyle w:val="Compact"/>
+            </w:pPr>
+          </w:p>
+        </w:tc>
+        <w:tc>
+          <w:p>
+            <w:pPr>
+              <w:pStyle w:val="Compact"/>
+            </w:pPr>
+          </w:p>
+        </w:tc>
+        <w:tc>
+          <w:p>
+            <w:pPr>
+              <w:pStyle w:val="Compact"/>
+              <w:jc w:val="right"/>
+            </w:pPr>
+            <w:r>
+              <w:t xml:space="preserve">1</w:t>
+            </w:r>
+          </w:p>
+        </w:tc>
+        <w:tc>
+          <w:p>
+            <w:pPr>
+              <w:pStyle w:val="Compact"/>
+              <w:jc w:val="right"/>
+            </w:pPr>
+            <w:r>
+              <w:t xml:space="preserve">0.17</w:t>
+            </w:r>
+          </w:p>
+        </w:tc>
+        <w:tc>
+          <w:p>
+            <w:pPr>
+              <w:pStyle w:val="Compact"/>
+              <w:jc w:val="right"/>
+            </w:pPr>
+            <w:r>
+              <w:t xml:space="preserve">0.21</w:t>
+            </w:r>
+          </w:p>
+        </w:tc>
+        <w:tc>
+          <w:p>
+            <w:pPr>
+              <w:pStyle w:val="Compact"/>
+              <w:jc w:val="right"/>
+            </w:pPr>
+            <w:r>
+              <w:t xml:space="preserve">-0.57</w:t>
+            </w:r>
+          </w:p>
+        </w:tc>
+      </w:tr>
+      <w:tr>
+        <w:tc>
+          <w:p>
+            <w:pPr>
+              <w:pStyle w:val="Compact"/>
+              <w:jc w:val="left"/>
+            </w:pPr>
+            <w:r>
+              <w:t xml:space="preserve">am</w:t>
+            </w:r>
+          </w:p>
+        </w:tc>
+        <w:tc>
+          <w:p>
+            <w:pPr>
+              <w:pStyle w:val="Compact"/>
+            </w:pPr>
+          </w:p>
+        </w:tc>
+        <w:tc>
+          <w:p>
+            <w:pPr>
+              <w:pStyle w:val="Compact"/>
+            </w:pPr>
+          </w:p>
+        </w:tc>
+        <w:tc>
+          <w:p>
+            <w:pPr>
+              <w:pStyle w:val="Compact"/>
+            </w:pPr>
+          </w:p>
+        </w:tc>
+        <w:tc>
+          <w:p>
+            <w:pPr>
+              <w:pStyle w:val="Compact"/>
+            </w:pPr>
+          </w:p>
+        </w:tc>
+        <w:tc>
+          <w:p>
+            <w:pPr>
+              <w:pStyle w:val="Compact"/>
+            </w:pPr>
+          </w:p>
+        </w:tc>
+        <w:tc>
+          <w:p>
+            <w:pPr>
+              <w:pStyle w:val="Compact"/>
+            </w:pPr>
+          </w:p>
+        </w:tc>
+        <w:tc>
+          <w:p>
+            <w:pPr>
+              <w:pStyle w:val="Compact"/>
+            </w:pPr>
+          </w:p>
+        </w:tc>
+        <w:tc>
+          <w:p>
+            <w:pPr>
+              <w:pStyle w:val="Compact"/>
+            </w:pPr>
+          </w:p>
+        </w:tc>
+        <w:tc>
+          <w:p>
+            <w:pPr>
+              <w:pStyle w:val="Compact"/>
+            </w:pPr>
+          </w:p>
+        </w:tc>
+        <w:tc>
+          <w:p>
+            <w:pPr>
+              <w:pStyle w:val="Compact"/>
+              <w:jc w:val="right"/>
+            </w:pPr>
+            <w:r>
+              <w:t xml:space="preserve">1</w:t>
+            </w:r>
+          </w:p>
+        </w:tc>
+        <w:tc>
+          <w:p>
+            <w:pPr>
+              <w:pStyle w:val="Compact"/>
+              <w:jc w:val="right"/>
+            </w:pPr>
+            <w:r>
+              <w:t xml:space="preserve">0.79</w:t>
+            </w:r>
+          </w:p>
+        </w:tc>
+        <w:tc>
+          <w:p>
+            <w:pPr>
+              <w:pStyle w:val="Compact"/>
+              <w:jc w:val="right"/>
+            </w:pPr>
+            <w:r>
+              <w:t xml:space="preserve">0.06</w:t>
+            </w:r>
+          </w:p>
+        </w:tc>
+      </w:tr>
+      <w:tr>
+        <w:tc>
+          <w:p>
+            <w:pPr>
+              <w:pStyle w:val="Compact"/>
+              <w:jc w:val="left"/>
+            </w:pPr>
+            <w:r>
+              <w:t xml:space="preserve">gear</w:t>
+            </w:r>
+          </w:p>
+        </w:tc>
+        <w:tc>
+          <w:p>
+            <w:pPr>
+              <w:pStyle w:val="Compact"/>
+            </w:pPr>
+          </w:p>
+        </w:tc>
+        <w:tc>
+          <w:p>
+            <w:pPr>
+              <w:pStyle w:val="Compact"/>
+            </w:pPr>
+          </w:p>
+        </w:tc>
+        <w:tc>
+          <w:p>
+            <w:pPr>
+              <w:pStyle w:val="Compact"/>
+            </w:pPr>
+          </w:p>
+        </w:tc>
+        <w:tc>
+          <w:p>
+            <w:pPr>
+              <w:pStyle w:val="Compact"/>
+            </w:pPr>
+          </w:p>
+        </w:tc>
+        <w:tc>
+          <w:p>
+            <w:pPr>
+              <w:pStyle w:val="Compact"/>
+            </w:pPr>
+          </w:p>
+        </w:tc>
+        <w:tc>
+          <w:p>
+            <w:pPr>
+              <w:pStyle w:val="Compact"/>
+            </w:pPr>
+          </w:p>
+        </w:tc>
+        <w:tc>
+          <w:p>
+            <w:pPr>
+              <w:pStyle w:val="Compact"/>
+            </w:pPr>
+          </w:p>
+        </w:tc>
+        <w:tc>
+          <w:p>
+            <w:pPr>
+              <w:pStyle w:val="Compact"/>
+            </w:pPr>
+          </w:p>
+        </w:tc>
+        <w:tc>
+          <w:p>
+            <w:pPr>
+              <w:pStyle w:val="Compact"/>
+            </w:pPr>
+          </w:p>
+        </w:tc>
+        <w:tc>
+          <w:p>
+            <w:pPr>
+              <w:pStyle w:val="Compact"/>
+            </w:pPr>
+          </w:p>
+        </w:tc>
+        <w:tc>
+          <w:p>
+            <w:pPr>
+              <w:pStyle w:val="Compact"/>
+              <w:jc w:val="right"/>
+            </w:pPr>
+            <w:r>
+              <w:t xml:space="preserve">1</w:t>
+            </w:r>
+          </w:p>
+        </w:tc>
+        <w:tc>
+          <w:p>
+            <w:pPr>
+              <w:pStyle w:val="Compact"/>
+              <w:jc w:val="right"/>
+            </w:pPr>
+            <w:r>
+              <w:t xml:space="preserve">0.27</w:t>
+            </w:r>
+          </w:p>
+        </w:tc>
+      </w:tr>
+      <w:tr>
+        <w:tc>
+          <w:p>
+            <w:pPr>
+              <w:pStyle w:val="Compact"/>
+              <w:jc w:val="left"/>
+            </w:pPr>
+            <w:r>
+              <w:t xml:space="preserve">carb</w:t>
+            </w:r>
+          </w:p>
+        </w:tc>
+        <w:tc>
+          <w:p>
+            <w:pPr>
+              <w:pStyle w:val="Compact"/>
+            </w:pPr>
+          </w:p>
+        </w:tc>
+        <w:tc>
+          <w:p>
+            <w:pPr>
+              <w:pStyle w:val="Compact"/>
+            </w:pPr>
+          </w:p>
+        </w:tc>
+        <w:tc>
+          <w:p>
+            <w:pPr>
+              <w:pStyle w:val="Compact"/>
+            </w:pPr>
+          </w:p>
+        </w:tc>
+        <w:tc>
+          <w:p>
+            <w:pPr>
+              <w:pStyle w:val="Compact"/>
+            </w:pPr>
+          </w:p>
+        </w:tc>
+        <w:tc>
+          <w:p>
+            <w:pPr>
+              <w:pStyle w:val="Compact"/>
+            </w:pPr>
+          </w:p>
+        </w:tc>
+        <w:tc>
+          <w:p>
+            <w:pPr>
+              <w:pStyle w:val="Compact"/>
+            </w:pPr>
+          </w:p>
+        </w:tc>
+        <w:tc>
+          <w:p>
+            <w:pPr>
+              <w:pStyle w:val="Compact"/>
+            </w:pPr>
+          </w:p>
+        </w:tc>
+        <w:tc>
+          <w:p>
+            <w:pPr>
+              <w:pStyle w:val="Compact"/>
+            </w:pPr>
+          </w:p>
+        </w:tc>
+        <w:tc>
+          <w:p>
+            <w:pPr>
+              <w:pStyle w:val="Compact"/>
+            </w:pPr>
+          </w:p>
+        </w:tc>
+        <w:tc>
+          <w:p>
+            <w:pPr>
+              <w:pStyle w:val="Compact"/>
+            </w:pPr>
+          </w:p>
+        </w:tc>
+        <w:tc>
+          <w:p>
+            <w:pPr>
+              <w:pStyle w:val="Compact"/>
+            </w:pPr>
+          </w:p>
+        </w:tc>
+        <w:tc>
+          <w:p>
+            <w:pPr>
+              <w:pStyle w:val="Compact"/>
+              <w:jc w:val="right"/>
+            </w:pPr>
+            <w:r>
+              <w:t xml:space="preserve">1</w:t>
+            </w:r>
+          </w:p>
+        </w:tc>
+      </w:tr>
+    </w:tbl>
+    <w:p>
+      <w:r>
+        <w:rPr>
+          <w:b/>
+        </w:rPr>
+        <w:t xml:space="preserve">Figure 3</w:t>
+      </w:r>
+      <w:r>
+        <w:t xml:space="preserve">: Fuel consumption, the first row, is correlated most to weight (0.89) . It is also correlated to number of cylinders, displacment, and horsepower, all of which are highly correlated amongst themselves. Note that weight and horsepower/weight are not correlated ().</w:t>
+      </w:r>
+    </w:p>
+    <w:p>
+      <w:r>
+        <w:pict>
+          <v:rect style="width:0;height:1.5pt" o:hralign="center" o:hrstd="t" o:hr="t"/>
+        </w:pict>
+      </w:r>
+    </w:p>
+    <w:p>
+      <w:pPr>
+        <w:pStyle w:val="SourceCode"/>
+      </w:pPr>
       <w:r>
         <w:rPr>
           <w:rStyle w:val="KeywordTok"/>
         </w:rPr>
-        <w:t xml:space="preserve">resid</w:t>
-      </w:r>
-      <w:r>
-        <w:rPr>
-          <w:rStyle w:val="NormalTok"/>
-        </w:rPr>
-        <w:t xml:space="preserve">(fit.mpg.vs.am), </w:t>
-      </w:r>
-      <w:r>
-        <w:br w:type="textWrapping"/>
-      </w:r>
-      <w:r>
-        <w:rPr>
-          <w:rStyle w:val="NormalTok"/>
-        </w:rPr>
-        <w:t xml:space="preserve"> </w:t>
-      </w:r>
-      <w:r>
-        <w:rPr>
-          <w:rStyle w:val="NormalTok"/>
-        </w:rPr>
-        <w:t xml:space="preserve"> </w:t>
-      </w:r>
-      <w:r>
-        <w:rPr>
-          <w:rStyle w:val="NormalTok"/>
-        </w:rPr>
-        <w:t xml:space="preserve"> </w:t>
-      </w:r>
-      <w:r>
-        <w:rPr>
-          <w:rStyle w:val="NormalTok"/>
-        </w:rPr>
-        <w:t xml:space="preserve"> </w:t>
-      </w:r>
-      <w:r>
-        <w:rPr>
-          <w:rStyle w:val="NormalTok"/>
-        </w:rPr>
-        <w:t xml:space="preserve"> </w:t>
+        <w:t xml:space="preserve">scatterplot</w:t>
+      </w:r>
+      <w:r>
+        <w:rPr>
+          <w:rStyle w:val="NormalTok"/>
+        </w:rPr>
+        <w:t xml:space="preserve">(gpm ~</w:t>
+      </w:r>
+      <w:r>
+        <w:rPr>
+          <w:rStyle w:val="StringTok"/>
+        </w:rPr>
+        <w:t xml:space="preserve"> </w:t>
+      </w:r>
+      <w:r>
+        <w:rPr>
+          <w:rStyle w:val="NormalTok"/>
+        </w:rPr>
+        <w:t xml:space="preserve">wt |</w:t>
+      </w:r>
+      <w:r>
+        <w:rPr>
+          <w:rStyle w:val="StringTok"/>
+        </w:rPr>
+        <w:t xml:space="preserve"> </w:t>
+      </w:r>
+      <w:r>
+        <w:rPr>
+          <w:rStyle w:val="NormalTok"/>
+        </w:rPr>
+        <w:t xml:space="preserve">trans, </w:t>
       </w:r>
       <w:r>
         <w:rPr>
           <w:rStyle w:val="DataTypeTok"/>
         </w:rPr>
+        <w:t xml:space="preserve">data=</w:t>
+      </w:r>
+      <w:r>
+        <w:rPr>
+          <w:rStyle w:val="NormalTok"/>
+        </w:rPr>
+        <w:t xml:space="preserve">D,</w:t>
+      </w:r>
+      <w:r>
+        <w:br w:type="textWrapping"/>
+      </w:r>
+      <w:r>
+        <w:rPr>
+          <w:rStyle w:val="NormalTok"/>
+        </w:rPr>
+        <w:t xml:space="preserve"> </w:t>
+      </w:r>
+      <w:r>
+        <w:rPr>
+          <w:rStyle w:val="NormalTok"/>
+        </w:rPr>
+        <w:t xml:space="preserve"> </w:t>
+      </w:r>
+      <w:r>
+        <w:rPr>
+          <w:rStyle w:val="NormalTok"/>
+        </w:rPr>
+        <w:t xml:space="preserve"> </w:t>
+      </w:r>
+      <w:r>
+        <w:rPr>
+          <w:rStyle w:val="NormalTok"/>
+        </w:rPr>
+        <w:t xml:space="preserve"> </w:t>
+      </w:r>
+      <w:r>
+        <w:rPr>
+          <w:rStyle w:val="NormalTok"/>
+        </w:rPr>
+        <w:t xml:space="preserve"> </w:t>
+      </w:r>
+      <w:r>
+        <w:rPr>
+          <w:rStyle w:val="NormalTok"/>
+        </w:rPr>
+        <w:t xml:space="preserve"> </w:t>
+      </w:r>
+      <w:r>
+        <w:rPr>
+          <w:rStyle w:val="NormalTok"/>
+        </w:rPr>
+        <w:t xml:space="preserve"> </w:t>
+      </w:r>
+      <w:r>
+        <w:rPr>
+          <w:rStyle w:val="NormalTok"/>
+        </w:rPr>
+        <w:t xml:space="preserve"> </w:t>
+      </w:r>
+      <w:r>
+        <w:rPr>
+          <w:rStyle w:val="NormalTok"/>
+        </w:rPr>
+        <w:t xml:space="preserve"> </w:t>
+      </w:r>
+      <w:r>
+        <w:rPr>
+          <w:rStyle w:val="NormalTok"/>
+        </w:rPr>
+        <w:t xml:space="preserve"> </w:t>
+      </w:r>
+      <w:r>
+        <w:rPr>
+          <w:rStyle w:val="NormalTok"/>
+        </w:rPr>
+        <w:t xml:space="preserve"> </w:t>
+      </w:r>
+      <w:r>
+        <w:rPr>
+          <w:rStyle w:val="NormalTok"/>
+        </w:rPr>
+        <w:t xml:space="preserve"> </w:t>
+      </w:r>
+      <w:r>
+        <w:rPr>
+          <w:rStyle w:val="DataTypeTok"/>
+        </w:rPr>
         <w:t xml:space="preserve">main=</w:t>
       </w:r>
       <w:r>
         <w:rPr>
           <w:rStyle w:val="StringTok"/>
         </w:rPr>
-        <w:t xml:space="preserve">"Residuals for mpg ~ am"</w:t>
+        <w:t xml:space="preserve">"Mileage vs Weight by Transmission Type"</w:t>
       </w:r>
       <w:r>
         <w:rPr>
@@ -1078,24 +2946,126 @@
       </w:r>
       <w:r>
         <w:rPr>
+          <w:rStyle w:val="NormalTok"/>
+        </w:rPr>
+        <w:t xml:space="preserve"> </w:t>
+      </w:r>
+      <w:r>
+        <w:rPr>
+          <w:rStyle w:val="NormalTok"/>
+        </w:rPr>
+        <w:t xml:space="preserve"> </w:t>
+      </w:r>
+      <w:r>
+        <w:rPr>
+          <w:rStyle w:val="NormalTok"/>
+        </w:rPr>
+        <w:t xml:space="preserve"> </w:t>
+      </w:r>
+      <w:r>
+        <w:rPr>
+          <w:rStyle w:val="NormalTok"/>
+        </w:rPr>
+        <w:t xml:space="preserve"> </w:t>
+      </w:r>
+      <w:r>
+        <w:rPr>
+          <w:rStyle w:val="NormalTok"/>
+        </w:rPr>
+        <w:t xml:space="preserve"> </w:t>
+      </w:r>
+      <w:r>
+        <w:rPr>
+          <w:rStyle w:val="NormalTok"/>
+        </w:rPr>
+        <w:t xml:space="preserve"> </w:t>
+      </w:r>
+      <w:r>
+        <w:rPr>
+          <w:rStyle w:val="NormalTok"/>
+        </w:rPr>
+        <w:t xml:space="preserve"> </w:t>
+      </w:r>
+      <w:r>
+        <w:rPr>
           <w:rStyle w:val="DataTypeTok"/>
         </w:rPr>
+        <w:t xml:space="preserve">ylab=</w:t>
+      </w:r>
+      <w:r>
+        <w:rPr>
+          <w:rStyle w:val="StringTok"/>
+        </w:rPr>
+        <w:t xml:space="preserve">"Gallons per Kilomile"</w:t>
+      </w:r>
+      <w:r>
+        <w:rPr>
+          <w:rStyle w:val="NormalTok"/>
+        </w:rPr>
+        <w:t xml:space="preserve">, </w:t>
+      </w:r>
+      <w:r>
+        <w:rPr>
+          <w:rStyle w:val="DataTypeTok"/>
+        </w:rPr>
         <w:t xml:space="preserve">xlab=</w:t>
       </w:r>
       <w:r>
         <w:rPr>
           <w:rStyle w:val="StringTok"/>
         </w:rPr>
-        <w:t xml:space="preserve">"Fitted Values"</w:t>
-      </w:r>
-      <w:r>
-        <w:rPr>
-          <w:rStyle w:val="NormalTok"/>
-        </w:rPr>
-        <w:t xml:space="preserve">,</w:t>
-      </w:r>
-      <w:r>
-        <w:br w:type="textWrapping"/>
+        <w:t xml:space="preserve">"Weight (Klbs)"</w:t>
+      </w:r>
+      <w:r>
+        <w:rPr>
+          <w:rStyle w:val="NormalTok"/>
+        </w:rPr>
+        <w:t xml:space="preserve">, </w:t>
+      </w:r>
+      <w:r>
+        <w:br w:type="textWrapping"/>
+      </w:r>
+      <w:r>
+        <w:rPr>
+          <w:rStyle w:val="NormalTok"/>
+        </w:rPr>
+        <w:t xml:space="preserve"> </w:t>
+      </w:r>
+      <w:r>
+        <w:rPr>
+          <w:rStyle w:val="NormalTok"/>
+        </w:rPr>
+        <w:t xml:space="preserve"> </w:t>
+      </w:r>
+      <w:r>
+        <w:rPr>
+          <w:rStyle w:val="NormalTok"/>
+        </w:rPr>
+        <w:t xml:space="preserve"> </w:t>
+      </w:r>
+      <w:r>
+        <w:rPr>
+          <w:rStyle w:val="NormalTok"/>
+        </w:rPr>
+        <w:t xml:space="preserve"> </w:t>
+      </w:r>
+      <w:r>
+        <w:rPr>
+          <w:rStyle w:val="NormalTok"/>
+        </w:rPr>
+        <w:t xml:space="preserve"> </w:t>
+      </w:r>
+      <w:r>
+        <w:rPr>
+          <w:rStyle w:val="NormalTok"/>
+        </w:rPr>
+        <w:t xml:space="preserve"> </w:t>
+      </w:r>
+      <w:r>
+        <w:rPr>
+          <w:rStyle w:val="NormalTok"/>
+        </w:rPr>
+        <w:t xml:space="preserve"> </w:t>
       </w:r>
       <w:r>
         <w:rPr>
@@ -1131,13 +3101,49 @@
         <w:rPr>
           <w:rStyle w:val="DataTypeTok"/>
         </w:rPr>
-        <w:t xml:space="preserve">ylab=</w:t>
+        <w:t xml:space="preserve">labels=</w:t>
+      </w:r>
+      <w:r>
+        <w:rPr>
+          <w:rStyle w:val="KeywordTok"/>
+        </w:rPr>
+        <w:t xml:space="preserve">row.names</w:t>
+      </w:r>
+      <w:r>
+        <w:rPr>
+          <w:rStyle w:val="NormalTok"/>
+        </w:rPr>
+        <w:t xml:space="preserve">(D), </w:t>
+      </w:r>
+      <w:r>
+        <w:rPr>
+          <w:rStyle w:val="DataTypeTok"/>
+        </w:rPr>
+        <w:t xml:space="preserve">smoother=</w:t>
+      </w:r>
+      <w:r>
+        <w:rPr>
+          <w:rStyle w:val="OtherTok"/>
+        </w:rPr>
+        <w:t xml:space="preserve">FALSE</w:t>
+      </w:r>
+      <w:r>
+        <w:rPr>
+          <w:rStyle w:val="NormalTok"/>
+        </w:rPr>
+        <w:t xml:space="preserve">, </w:t>
+      </w:r>
+      <w:r>
+        <w:rPr>
+          <w:rStyle w:val="DataTypeTok"/>
+        </w:rPr>
+        <w:t xml:space="preserve">legend.coords=</w:t>
       </w:r>
       <w:r>
         <w:rPr>
           <w:rStyle w:val="StringTok"/>
         </w:rPr>
-        <w:t xml:space="preserve">"Residual Error"</w:t>
+        <w:t xml:space="preserve">'bottomright'</w:t>
       </w:r>
       <w:r>
         <w:rPr>
@@ -1157,7 +3163,7 @@
               <a:graphicData uri="http://schemas.openxmlformats.org/drawingml/2006/picture">
                 <pic:pic>
                   <pic:nvPicPr>
-                    <pic:cNvPr descr="RM_-_final_project_files/figure-docx/mpgByTransFitResiduals-1.png" id="0" name="Picture"/>
+                    <pic:cNvPr descr="rm-project_files/figure-docx/unnamed-chunk-9-1.png" id="0" name="Picture"/>
                     <pic:cNvPicPr>
                       <a:picLocks noChangeArrowheads="1" noChangeAspect="1"/>
                     </pic:cNvPicPr>
@@ -1195,10 +3201,10 @@
         <w:rPr>
           <w:b/>
         </w:rPr>
-        <w:t xml:space="preserve">Figure 3</w:t>
-      </w:r>
-      <w:r>
-        <w:t xml:space="preserve">: The residuals of mpg ~ am are not random, show a significant pattern, and tell us this is a bad fit.</w:t>
+        <w:t xml:space="preserve">Figure 4</w:t>
+      </w:r>
+      <w:r>
+        <w:t xml:space="preserve">: Here we plainly see that cars with the lowest fuel consumption are the lightest and have manual transmissions, and the cars with the highest fuel consumption are the heaviest and have automatic transmissions.</w:t>
       </w:r>
     </w:p>
     <w:p>
@@ -1216,7 +3222,7 @@
         <w:rPr>
           <w:rStyle w:val="NormalTok"/>
         </w:rPr>
-        <w:t xml:space="preserve">corr.matrix &lt;-</w:t>
+        <w:t xml:space="preserve">fit.gpm.vs.wt &lt;-</w:t>
       </w:r>
       <w:r>
         <w:rPr>
@@ -1228,64 +3234,70 @@
         <w:rPr>
           <w:rStyle w:val="KeywordTok"/>
         </w:rPr>
-        <w:t xml:space="preserve">round</w:t>
-      </w:r>
-      <w:r>
-        <w:rPr>
-          <w:rStyle w:val="NormalTok"/>
-        </w:rPr>
-        <w:t xml:space="preserve">(</w:t>
+        <w:t xml:space="preserve">lm</w:t>
+      </w:r>
+      <w:r>
+        <w:rPr>
+          <w:rStyle w:val="NormalTok"/>
+        </w:rPr>
+        <w:t xml:space="preserve">(gpm ~</w:t>
+      </w:r>
+      <w:r>
+        <w:rPr>
+          <w:rStyle w:val="StringTok"/>
+        </w:rPr>
+        <w:t xml:space="preserve"> </w:t>
+      </w:r>
+      <w:r>
+        <w:rPr>
+          <w:rStyle w:val="NormalTok"/>
+        </w:rPr>
+        <w:t xml:space="preserve">wt, </w:t>
+      </w:r>
+      <w:r>
+        <w:rPr>
+          <w:rStyle w:val="DataTypeTok"/>
+        </w:rPr>
+        <w:t xml:space="preserve">data=</w:t>
+      </w:r>
+      <w:r>
+        <w:rPr>
+          <w:rStyle w:val="NormalTok"/>
+        </w:rPr>
+        <w:t xml:space="preserve">D);</w:t>
+      </w:r>
+      <w:r>
+        <w:br w:type="textWrapping"/>
       </w:r>
       <w:r>
         <w:rPr>
           <w:rStyle w:val="KeywordTok"/>
         </w:rPr>
-        <w:t xml:space="preserve">cor</w:t>
-      </w:r>
-      <w:r>
-        <w:rPr>
-          <w:rStyle w:val="NormalTok"/>
-        </w:rPr>
-        <w:t xml:space="preserve">(mtcars), </w:t>
-      </w:r>
-      <w:r>
-        <w:rPr>
-          <w:rStyle w:val="DecValTok"/>
-        </w:rPr>
-        <w:t xml:space="preserve">2</w:t>
+        <w:t xml:space="preserve">add1</w:t>
+      </w:r>
+      <w:r>
+        <w:rPr>
+          <w:rStyle w:val="NormalTok"/>
+        </w:rPr>
+        <w:t xml:space="preserve">(fit.gpm.vs.wt, D, </w:t>
+      </w:r>
+      <w:r>
+        <w:rPr>
+          <w:rStyle w:val="DataTypeTok"/>
+        </w:rPr>
+        <w:t xml:space="preserve">test=</w:t>
+      </w:r>
+      <w:r>
+        <w:rPr>
+          <w:rStyle w:val="StringTok"/>
+        </w:rPr>
+        <w:t xml:space="preserve">"F"</w:t>
       </w:r>
       <w:r>
         <w:rPr>
           <w:rStyle w:val="NormalTok"/>
         </w:rPr>
         <w:t xml:space="preserve">)</w:t>
-      </w:r>
-      <w:r>
-        <w:br w:type="textWrapping"/>
-      </w:r>
-      <w:r>
-        <w:rPr>
-          <w:rStyle w:val="NormalTok"/>
-        </w:rPr>
-        <w:t xml:space="preserve">corr.matrix[</w:t>
-      </w:r>
-      <w:r>
-        <w:rPr>
-          <w:rStyle w:val="KeywordTok"/>
-        </w:rPr>
-        <w:t xml:space="preserve">lower.tri</w:t>
-      </w:r>
-      <w:r>
-        <w:rPr>
-          <w:rStyle w:val="NormalTok"/>
-        </w:rPr>
-        <w:t xml:space="preserve">(corr.matrix,)] &lt;-</w:t>
-      </w:r>
-      <w:r>
-        <w:rPr>
-          <w:rStyle w:val="StringTok"/>
-        </w:rPr>
-        <w:t xml:space="preserve"> ""</w:t>
       </w:r>
     </w:p>
     <w:p>
@@ -1294,15 +3306,204 @@
       </w:pPr>
       <w:r>
         <w:rPr>
-          <w:rStyle w:val="KeywordTok"/>
-        </w:rPr>
-        <w:t xml:space="preserve">as.data.frame</w:t>
-      </w:r>
-      <w:r>
-        <w:rPr>
-          <w:rStyle w:val="NormalTok"/>
-        </w:rPr>
-        <w:t xml:space="preserve">(corr.matrix)</w:t>
+          <w:rStyle w:val="VerbatimChar"/>
+        </w:rPr>
+        <w:t xml:space="preserve">## Single term additions</w:t>
+      </w:r>
+      <w:r>
+        <w:br w:type="textWrapping"/>
+      </w:r>
+      <w:r>
+        <w:rPr>
+          <w:rStyle w:val="VerbatimChar"/>
+        </w:rPr>
+        <w:t xml:space="preserve">## </w:t>
+      </w:r>
+      <w:r>
+        <w:br w:type="textWrapping"/>
+      </w:r>
+      <w:r>
+        <w:rPr>
+          <w:rStyle w:val="VerbatimChar"/>
+        </w:rPr>
+        <w:t xml:space="preserve">## Model:</w:t>
+      </w:r>
+      <w:r>
+        <w:br w:type="textWrapping"/>
+      </w:r>
+      <w:r>
+        <w:rPr>
+          <w:rStyle w:val="VerbatimChar"/>
+        </w:rPr>
+        <w:t xml:space="preserve">## gpm ~ wt</w:t>
+      </w:r>
+      <w:r>
+        <w:br w:type="textWrapping"/>
+      </w:r>
+      <w:r>
+        <w:rPr>
+          <w:rStyle w:val="VerbatimChar"/>
+        </w:rPr>
+        <w:t xml:space="preserve">##        Df Sum of Sq    RSS     AIC F value   Pr(&gt;F)   </w:t>
+      </w:r>
+      <w:r>
+        <w:br w:type="textWrapping"/>
+      </w:r>
+      <w:r>
+        <w:rPr>
+          <w:rStyle w:val="VerbatimChar"/>
+        </w:rPr>
+        <w:t xml:space="preserve">## &lt;none&gt;              17.402 -15.493                    </w:t>
+      </w:r>
+      <w:r>
+        <w:br w:type="textWrapping"/>
+      </w:r>
+      <w:r>
+        <w:rPr>
+          <w:rStyle w:val="VerbatimChar"/>
+        </w:rPr>
+        <w:t xml:space="preserve">## hpwt    1    4.7220 12.680 -23.624 10.7998 0.002659 **</w:t>
+      </w:r>
+      <w:r>
+        <w:br w:type="textWrapping"/>
+      </w:r>
+      <w:r>
+        <w:rPr>
+          <w:rStyle w:val="VerbatimChar"/>
+        </w:rPr>
+        <w:t xml:space="preserve">## cyl     1    2.9735 14.428 -19.490  5.9766 0.020809 * </w:t>
+      </w:r>
+      <w:r>
+        <w:br w:type="textWrapping"/>
+      </w:r>
+      <w:r>
+        <w:rPr>
+          <w:rStyle w:val="VerbatimChar"/>
+        </w:rPr>
+        <w:t xml:space="preserve">## disp    1    3.1754 14.226 -19.941  6.4731 0.016538 * </w:t>
+      </w:r>
+      <w:r>
+        <w:br w:type="textWrapping"/>
+      </w:r>
+      <w:r>
+        <w:rPr>
+          <w:rStyle w:val="VerbatimChar"/>
+        </w:rPr>
+        <w:t xml:space="preserve">## hp      1    4.6144 12.787 -23.353 10.4649 0.003034 **</w:t>
+      </w:r>
+      <w:r>
+        <w:br w:type="textWrapping"/>
+      </w:r>
+      <w:r>
+        <w:rPr>
+          <w:rStyle w:val="VerbatimChar"/>
+        </w:rPr>
+        <w:t xml:space="preserve">## drat    1    0.0028 17.399 -13.499  0.0047 0.946036   </w:t>
+      </w:r>
+      <w:r>
+        <w:br w:type="textWrapping"/>
+      </w:r>
+      <w:r>
+        <w:rPr>
+          <w:rStyle w:val="VerbatimChar"/>
+        </w:rPr>
+        <w:t xml:space="preserve">## qsec    1    4.5777 12.824 -23.262 10.3521 0.003173 **</w:t>
+      </w:r>
+      <w:r>
+        <w:br w:type="textWrapping"/>
+      </w:r>
+      <w:r>
+        <w:rPr>
+          <w:rStyle w:val="VerbatimChar"/>
+        </w:rPr>
+        <w:t xml:space="preserve">## vs      1    2.5790 14.823 -18.627  5.0458 0.032471 * </w:t>
+      </w:r>
+      <w:r>
+        <w:br w:type="textWrapping"/>
+      </w:r>
+      <w:r>
+        <w:rPr>
+          <w:rStyle w:val="VerbatimChar"/>
+        </w:rPr>
+        <w:t xml:space="preserve">## am      1    0.9370 16.465 -15.265  1.6504 0.209076   </w:t>
+      </w:r>
+      <w:r>
+        <w:br w:type="textWrapping"/>
+      </w:r>
+      <w:r>
+        <w:rPr>
+          <w:rStyle w:val="VerbatimChar"/>
+        </w:rPr>
+        <w:t xml:space="preserve">## gear    1    0.2011 17.201 -13.865  0.3390 0.564922   </w:t>
+      </w:r>
+      <w:r>
+        <w:br w:type="textWrapping"/>
+      </w:r>
+      <w:r>
+        <w:rPr>
+          <w:rStyle w:val="VerbatimChar"/>
+        </w:rPr>
+        <w:t xml:space="preserve">## carb    1    2.1760 15.226 -17.768  4.1445 0.050997 . </w:t>
+      </w:r>
+      <w:r>
+        <w:br w:type="textWrapping"/>
+      </w:r>
+      <w:r>
+        <w:rPr>
+          <w:rStyle w:val="VerbatimChar"/>
+        </w:rPr>
+        <w:t xml:space="preserve">## trans   1    0.9370 16.465 -15.265  1.6504 0.209076   </w:t>
+      </w:r>
+      <w:r>
+        <w:br w:type="textWrapping"/>
+      </w:r>
+      <w:r>
+        <w:rPr>
+          <w:rStyle w:val="VerbatimChar"/>
+        </w:rPr>
+        <w:t xml:space="preserve">## ---</w:t>
+      </w:r>
+      <w:r>
+        <w:br w:type="textWrapping"/>
+      </w:r>
+      <w:r>
+        <w:rPr>
+          <w:rStyle w:val="VerbatimChar"/>
+        </w:rPr>
+        <w:t xml:space="preserve">## Signif. codes:  0 '***' 0.001 '**' 0.01 '*' 0.05 '.' 0.1 ' ' 1</w:t>
+      </w:r>
+    </w:p>
+    <w:p>
+      <w:r>
+        <w:rPr>
+          <w:b/>
+        </w:rPr>
+        <w:t xml:space="preserve">Figure 5</w:t>
+      </w:r>
+      <w:r>
+        <w:t xml:space="preserve">: With a base model of fuel consumption as a function of weight, use</w:t>
+      </w:r>
+      <w:r>
+        <w:t xml:space="preserve"> </w:t>
+      </w:r>
+      <w:r>
+        <w:rPr>
+          <w:rStyle w:val="VerbatimChar"/>
+        </w:rPr>
+        <w:t xml:space="preserve">add1()</w:t>
+      </w:r>
+      <w:r>
+        <w:t xml:space="preserve"> </w:t>
+      </w:r>
+      <w:r>
+        <w:t xml:space="preserve">to evaluate with variable to add next. Horsepower/weight (hpwt) has the highest F value and would have the most influence.</w:t>
+      </w:r>
+    </w:p>
+    <w:p>
+      <w:r>
+        <w:pict>
+          <v:rect style="width:0;height:1.5pt" o:hralign="center" o:hrstd="t" o:hr="t"/>
+        </w:pict>
       </w:r>
     </w:p>
     <w:p>
@@ -1311,108 +3512,487 @@
       </w:pPr>
       <w:r>
         <w:rPr>
-          <w:rStyle w:val="VerbatimChar"/>
-        </w:rPr>
-        <w:t xml:space="preserve">##      mpg   cyl  disp    hp  drat    wt  qsec    vs    am  gear  carb</w:t>
-      </w:r>
-      <w:r>
-        <w:br w:type="textWrapping"/>
-      </w:r>
-      <w:r>
-        <w:rPr>
-          <w:rStyle w:val="VerbatimChar"/>
-        </w:rPr>
-        <w:t xml:space="preserve">## mpg    1 -0.85 -0.85 -0.78  0.68 -0.87  0.42  0.66   0.6  0.48 -0.55</w:t>
-      </w:r>
-      <w:r>
-        <w:br w:type="textWrapping"/>
-      </w:r>
-      <w:r>
-        <w:rPr>
-          <w:rStyle w:val="VerbatimChar"/>
-        </w:rPr>
-        <w:t xml:space="preserve">## cyl          1   0.9  0.83  -0.7  0.78 -0.59 -0.81 -0.52 -0.49  0.53</w:t>
-      </w:r>
-      <w:r>
-        <w:br w:type="textWrapping"/>
-      </w:r>
-      <w:r>
-        <w:rPr>
-          <w:rStyle w:val="VerbatimChar"/>
-        </w:rPr>
-        <w:t xml:space="preserve">## disp               1  0.79 -0.71  0.89 -0.43 -0.71 -0.59 -0.56  0.39</w:t>
-      </w:r>
-      <w:r>
-        <w:br w:type="textWrapping"/>
-      </w:r>
-      <w:r>
-        <w:rPr>
-          <w:rStyle w:val="VerbatimChar"/>
-        </w:rPr>
-        <w:t xml:space="preserve">## hp                       1 -0.45  0.66 -0.71 -0.72 -0.24 -0.13  0.75</w:t>
-      </w:r>
-      <w:r>
-        <w:br w:type="textWrapping"/>
-      </w:r>
-      <w:r>
-        <w:rPr>
-          <w:rStyle w:val="VerbatimChar"/>
-        </w:rPr>
-        <w:t xml:space="preserve">## drat                           1 -0.71  0.09  0.44  0.71   0.7 -0.09</w:t>
-      </w:r>
-      <w:r>
-        <w:br w:type="textWrapping"/>
-      </w:r>
-      <w:r>
-        <w:rPr>
-          <w:rStyle w:val="VerbatimChar"/>
-        </w:rPr>
-        <w:t xml:space="preserve">## wt                                   1 -0.17 -0.55 -0.69 -0.58  0.43</w:t>
-      </w:r>
-      <w:r>
-        <w:br w:type="textWrapping"/>
-      </w:r>
-      <w:r>
-        <w:rPr>
-          <w:rStyle w:val="VerbatimChar"/>
-        </w:rPr>
-        <w:t xml:space="preserve">## qsec                                       1  0.74 -0.23 -0.21 -0.66</w:t>
-      </w:r>
-      <w:r>
-        <w:br w:type="textWrapping"/>
-      </w:r>
-      <w:r>
-        <w:rPr>
-          <w:rStyle w:val="VerbatimChar"/>
-        </w:rPr>
-        <w:t xml:space="preserve">## vs                                               1  0.17  0.21 -0.57</w:t>
-      </w:r>
-      <w:r>
-        <w:br w:type="textWrapping"/>
-      </w:r>
-      <w:r>
-        <w:rPr>
-          <w:rStyle w:val="VerbatimChar"/>
-        </w:rPr>
-        <w:t xml:space="preserve">## am                                                     1  0.79  0.06</w:t>
-      </w:r>
-      <w:r>
-        <w:br w:type="textWrapping"/>
-      </w:r>
-      <w:r>
-        <w:rPr>
-          <w:rStyle w:val="VerbatimChar"/>
-        </w:rPr>
-        <w:t xml:space="preserve">## gear                                                         1  0.27</w:t>
-      </w:r>
-      <w:r>
-        <w:br w:type="textWrapping"/>
-      </w:r>
-      <w:r>
-        <w:rPr>
-          <w:rStyle w:val="VerbatimChar"/>
-        </w:rPr>
-        <w:t xml:space="preserve">## carb                                                               1</w:t>
+          <w:rStyle w:val="NormalTok"/>
+        </w:rPr>
+        <w:t xml:space="preserve">fit.gpm.vs.wt.hpwt &lt;-</w:t>
+      </w:r>
+      <w:r>
+        <w:rPr>
+          <w:rStyle w:val="StringTok"/>
+        </w:rPr>
+        <w:t xml:space="preserve"> </w:t>
+      </w:r>
+      <w:r>
+        <w:rPr>
+          <w:rStyle w:val="KeywordTok"/>
+        </w:rPr>
+        <w:t xml:space="preserve">lm</w:t>
+      </w:r>
+      <w:r>
+        <w:rPr>
+          <w:rStyle w:val="NormalTok"/>
+        </w:rPr>
+        <w:t xml:space="preserve">(gpm ~</w:t>
+      </w:r>
+      <w:r>
+        <w:rPr>
+          <w:rStyle w:val="StringTok"/>
+        </w:rPr>
+        <w:t xml:space="preserve"> </w:t>
+      </w:r>
+      <w:r>
+        <w:rPr>
+          <w:rStyle w:val="NormalTok"/>
+        </w:rPr>
+        <w:t xml:space="preserve">wt +</w:t>
+      </w:r>
+      <w:r>
+        <w:rPr>
+          <w:rStyle w:val="StringTok"/>
+        </w:rPr>
+        <w:t xml:space="preserve"> </w:t>
+      </w:r>
+      <w:r>
+        <w:rPr>
+          <w:rStyle w:val="NormalTok"/>
+        </w:rPr>
+        <w:t xml:space="preserve">hpwt, </w:t>
+      </w:r>
+      <w:r>
+        <w:rPr>
+          <w:rStyle w:val="DataTypeTok"/>
+        </w:rPr>
+        <w:t xml:space="preserve">data=</w:t>
+      </w:r>
+      <w:r>
+        <w:rPr>
+          <w:rStyle w:val="NormalTok"/>
+        </w:rPr>
+        <w:t xml:space="preserve">D)</w:t>
+      </w:r>
+    </w:p>
+    <w:p>
+      <w:pPr>
+        <w:pStyle w:val="SourceCode"/>
+      </w:pPr>
+      <w:r>
+        <w:rPr>
+          <w:rStyle w:val="KeywordTok"/>
+        </w:rPr>
+        <w:t xml:space="preserve">summary</w:t>
+      </w:r>
+      <w:r>
+        <w:rPr>
+          <w:rStyle w:val="NormalTok"/>
+        </w:rPr>
+        <w:t xml:space="preserve">(fit.gpm.vs.wt.hpwt)</w:t>
+      </w:r>
+    </w:p>
+    <w:p>
+      <w:pPr>
+        <w:pStyle w:val="SourceCode"/>
+      </w:pPr>
+      <w:r>
+        <w:rPr>
+          <w:rStyle w:val="VerbatimChar"/>
+        </w:rPr>
+        <w:t xml:space="preserve">## </w:t>
+      </w:r>
+      <w:r>
+        <w:br w:type="textWrapping"/>
+      </w:r>
+      <w:r>
+        <w:rPr>
+          <w:rStyle w:val="VerbatimChar"/>
+        </w:rPr>
+        <w:t xml:space="preserve">## Call:</w:t>
+      </w:r>
+      <w:r>
+        <w:br w:type="textWrapping"/>
+      </w:r>
+      <w:r>
+        <w:rPr>
+          <w:rStyle w:val="VerbatimChar"/>
+        </w:rPr>
+        <w:t xml:space="preserve">## lm(formula = gpm ~ wt + hpwt, data = D)</w:t>
+      </w:r>
+      <w:r>
+        <w:br w:type="textWrapping"/>
+      </w:r>
+      <w:r>
+        <w:rPr>
+          <w:rStyle w:val="VerbatimChar"/>
+        </w:rPr>
+        <w:t xml:space="preserve">## </w:t>
+      </w:r>
+      <w:r>
+        <w:br w:type="textWrapping"/>
+      </w:r>
+      <w:r>
+        <w:rPr>
+          <w:rStyle w:val="VerbatimChar"/>
+        </w:rPr>
+        <w:t xml:space="preserve">## Residuals:</w:t>
+      </w:r>
+      <w:r>
+        <w:br w:type="textWrapping"/>
+      </w:r>
+      <w:r>
+        <w:rPr>
+          <w:rStyle w:val="VerbatimChar"/>
+        </w:rPr>
+        <w:t xml:space="preserve">##      Min       1Q   Median       3Q      Max </w:t>
+      </w:r>
+      <w:r>
+        <w:br w:type="textWrapping"/>
+      </w:r>
+      <w:r>
+        <w:rPr>
+          <w:rStyle w:val="VerbatimChar"/>
+        </w:rPr>
+        <w:t xml:space="preserve">## -1.69714 -0.46822  0.05312  0.42744  1.35097 </w:t>
+      </w:r>
+      <w:r>
+        <w:br w:type="textWrapping"/>
+      </w:r>
+      <w:r>
+        <w:rPr>
+          <w:rStyle w:val="VerbatimChar"/>
+        </w:rPr>
+        <w:t xml:space="preserve">## </w:t>
+      </w:r>
+      <w:r>
+        <w:br w:type="textWrapping"/>
+      </w:r>
+      <w:r>
+        <w:rPr>
+          <w:rStyle w:val="VerbatimChar"/>
+        </w:rPr>
+        <w:t xml:space="preserve">## Coefficients:</w:t>
+      </w:r>
+      <w:r>
+        <w:br w:type="textWrapping"/>
+      </w:r>
+      <w:r>
+        <w:rPr>
+          <w:rStyle w:val="VerbatimChar"/>
+        </w:rPr>
+        <w:t xml:space="preserve">##              Estimate Std. Error t value Pr(&gt;|t|)    </w:t>
+      </w:r>
+      <w:r>
+        <w:br w:type="textWrapping"/>
+      </w:r>
+      <w:r>
+        <w:rPr>
+          <w:rStyle w:val="VerbatimChar"/>
+        </w:rPr>
+        <w:t xml:space="preserve">## (Intercept) -0.401534   0.512044  -0.784  0.43929    </w:t>
+      </w:r>
+      <w:r>
+        <w:br w:type="textWrapping"/>
+      </w:r>
+      <w:r>
+        <w:rPr>
+          <w:rStyle w:val="VerbatimChar"/>
+        </w:rPr>
+        <w:t xml:space="preserve">## wt           1.472176   0.121554  12.111 7.24e-13 ***</w:t>
+      </w:r>
+      <w:r>
+        <w:br w:type="textWrapping"/>
+      </w:r>
+      <w:r>
+        <w:rPr>
+          <w:rStyle w:val="VerbatimChar"/>
+        </w:rPr>
+        <w:t xml:space="preserve">## hpwt         0.023997   0.007302   3.286  0.00266 ** </w:t>
+      </w:r>
+      <w:r>
+        <w:br w:type="textWrapping"/>
+      </w:r>
+      <w:r>
+        <w:rPr>
+          <w:rStyle w:val="VerbatimChar"/>
+        </w:rPr>
+        <w:t xml:space="preserve">## ---</w:t>
+      </w:r>
+      <w:r>
+        <w:br w:type="textWrapping"/>
+      </w:r>
+      <w:r>
+        <w:rPr>
+          <w:rStyle w:val="VerbatimChar"/>
+        </w:rPr>
+        <w:t xml:space="preserve">## Signif. codes:  0 '***' 0.001 '**' 0.01 '*' 0.05 '.' 0.1 ' ' 1</w:t>
+      </w:r>
+      <w:r>
+        <w:br w:type="textWrapping"/>
+      </w:r>
+      <w:r>
+        <w:rPr>
+          <w:rStyle w:val="VerbatimChar"/>
+        </w:rPr>
+        <w:t xml:space="preserve">## </w:t>
+      </w:r>
+      <w:r>
+        <w:br w:type="textWrapping"/>
+      </w:r>
+      <w:r>
+        <w:rPr>
+          <w:rStyle w:val="VerbatimChar"/>
+        </w:rPr>
+        <w:t xml:space="preserve">## Residual standard error: 0.6612 on 29 degrees of freedom</w:t>
+      </w:r>
+      <w:r>
+        <w:br w:type="textWrapping"/>
+      </w:r>
+      <w:r>
+        <w:rPr>
+          <w:rStyle w:val="VerbatimChar"/>
+        </w:rPr>
+        <w:t xml:space="preserve">## Multiple R-squared:  0.8484, Adjusted R-squared:  0.8379 </w:t>
+      </w:r>
+      <w:r>
+        <w:br w:type="textWrapping"/>
+      </w:r>
+      <w:r>
+        <w:rPr>
+          <w:rStyle w:val="VerbatimChar"/>
+        </w:rPr>
+        <w:t xml:space="preserve">## F-statistic: 81.13 on 2 and 29 DF,  p-value: 1.322e-12</w:t>
+      </w:r>
+    </w:p>
+    <w:p>
+      <w:pPr>
+        <w:pStyle w:val="SourceCode"/>
+      </w:pPr>
+      <w:r>
+        <w:rPr>
+          <w:rStyle w:val="KeywordTok"/>
+        </w:rPr>
+        <w:t xml:space="preserve">round</w:t>
+      </w:r>
+      <w:r>
+        <w:rPr>
+          <w:rStyle w:val="NormalTok"/>
+        </w:rPr>
+        <w:t xml:space="preserve">(</w:t>
+      </w:r>
+      <w:r>
+        <w:rPr>
+          <w:rStyle w:val="KeywordTok"/>
+        </w:rPr>
+        <w:t xml:space="preserve">confint</w:t>
+      </w:r>
+      <w:r>
+        <w:rPr>
+          <w:rStyle w:val="NormalTok"/>
+        </w:rPr>
+        <w:t xml:space="preserve"> </w:t>
+      </w:r>
+      <w:r>
+        <w:rPr>
+          <w:rStyle w:val="NormalTok"/>
+        </w:rPr>
+        <w:t xml:space="preserve">(fit.gpm.vs.wt.hpwt),  </w:t>
+      </w:r>
+      <w:r>
+        <w:rPr>
+          <w:rStyle w:val="DecValTok"/>
+        </w:rPr>
+        <w:t xml:space="preserve">2</w:t>
+      </w:r>
+      <w:r>
+        <w:rPr>
+          <w:rStyle w:val="NormalTok"/>
+        </w:rPr>
+        <w:t xml:space="preserve">)</w:t>
+      </w:r>
+    </w:p>
+    <w:p>
+      <w:pPr>
+        <w:pStyle w:val="SourceCode"/>
+      </w:pPr>
+      <w:r>
+        <w:rPr>
+          <w:rStyle w:val="VerbatimChar"/>
+        </w:rPr>
+        <w:t xml:space="preserve">##             2.5 % 97.5 %</w:t>
+      </w:r>
+      <w:r>
+        <w:br w:type="textWrapping"/>
+      </w:r>
+      <w:r>
+        <w:rPr>
+          <w:rStyle w:val="VerbatimChar"/>
+        </w:rPr>
+        <w:t xml:space="preserve">## (Intercept) -1.45   0.65</w:t>
+      </w:r>
+      <w:r>
+        <w:br w:type="textWrapping"/>
+      </w:r>
+      <w:r>
+        <w:rPr>
+          <w:rStyle w:val="VerbatimChar"/>
+        </w:rPr>
+        <w:t xml:space="preserve">## wt           1.22   1.72</w:t>
+      </w:r>
+      <w:r>
+        <w:br w:type="textWrapping"/>
+      </w:r>
+      <w:r>
+        <w:rPr>
+          <w:rStyle w:val="VerbatimChar"/>
+        </w:rPr>
+        <w:t xml:space="preserve">## hpwt         0.01   0.04</w:t>
+      </w:r>
+    </w:p>
+    <w:p>
+      <w:pPr>
+        <w:pStyle w:val="SourceCode"/>
+      </w:pPr>
+      <w:r>
+        <w:rPr>
+          <w:rStyle w:val="KeywordTok"/>
+        </w:rPr>
+        <w:t xml:space="preserve">round</w:t>
+      </w:r>
+      <w:r>
+        <w:rPr>
+          <w:rStyle w:val="NormalTok"/>
+        </w:rPr>
+        <w:t xml:space="preserve">(</w:t>
+      </w:r>
+      <w:r>
+        <w:rPr>
+          <w:rStyle w:val="KeywordTok"/>
+        </w:rPr>
+        <w:t xml:space="preserve">sqrt</w:t>
+      </w:r>
+      <w:r>
+        <w:rPr>
+          <w:rStyle w:val="NormalTok"/>
+        </w:rPr>
+        <w:t xml:space="preserve">(</w:t>
+      </w:r>
+      <w:r>
+        <w:rPr>
+          <w:rStyle w:val="KeywordTok"/>
+        </w:rPr>
+        <w:t xml:space="preserve">vif</w:t>
+      </w:r>
+      <w:r>
+        <w:rPr>
+          <w:rStyle w:val="NormalTok"/>
+        </w:rPr>
+        <w:t xml:space="preserve">(fit.gpm.vs.wt.hpwt)), </w:t>
+      </w:r>
+      <w:r>
+        <w:rPr>
+          <w:rStyle w:val="DecValTok"/>
+        </w:rPr>
+        <w:t xml:space="preserve">4</w:t>
+      </w:r>
+      <w:r>
+        <w:rPr>
+          <w:rStyle w:val="NormalTok"/>
+        </w:rPr>
+        <w:t xml:space="preserve">)</w:t>
+      </w:r>
+    </w:p>
+    <w:p>
+      <w:pPr>
+        <w:pStyle w:val="SourceCode"/>
+      </w:pPr>
+      <w:r>
+        <w:rPr>
+          <w:rStyle w:val="VerbatimChar"/>
+        </w:rPr>
+        <w:t xml:space="preserve">##     wt   hpwt </w:t>
+      </w:r>
+      <w:r>
+        <w:br w:type="textWrapping"/>
+      </w:r>
+      <w:r>
+        <w:rPr>
+          <w:rStyle w:val="VerbatimChar"/>
+        </w:rPr>
+        <w:t xml:space="preserve">## 1.0015 1.0015</w:t>
+      </w:r>
+    </w:p>
+    <w:p>
+      <w:pPr>
+        <w:pStyle w:val="SourceCode"/>
+      </w:pPr>
+      <w:r>
+        <w:rPr>
+          <w:rStyle w:val="KeywordTok"/>
+        </w:rPr>
+        <w:t xml:space="preserve">shapiro.test</w:t>
+      </w:r>
+      <w:r>
+        <w:rPr>
+          <w:rStyle w:val="NormalTok"/>
+        </w:rPr>
+        <w:t xml:space="preserve">(</w:t>
+      </w:r>
+      <w:r>
+        <w:rPr>
+          <w:rStyle w:val="KeywordTok"/>
+        </w:rPr>
+        <w:t xml:space="preserve">rstandard</w:t>
+      </w:r>
+      <w:r>
+        <w:rPr>
+          <w:rStyle w:val="NormalTok"/>
+        </w:rPr>
+        <w:t xml:space="preserve">(fit.gpm.vs.wt.hpwt))</w:t>
+      </w:r>
+    </w:p>
+    <w:p>
+      <w:pPr>
+        <w:pStyle w:val="SourceCode"/>
+      </w:pPr>
+      <w:r>
+        <w:rPr>
+          <w:rStyle w:val="VerbatimChar"/>
+        </w:rPr>
+        <w:t xml:space="preserve">## </w:t>
+      </w:r>
+      <w:r>
+        <w:br w:type="textWrapping"/>
+      </w:r>
+      <w:r>
+        <w:rPr>
+          <w:rStyle w:val="VerbatimChar"/>
+        </w:rPr>
+        <w:t xml:space="preserve">##  Shapiro-Wilk normality test</w:t>
+      </w:r>
+      <w:r>
+        <w:br w:type="textWrapping"/>
+      </w:r>
+      <w:r>
+        <w:rPr>
+          <w:rStyle w:val="VerbatimChar"/>
+        </w:rPr>
+        <w:t xml:space="preserve">## </w:t>
+      </w:r>
+      <w:r>
+        <w:br w:type="textWrapping"/>
+      </w:r>
+      <w:r>
+        <w:rPr>
+          <w:rStyle w:val="VerbatimChar"/>
+        </w:rPr>
+        <w:t xml:space="preserve">## data:  rstandard(fit.gpm.vs.wt.hpwt)</w:t>
+      </w:r>
+      <w:r>
+        <w:br w:type="textWrapping"/>
+      </w:r>
+      <w:r>
+        <w:rPr>
+          <w:rStyle w:val="VerbatimChar"/>
+        </w:rPr>
+        <w:t xml:space="preserve">## W = 0.97685, p-value = 0.7041</w:t>
       </w:r>
     </w:p>
     <w:p>
@@ -1420,10 +4000,10 @@
         <w:rPr>
           <w:b/>
         </w:rPr>
-        <w:t xml:space="preserve">Figure 4</w:t>
-      </w:r>
-      <w:r>
-        <w:t xml:space="preserve">: Mileage, first row, is highly correlated (|| &gt; 0.80) to weight, number of cylinders, displacment, and horsepower. And those variables are highly correlated amongst themselves.</w:t>
+        <w:t xml:space="preserve">Figure 6</w:t>
+      </w:r>
+      <w:r>
+        <w:t xml:space="preserve">: The summary of the final model. Both regressors are significant. The Adjusted R-squared value says the model accounts for 83.8% of the variance of the fuel consumption. The variance inflation factors (vif) are near 1 and indicate there is no multicolliniarity among the regressors. The Shapiro-Wilk test, with a p-value &gt; 0.05, says that the residuals of the fit are normally distributed.</w:t>
       </w:r>
     </w:p>
     <w:p>
@@ -1434,13 +4014,58 @@
       </w:r>
     </w:p>
     <w:p>
-      <w:pPr>
-        <w:pStyle w:val="Heading3"/>
-      </w:pPr>
-      <w:bookmarkStart w:id="26" w:name="errata"/>
-      <w:bookmarkEnd w:id="26"/>
-      <w:r>
-        <w:t xml:space="preserve">Errata</w:t>
+      <w:r>
+        <w:drawing>
+          <wp:inline>
+            <wp:extent cx="5440680" cy="2720340"/>
+            <wp:effectExtent b="0" l="0" r="0" t="0"/>
+            <wp:docPr descr="" id="1" name="Picture"/>
+            <a:graphic>
+              <a:graphicData uri="http://schemas.openxmlformats.org/drawingml/2006/picture">
+                <pic:pic>
+                  <pic:nvPicPr>
+                    <pic:cNvPr descr="rm-project_files/figure-docx/unnamed-chunk-12-1.png" id="0" name="Picture"/>
+                    <pic:cNvPicPr>
+                      <a:picLocks noChangeArrowheads="1" noChangeAspect="1"/>
+                    </pic:cNvPicPr>
+                  </pic:nvPicPr>
+                  <pic:blipFill>
+                    <a:blip r:embed="rId26"/>
+                    <a:stretch>
+                      <a:fillRect/>
+                    </a:stretch>
+                  </pic:blipFill>
+                  <pic:spPr bwMode="auto">
+                    <a:xfrm>
+                      <a:off x="0" y="0"/>
+                      <a:ext cx="5440680" cy="2720340"/>
+                    </a:xfrm>
+                    <a:prstGeom prst="rect">
+                      <a:avLst/>
+                    </a:prstGeom>
+                    <a:noFill/>
+                    <a:ln w="9525">
+                      <a:noFill/>
+                      <a:headEnd/>
+                      <a:tailEnd/>
+                    </a:ln>
+                  </pic:spPr>
+                </pic:pic>
+              </a:graphicData>
+            </a:graphic>
+          </wp:inline>
+        </w:drawing>
+      </w:r>
+    </w:p>
+    <w:p>
+      <w:r>
+        <w:rPr>
+          <w:b/>
+        </w:rPr>
+        <w:t xml:space="preserve">Figure 7</w:t>
+      </w:r>
+      <w:r>
+        <w:t xml:space="preserve">: The diagnostic plots for gpm ~ wt + hpwt. In Residual vs Fitted, the values look reasonably randomly distributed about 0. In Normal Q-Q, the points lie reasonably along the diagonal. And the histogram of standardized residuals looks like a normal distribution. I am satisfied with this fit.</w:t>
       </w:r>
     </w:p>
     <w:sectPr/>
@@ -1536,7 +4161,7 @@
     </w:lvl>
   </w:abstractNum>
   <w:abstractNum w:abstractNumId="990">
-    <w:nsid w:val="ce11fef2"/>
+    <w:nsid w:val="845ad9f3"/>
     <w:multiLevelType w:val="multilevel"/>
     <w:lvl w:ilvl="0">
       <w:numFmt w:val="bullet"/>
@@ -1616,11 +4241,98 @@
       </w:pPr>
     </w:lvl>
   </w:abstractNum>
+  <w:abstractNum w:abstractNumId="991">
+    <w:nsid w:val="49064cef"/>
+    <w:multiLevelType w:val="multilevel"/>
+    <w:lvl w:ilvl="0">
+      <w:numFmt w:val="bullet"/>
+      <w:lvlText w:val="•"/>
+      <w:lvlJc w:val="left"/>
+      <w:pPr>
+        <w:tabs>
+          <w:tab w:val="num" w:pos="0"/>
+        </w:tabs>
+        <w:ind w:left="480" w:hanging="480"/>
+      </w:pPr>
+    </w:lvl>
+    <w:lvl w:ilvl="1">
+      <w:numFmt w:val="bullet"/>
+      <w:lvlText w:val="–"/>
+      <w:lvlJc w:val="left"/>
+      <w:pPr>
+        <w:tabs>
+          <w:tab w:val="num" w:pos="720"/>
+        </w:tabs>
+        <w:ind w:left="1200" w:hanging="480"/>
+      </w:pPr>
+    </w:lvl>
+    <w:lvl w:ilvl="2">
+      <w:numFmt w:val="bullet"/>
+      <w:lvlText w:val="•"/>
+      <w:lvlJc w:val="left"/>
+      <w:pPr>
+        <w:tabs>
+          <w:tab w:val="num" w:pos="1440"/>
+        </w:tabs>
+        <w:ind w:left="1920" w:hanging="480"/>
+      </w:pPr>
+    </w:lvl>
+    <w:lvl w:ilvl="3">
+      <w:numFmt w:val="bullet"/>
+      <w:lvlText w:val="–"/>
+      <w:lvlJc w:val="left"/>
+      <w:pPr>
+        <w:tabs>
+          <w:tab w:val="num" w:pos="2160"/>
+        </w:tabs>
+        <w:ind w:left="2640" w:hanging="480"/>
+      </w:pPr>
+    </w:lvl>
+    <w:lvl w:ilvl="4">
+      <w:numFmt w:val="bullet"/>
+      <w:lvlText w:val="•"/>
+      <w:lvlJc w:val="left"/>
+      <w:pPr>
+        <w:tabs>
+          <w:tab w:val="num" w:pos="2880"/>
+        </w:tabs>
+        <w:ind w:left="3360" w:hanging="480"/>
+      </w:pPr>
+    </w:lvl>
+    <w:lvl w:ilvl="5">
+      <w:numFmt w:val="bullet"/>
+      <w:lvlText w:val="–"/>
+      <w:lvlJc w:val="left"/>
+      <w:pPr>
+        <w:tabs>
+          <w:tab w:val="num" w:pos="3600"/>
+        </w:tabs>
+        <w:ind w:left="4080" w:hanging="480"/>
+      </w:pPr>
+    </w:lvl>
+    <w:lvl w:ilvl="6">
+      <w:numFmt w:val="bullet"/>
+      <w:lvlText w:val="•"/>
+      <w:lvlJc w:val="left"/>
+      <w:pPr>
+        <w:tabs>
+          <w:tab w:val="num" w:pos="4320"/>
+        </w:tabs>
+        <w:ind w:left="4800" w:hanging="480"/>
+      </w:pPr>
+    </w:lvl>
+  </w:abstractNum>
   <w:num w:numId="1">
     <w:abstractNumId w:val="0"/>
   </w:num>
   <w:num w:numId="1000">
     <w:abstractNumId w:val="990"/>
+  </w:num>
+  <w:num w:numId="1001">
+    <w:abstractNumId w:val="991"/>
+  </w:num>
+  <w:num w:numId="1002">
+    <w:abstractNumId w:val="991"/>
   </w:num>
 </w:numbering>
 </file>

</xml_diff>

<commit_message>
complete draft for Januar 2016 session
</commit_message>
<xml_diff>
--- a/rm-project.docx
+++ b/rm-project.docx
@@ -49,13 +49,13 @@
         <w:t xml:space="preserve"> </w:t>
       </w:r>
       <w:r>
-        <w:t xml:space="preserve">Gas</w:t>
-      </w:r>
-      <w:r>
-        <w:t xml:space="preserve"> </w:t>
-      </w:r>
-      <w:r>
-        <w:t xml:space="preserve">Mileage</w:t>
+        <w:t xml:space="preserve">Fuel</w:t>
+      </w:r>
+      <w:r>
+        <w:t xml:space="preserve"> </w:t>
+      </w:r>
+      <w:r>
+        <w:t xml:space="preserve">Consumption</w:t>
       </w:r>
     </w:p>
     <w:p>
@@ -103,7 +103,7 @@
     </w:p>
     <w:p>
       <w:r>
-        <w:t xml:space="preserve">At first glance, we found that cars with manual transmissions had better fuel economy, consuming on average 4.4 gallons per 100 miles (gpm) (+/- 1.7) compared to an average of 6.1 gpm (+/- 0.7) for cars with automatic transmissions.</w:t>
+        <w:t xml:space="preserve">At first glance, we found that cars with manual transmissions used less fuel, consuming on average 4.4 gallons per 100 miles (gpm) (+/- 1) compared to an average of 6.1 gpm (+/- 0.7) for cars with automatic transmissions.</w:t>
       </w:r>
       <w:r>
         <w:t xml:space="preserve"> </w:t>
@@ -118,12 +118,12 @@
         <w:t xml:space="preserve"> </w:t>
       </w:r>
       <w:r>
-        <w:t xml:space="preserve">and just because there is a difference in fuel economy doesn't mean transmission type is the cause of the difference.</w:t>
-      </w:r>
-    </w:p>
-    <w:p>
-      <w:r>
-        <w:t xml:space="preserve">Digging deeper, we found that a car's fuel consumption was primarily a function of its weight and that the type of transmission was not significant. The reason why cars with manual transmission had better mileage was because in this data set the transmission type and vehicle weight were confounders and were not independent. Given a car's weight you could reasonably predict its transmission type -- The high mileage cars were light and had manual transmissions, while the low mileage cars were heavy and had automatic transmissions.</w:t>
+        <w:t xml:space="preserve">and just because there is a difference in fuel consumption doesn't mean transmission type is the cause of the difference.</w:t>
+      </w:r>
+    </w:p>
+    <w:p>
+      <w:r>
+        <w:t xml:space="preserve">Digging deeper, we found that a car's fuel consumption was primarily a function of its weight and that the type of transmission was, in the end, not significant. The reason why cars with manual transmissions used less fuel was because in this data set the transmission type and vehicle weight were confounders and were not independent. The high mileage cars were light and had manual transmissions, while the low mileage cars were heavy and had automatic transmissions.</w:t>
       </w:r>
     </w:p>
     <w:p>
@@ -138,7 +138,7 @@
     </w:p>
     <w:p>
       <w:r>
-        <w:t xml:space="preserve">We did two transformations on the cars data set. First, we inverted and scaled</w:t>
+        <w:t xml:space="preserve">We did two transformations on the cars data set. First, we inverted and scaled miles per gallon (mpg) to get gallons per 100 miles.</w:t>
       </w:r>
       <w:r>
         <w:t xml:space="preserve"> </w:t>
@@ -147,13 +147,13 @@
         <w:rPr>
           <w:i/>
         </w:rPr>
-        <w:t xml:space="preserve">miles per gallon</w:t>
-      </w:r>
-      <w:r>
-        <w:t xml:space="preserve"> </w:t>
-      </w:r>
-      <w:r>
-        <w:t xml:space="preserve">(mpg) to get</w:t>
+        <w:t xml:space="preserve">Gallons per kilomile (gpm)</w:t>
+      </w:r>
+      <w:r>
+        <w:t xml:space="preserve"> </w:t>
+      </w:r>
+      <w:r>
+        <w:t xml:space="preserve">is a better metric for comparing the fuel consumption among cars. Also, we added a column, dividing horsepower (hp) by weight (wt) to get a the</w:t>
       </w:r>
       <w:r>
         <w:t xml:space="preserve"> </w:t>
@@ -162,30 +162,15 @@
         <w:rPr>
           <w:i/>
         </w:rPr>
-        <w:t xml:space="preserve">gallons per 100 miles</w:t>
-      </w:r>
-      <w:r>
-        <w:t xml:space="preserve"> </w:t>
-      </w:r>
-      <w:r>
-        <w:t xml:space="preserve">(gpm), or kilomiles. It is a better metric for comparing the fuel consumption among cars (see ...). Also, we added a column, dividing horsepower (hp) by weight (wt) to get a the</w:t>
-      </w:r>
-      <w:r>
-        <w:t xml:space="preserve"> </w:t>
-      </w:r>
-      <w:r>
-        <w:rPr>
-          <w:i/>
-        </w:rPr>
         <w:t xml:space="preserve">horsepower per 1000 lbs</w:t>
       </w:r>
       <w:r>
-        <w:t xml:space="preserve">. As we will see, this gives us a metric that is a measure of power that is not correlated with weight.</w:t>
-      </w:r>
-    </w:p>
-    <w:p>
-      <w:r>
-        <w:t xml:space="preserve">First, let's compare the fuel consumption of cars with automatic transmissions to those with manual transmissions, see</w:t>
+        <w:t xml:space="preserve">. As we will see, this gives us a a measure of power that is not correlated with weight.</w:t>
+      </w:r>
+    </w:p>
+    <w:p>
+      <w:r>
+        <w:t xml:space="preserve">First let's compare the fuel consumption of cars with automatic transmissions to those with manual transmissions.</w:t>
       </w:r>
       <w:r>
         <w:t xml:space="preserve"> </w:t>
@@ -194,15 +179,13 @@
         <w:rPr>
           <w:b/>
         </w:rPr>
-        <w:t xml:space="preserve">Figure 1</w:t>
-      </w:r>
-      <w:r>
-        <w:t xml:space="preserve">. There is a sizable difference in the median mileage, with manual transmissions consuming 4.39 gpm compared to 5.78 gpm for automatics.</w:t>
-      </w:r>
-    </w:p>
-    <w:p>
-      <w:r>
-        <w:t xml:space="preserve">Next, let's test whether the difference is significant by doing an intercept-only regression of fuel consumption as a function of transmission type, see</w:t>
+        <w:t xml:space="preserve">Figure 1a</w:t>
+      </w:r>
+      <w:r>
+        <w:t xml:space="preserve"> </w:t>
+      </w:r>
+      <w:r>
+        <w:t xml:space="preserve">shows there is a sizable difference in the fuel consumption of manuals verses automatics. We verify the difference is significant by doing an intercept-only regression of fuel consumption as a function of transmission type. See</w:t>
       </w:r>
       <w:r>
         <w:t xml:space="preserve"> </w:t>
@@ -214,57 +197,15 @@
         <w:t xml:space="preserve">Figure 2</w:t>
       </w:r>
       <w:r>
-        <w:t xml:space="preserve">. We see:</w:t>
-      </w:r>
-    </w:p>
-    <w:p>
-      <w:pPr>
-        <w:numPr>
-          <w:numId w:val="1001"/>
-          <w:ilvl w:val="0"/>
-        </w:numPr>
-      </w:pPr>
-      <w:r>
-        <w:t xml:space="preserve">In the Coefficients, the p-value (Pr(&gt;|t|) for manual transmissions (transManaul) is 0.00143 and less than 0.05. That means the difference between automatics and manuals is indeed significant.</w:t>
-      </w:r>
-    </w:p>
-    <w:p>
-      <w:pPr>
-        <w:numPr>
-          <w:numId w:val="1001"/>
-          <w:ilvl w:val="0"/>
-        </w:numPr>
-      </w:pPr>
-      <w:r>
-        <w:t xml:space="preserve">In the Coefficients, the Estimate column says that automatics (Intercept) consume on average 6.14 gpm, and manuals (transManual) consume -1.78 gpm less, for an average of 4.4 gpm.</w:t>
-      </w:r>
-    </w:p>
-    <w:p>
-      <w:pPr>
-        <w:numPr>
-          <w:numId w:val="1001"/>
-          <w:ilvl w:val="0"/>
-        </w:numPr>
-      </w:pPr>
-      <w:r>
-        <w:t xml:space="preserve">In the Confint, we see the 95th percentile interval for gpm, with automatics (Intercept) consuming 5.49 to 6.8 gpm and manuals (transManual) consuming -2.81 to -0.74 gpm</w:t>
-      </w:r>
-      <w:r>
-        <w:t xml:space="preserve"> </w:t>
-      </w:r>
-      <w:r>
-        <w:rPr>
-          <w:i/>
-        </w:rPr>
-        <w:t xml:space="preserve">less</w:t>
-      </w:r>
-      <w:r>
-        <w:t xml:space="preserve">, for an interval of 2.68 to 6.06 gpm.</w:t>
-      </w:r>
-    </w:p>
-    <w:p>
-      <w:r>
-        <w:t xml:space="preserve">Let's investigate further looking at what variables affect fuel consumption the most.</w:t>
+        <w:t xml:space="preserve"> </w:t>
+      </w:r>
+      <w:r>
+        <w:t xml:space="preserve">for an interpretation of the regression results. In short, manuals use less fuel, consuming on average 4.4 gpm (+/- 1) compared to an average of 6.1 gpm (+/- 0.7) for automatics.</w:t>
+      </w:r>
+    </w:p>
+    <w:p>
+      <w:r>
+        <w:t xml:space="preserve">Digging deeper, in</w:t>
       </w:r>
       <w:r>
         <w:t xml:space="preserve"> </w:t>
@@ -276,48 +217,7 @@
         <w:t xml:space="preserve">Figure 3</w:t>
       </w:r>
       <w:r>
-        <w:t xml:space="preserve"> </w:t>
-      </w:r>
-      <w:r>
-        <w:t xml:space="preserve">shows the correlation between variables in the data set. We see:</w:t>
-      </w:r>
-    </w:p>
-    <w:p>
-      <w:pPr>
-        <w:numPr>
-          <w:numId w:val="1002"/>
-          <w:ilvl w:val="0"/>
-        </w:numPr>
-      </w:pPr>
-      <w:r>
-        <w:t xml:space="preserve">In the first row, fuel consumption (gpm) is correlated strongest to weight (wt) (0.89).</w:t>
-      </w:r>
-    </w:p>
-    <w:p>
-      <w:pPr>
-        <w:numPr>
-          <w:numId w:val="1002"/>
-          <w:ilvl w:val="0"/>
-        </w:numPr>
-      </w:pPr>
-      <w:r>
-        <w:t xml:space="preserve">Weight (wt) is correlated to transmission type (am) (-0.69). This is a hint that weight and tranmission may be confounders.</w:t>
-      </w:r>
-    </w:p>
-    <w:p>
-      <w:pPr>
-        <w:numPr>
-          <w:numId w:val="1002"/>
-          <w:ilvl w:val="0"/>
-        </w:numPr>
-      </w:pPr>
-      <w:r>
-        <w:t xml:space="preserve">Weight (wt) is strongly correlated to number of cylinders (cyl), displacement (disp), horsepower, but not horsepower/weight (hpwt).</w:t>
-      </w:r>
-    </w:p>
-    <w:p>
-      <w:r>
-        <w:t xml:space="preserve">Let's explore the relationship between fuel consumption and weight, see</w:t>
+        <w:t xml:space="preserve">, we see that fuel consumption is most correlated to weight. Plotting fuel consumption verses weight in</w:t>
       </w:r>
       <w:r>
         <w:t xml:space="preserve"> </w:t>
@@ -329,12 +229,24 @@
         <w:t xml:space="preserve">Figure 4</w:t>
       </w:r>
       <w:r>
-        <w:t xml:space="preserve">. Here we plainly see that cars with the lowest fuel consumption are the lightest and have manual transmissions, and the cars with the highest fuel consumption are the heaviest and have automatic transmissions.</w:t>
-      </w:r>
-    </w:p>
-    <w:p>
-      <w:r>
-        <w:t xml:space="preserve">Let's build a multivariate regression starting with fuel consumption as a function of weight and see if transmission type is significant to the equation. We consider potential regressors in a forward stepwise fashion, using the function</w:t>
+        <w:t xml:space="preserve">, we see transmission type is not spread evenly over weight. (We see another view of that relationship in</w:t>
+      </w:r>
+      <w:r>
+        <w:t xml:space="preserve"> </w:t>
+      </w:r>
+      <w:r>
+        <w:rPr>
+          <w:b/>
+        </w:rPr>
+        <w:t xml:space="preserve">Figure 1b</w:t>
+      </w:r>
+      <w:r>
+        <w:t xml:space="preserve">.) This reason for the significant difference in fuel consumption between automatics and manuals. We also see (looking at the two trend lines) that if we account for weight, there doesn't seem to be much difference in between the fuel consumption of automatics and manuals. Let's build a regression model to investigate that.</w:t>
+      </w:r>
+    </w:p>
+    <w:p>
+      <w:r>
+        <w:t xml:space="preserve">Starting with a base model of fuel consumption as a function of weight, we will iterate in a forward step-wise fashion, using the function</w:t>
       </w:r>
       <w:r>
         <w:t xml:space="preserve"> </w:t>
@@ -349,7 +261,7 @@
         <w:t xml:space="preserve"> </w:t>
       </w:r>
       <w:r>
-        <w:t xml:space="preserve">to help decide which regressors to add.</w:t>
+        <w:t xml:space="preserve">to help decide which regressors to include.</w:t>
       </w:r>
       <w:r>
         <w:t xml:space="preserve"> </w:t>
@@ -393,7 +305,7 @@
         <w:t xml:space="preserve"> </w:t>
       </w:r>
       <w:r>
-        <w:t xml:space="preserve">show the output of</w:t>
+        <w:t xml:space="preserve">shows the output of</w:t>
       </w:r>
       <w:r>
         <w:t xml:space="preserve"> </w:t>
@@ -408,12 +320,12 @@
         <w:t xml:space="preserve"> </w:t>
       </w:r>
       <w:r>
-        <w:t xml:space="preserve">given the base model (gpm ~ wt). Horsepower/weight (hpwt) has the most influence, with horsepower (hp) and quarter mile time (qsec) next in line. From those three variables, we choose to add hpwt because 1) it is less correlated to weight than horsepower, so we avoid multiliearity among regressors, and 2) it is a cleaner definition of power than quarter mile time which is a mish mash of power, drag, wind resistance, etc.</w:t>
-      </w:r>
-    </w:p>
-    <w:p>
-      <w:r>
-        <w:t xml:space="preserve">We add hpwt to the model. Running</w:t>
+        <w:t xml:space="preserve">given the base model (gpm ~ wt). Horsepower/weight (hpwt) has the highest F value, with horsepower (hp) and quarter mile time (qsec) next in line. From those three variables, we choose to add hpwt because 1) it is not correlated to weight like horsepower, so we avoid multicollinearity among regressors, and 2) it is design-time parameter and a cleaner definition of power than quarter mile time, which can only be measured after a car built and is a mash of power, drag, wind resistance, driver, etc.</w:t>
+      </w:r>
+    </w:p>
+    <w:p>
+      <w:r>
+        <w:t xml:space="preserve">Adding add hpwt to the model and running</w:t>
       </w:r>
       <w:r>
         <w:t xml:space="preserve"> </w:t>
@@ -443,10 +355,56 @@
         <w:t xml:space="preserve"> </w:t>
       </w:r>
       <w:r>
-        <w:t xml:space="preserve">shows the summary of the final fit.</w:t>
-      </w:r>
-    </w:p>
-    <w:p/>
+        <w:t xml:space="preserve">shows a summary of the final fit.</w:t>
+      </w:r>
+      <w:r>
+        <w:t xml:space="preserve"> </w:t>
+      </w:r>
+      <w:r>
+        <w:rPr>
+          <w:b/>
+        </w:rPr>
+        <w:t xml:space="preserve">Figure 7</w:t>
+      </w:r>
+      <w:r>
+        <w:t xml:space="preserve"> </w:t>
+      </w:r>
+      <w:r>
+        <w:t xml:space="preserve">shows diagnostic plots and a discussion of them. This seems a good, parsimonious model.</w:t>
+      </w:r>
+    </w:p>
+    <w:p>
+      <w:r>
+        <w:t xml:space="preserve">Now, to answer the question of whether transmission type affects fuel consumption. In</w:t>
+      </w:r>
+      <w:r>
+        <w:t xml:space="preserve"> </w:t>
+      </w:r>
+      <w:r>
+        <w:rPr>
+          <w:b/>
+        </w:rPr>
+        <w:t xml:space="preserve">Figure 8</w:t>
+      </w:r>
+      <w:r>
+        <w:t xml:space="preserve">, we use</w:t>
+      </w:r>
+      <w:r>
+        <w:t xml:space="preserve"> </w:t>
+      </w:r>
+      <w:r>
+        <w:rPr>
+          <w:rStyle w:val="VerbatimChar"/>
+        </w:rPr>
+        <w:t xml:space="preserve">anova()</w:t>
+      </w:r>
+      <w:r>
+        <w:t xml:space="preserve"> </w:t>
+      </w:r>
+      <w:r>
+        <w:t xml:space="preserve">and find that transmission type would not be a significant factor in our model. So we conclude that transmission type does not impact fuel consumption.</w:t>
+      </w:r>
+    </w:p>
     <w:p>
       <w:pPr>
         <w:pStyle w:val="Heading3"/>
@@ -470,138 +428,10 @@
       </w:r>
     </w:p>
     <w:p>
-      <w:pPr>
-        <w:pStyle w:val="SourceCode"/>
-      </w:pPr>
-      <w:r>
-        <w:rPr>
-          <w:rStyle w:val="KeywordTok"/>
-        </w:rPr>
-        <w:t xml:space="preserve">boxplot</w:t>
-      </w:r>
-      <w:r>
-        <w:rPr>
-          <w:rStyle w:val="NormalTok"/>
-        </w:rPr>
-        <w:t xml:space="preserve">(gpm ~</w:t>
-      </w:r>
-      <w:r>
-        <w:rPr>
-          <w:rStyle w:val="StringTok"/>
-        </w:rPr>
-        <w:t xml:space="preserve"> </w:t>
-      </w:r>
-      <w:r>
-        <w:rPr>
-          <w:rStyle w:val="NormalTok"/>
-        </w:rPr>
-        <w:t xml:space="preserve">trans, </w:t>
-      </w:r>
-      <w:r>
-        <w:rPr>
-          <w:rStyle w:val="DataTypeTok"/>
-        </w:rPr>
-        <w:t xml:space="preserve">data=</w:t>
-      </w:r>
-      <w:r>
-        <w:rPr>
-          <w:rStyle w:val="NormalTok"/>
-        </w:rPr>
-        <w:t xml:space="preserve">D, </w:t>
-      </w:r>
-      <w:r>
-        <w:br w:type="textWrapping"/>
-      </w:r>
-      <w:r>
-        <w:rPr>
-          <w:rStyle w:val="NormalTok"/>
-        </w:rPr>
-        <w:t xml:space="preserve"> </w:t>
-      </w:r>
-      <w:r>
-        <w:rPr>
-          <w:rStyle w:val="NormalTok"/>
-        </w:rPr>
-        <w:t xml:space="preserve"> </w:t>
-      </w:r>
-      <w:r>
-        <w:rPr>
-          <w:rStyle w:val="NormalTok"/>
-        </w:rPr>
-        <w:t xml:space="preserve"> </w:t>
-      </w:r>
-      <w:r>
-        <w:rPr>
-          <w:rStyle w:val="NormalTok"/>
-        </w:rPr>
-        <w:t xml:space="preserve"> </w:t>
-      </w:r>
-      <w:r>
-        <w:rPr>
-          <w:rStyle w:val="NormalTok"/>
-        </w:rPr>
-        <w:t xml:space="preserve"> </w:t>
-      </w:r>
-      <w:r>
-        <w:rPr>
-          <w:rStyle w:val="NormalTok"/>
-        </w:rPr>
-        <w:t xml:space="preserve"> </w:t>
-      </w:r>
-      <w:r>
-        <w:rPr>
-          <w:rStyle w:val="NormalTok"/>
-        </w:rPr>
-        <w:t xml:space="preserve"> </w:t>
-      </w:r>
-      <w:r>
-        <w:rPr>
-          <w:rStyle w:val="NormalTok"/>
-        </w:rPr>
-        <w:t xml:space="preserve"> </w:t>
-      </w:r>
-      <w:r>
-        <w:rPr>
-          <w:rStyle w:val="DataTypeTok"/>
-        </w:rPr>
-        <w:t xml:space="preserve">main=</w:t>
-      </w:r>
-      <w:r>
-        <w:rPr>
-          <w:rStyle w:val="StringTok"/>
-        </w:rPr>
-        <w:t xml:space="preserve">"Mileage by Transmission Type"</w:t>
-      </w:r>
-      <w:r>
-        <w:rPr>
-          <w:rStyle w:val="NormalTok"/>
-        </w:rPr>
-        <w:t xml:space="preserve">, </w:t>
-      </w:r>
-      <w:r>
-        <w:rPr>
-          <w:rStyle w:val="DataTypeTok"/>
-        </w:rPr>
-        <w:t xml:space="preserve">ylab=</w:t>
-      </w:r>
-      <w:r>
-        <w:rPr>
-          <w:rStyle w:val="StringTok"/>
-        </w:rPr>
-        <w:t xml:space="preserve">"Gallons per Kilomile"</w:t>
-      </w:r>
-      <w:r>
-        <w:rPr>
-          <w:rStyle w:val="NormalTok"/>
-        </w:rPr>
-        <w:t xml:space="preserve">)</w:t>
-      </w:r>
-    </w:p>
-    <w:p>
       <w:r>
         <w:drawing>
           <wp:inline>
-            <wp:extent cx="4610100" cy="3695700"/>
+            <wp:extent cx="5440680" cy="3110487"/>
             <wp:effectExtent b="0" l="0" r="0" t="0"/>
             <wp:docPr descr="" id="1" name="Picture"/>
             <a:graphic>
@@ -622,7 +452,7 @@
                   <pic:spPr bwMode="auto">
                     <a:xfrm>
                       <a:off x="0" y="0"/>
-                      <a:ext cx="4610100" cy="3695700"/>
+                      <a:ext cx="5440680" cy="3110487"/>
                     </a:xfrm>
                     <a:prstGeom prst="rect">
                       <a:avLst/>
@@ -646,10 +476,10 @@
         <w:rPr>
           <w:b/>
         </w:rPr>
-        <w:t xml:space="preserve">Figure 1</w:t>
-      </w:r>
-      <w:r>
-        <w:t xml:space="preserve">: Cars with manual transmissions use less fuel than those with automatic transmissions. But is the difference significant?</w:t>
+        <w:t xml:space="preserve">Figures 1a and 1b</w:t>
+      </w:r>
+      <w:r>
+        <w:t xml:space="preserve">: Cars with manual transmissions use less fuel (4.39 gpm) than automatics (5.78 gpm). and are lighter (2.32 Klbs) than automatics (3.52 Klbs). But are the differences significant?</w:t>
       </w:r>
     </w:p>
     <w:p>
@@ -728,42 +558,6 @@
         </w:rPr>
         <w:t xml:space="preserve">(fit.gpm.vs.trans)$coef; </w:t>
       </w:r>
-      <w:r>
-        <w:rPr>
-          <w:rStyle w:val="KeywordTok"/>
-        </w:rPr>
-        <w:t xml:space="preserve">round</w:t>
-      </w:r>
-      <w:r>
-        <w:rPr>
-          <w:rStyle w:val="NormalTok"/>
-        </w:rPr>
-        <w:t xml:space="preserve">(</w:t>
-      </w:r>
-      <w:r>
-        <w:rPr>
-          <w:rStyle w:val="KeywordTok"/>
-        </w:rPr>
-        <w:t xml:space="preserve">confint</w:t>
-      </w:r>
-      <w:r>
-        <w:rPr>
-          <w:rStyle w:val="NormalTok"/>
-        </w:rPr>
-        <w:t xml:space="preserve">(fit.gpm.vs.trans), </w:t>
-      </w:r>
-      <w:r>
-        <w:rPr>
-          <w:rStyle w:val="DecValTok"/>
-        </w:rPr>
-        <w:t xml:space="preserve">2</w:t>
-      </w:r>
-      <w:r>
-        <w:rPr>
-          <w:rStyle w:val="NormalTok"/>
-        </w:rPr>
-        <w:t xml:space="preserve">)</w:t>
-      </w:r>
     </w:p>
     <w:p>
       <w:pPr>
@@ -800,6 +594,47 @@
       </w:pPr>
       <w:r>
         <w:rPr>
+          <w:rStyle w:val="KeywordTok"/>
+        </w:rPr>
+        <w:t xml:space="preserve">round</w:t>
+      </w:r>
+      <w:r>
+        <w:rPr>
+          <w:rStyle w:val="NormalTok"/>
+        </w:rPr>
+        <w:t xml:space="preserve">(</w:t>
+      </w:r>
+      <w:r>
+        <w:rPr>
+          <w:rStyle w:val="KeywordTok"/>
+        </w:rPr>
+        <w:t xml:space="preserve">confint</w:t>
+      </w:r>
+      <w:r>
+        <w:rPr>
+          <w:rStyle w:val="NormalTok"/>
+        </w:rPr>
+        <w:t xml:space="preserve">(fit.gpm.vs.trans), </w:t>
+      </w:r>
+      <w:r>
+        <w:rPr>
+          <w:rStyle w:val="DecValTok"/>
+        </w:rPr>
+        <w:t xml:space="preserve">2</w:t>
+      </w:r>
+      <w:r>
+        <w:rPr>
+          <w:rStyle w:val="NormalTok"/>
+        </w:rPr>
+        <w:t xml:space="preserve">)</w:t>
+      </w:r>
+    </w:p>
+    <w:p>
+      <w:pPr>
+        <w:pStyle w:val="SourceCode"/>
+      </w:pPr>
+      <w:r>
+        <w:rPr>
           <w:rStyle w:val="VerbatimChar"/>
         </w:rPr>
         <w:t xml:space="preserve">##             2.5 % 97.5 %</w:t>
@@ -831,7 +666,7 @@
         <w:t xml:space="preserve">Figure 2</w:t>
       </w:r>
       <w:r>
-        <w:t xml:space="preserve">: A regression fit of mpg ~ trans shows the difference between automatic and manual transmissions is statistically significant (Pr(&gt;|t|) = 0.00143 &lt; 0.05) and that manuals consume on average -1.78 less gpm than automatics, with a range of -2.81 to -0.74 gpm less.</w:t>
+        <w:t xml:space="preserve">: An intercept-only regression fit of mpg ~ trans shows the difference between automatic and manual transmissions is statistically significant (for transManual, Pr(&gt;|t|) = 0.00143 &lt; 0.05). Automatics consume on average 6.14 gpm, with a confidence interval of 5.49 to 6.8 gpm. Manuals consume on average -1.78 less gpm than automatics, with a confidence interval of -2.81 to -0.74 gpm less. Adding the deltas for manuals with the 6.14 average for automatics gives, for manuals, an average of 4.37 gpm, with a confidence interval of 3.33 to 5.4 gpm.</w:t>
       </w:r>
     </w:p>
     <w:p>
@@ -839,211 +674,6 @@
         <w:pict>
           <v:rect style="width:0;height:1.5pt" o:hralign="center" o:hrstd="t" o:hr="t"/>
         </w:pict>
-      </w:r>
-    </w:p>
-    <w:p>
-      <w:pPr>
-        <w:pStyle w:val="SourceCode"/>
-      </w:pPr>
-      <w:r>
-        <w:rPr>
-          <w:rStyle w:val="NormalTok"/>
-        </w:rPr>
-        <w:t xml:space="preserve">corr.matrix &lt;-</w:t>
-      </w:r>
-      <w:r>
-        <w:rPr>
-          <w:rStyle w:val="StringTok"/>
-        </w:rPr>
-        <w:t xml:space="preserve"> </w:t>
-      </w:r>
-      <w:r>
-        <w:rPr>
-          <w:rStyle w:val="KeywordTok"/>
-        </w:rPr>
-        <w:t xml:space="preserve">round</w:t>
-      </w:r>
-      <w:r>
-        <w:rPr>
-          <w:rStyle w:val="NormalTok"/>
-        </w:rPr>
-        <w:t xml:space="preserve">(</w:t>
-      </w:r>
-      <w:r>
-        <w:rPr>
-          <w:rStyle w:val="KeywordTok"/>
-        </w:rPr>
-        <w:t xml:space="preserve">cor</w:t>
-      </w:r>
-      <w:r>
-        <w:rPr>
-          <w:rStyle w:val="NormalTok"/>
-        </w:rPr>
-        <w:t xml:space="preserve">(D[,!</w:t>
-      </w:r>
-      <w:r>
-        <w:rPr>
-          <w:rStyle w:val="KeywordTok"/>
-        </w:rPr>
-        <w:t xml:space="preserve">names</w:t>
-      </w:r>
-      <w:r>
-        <w:rPr>
-          <w:rStyle w:val="NormalTok"/>
-        </w:rPr>
-        <w:t xml:space="preserve">(D) %in%</w:t>
-      </w:r>
-      <w:r>
-        <w:rPr>
-          <w:rStyle w:val="StringTok"/>
-        </w:rPr>
-        <w:t xml:space="preserve"> </w:t>
-      </w:r>
-      <w:r>
-        <w:rPr>
-          <w:rStyle w:val="KeywordTok"/>
-        </w:rPr>
-        <w:t xml:space="preserve">c</w:t>
-      </w:r>
-      <w:r>
-        <w:rPr>
-          <w:rStyle w:val="NormalTok"/>
-        </w:rPr>
-        <w:t xml:space="preserve">(</w:t>
-      </w:r>
-      <w:r>
-        <w:rPr>
-          <w:rStyle w:val="StringTok"/>
-        </w:rPr>
-        <w:t xml:space="preserve">'trans'</w:t>
-      </w:r>
-      <w:r>
-        <w:rPr>
-          <w:rStyle w:val="NormalTok"/>
-        </w:rPr>
-        <w:t xml:space="preserve">)]), </w:t>
-      </w:r>
-      <w:r>
-        <w:rPr>
-          <w:rStyle w:val="DecValTok"/>
-        </w:rPr>
-        <w:t xml:space="preserve">2</w:t>
-      </w:r>
-      <w:r>
-        <w:rPr>
-          <w:rStyle w:val="NormalTok"/>
-        </w:rPr>
-        <w:t xml:space="preserve">)</w:t>
-      </w:r>
-      <w:r>
-        <w:br w:type="textWrapping"/>
-      </w:r>
-      <w:r>
-        <w:rPr>
-          <w:rStyle w:val="NormalTok"/>
-        </w:rPr>
-        <w:t xml:space="preserve">corr.matrix[</w:t>
-      </w:r>
-      <w:r>
-        <w:rPr>
-          <w:rStyle w:val="KeywordTok"/>
-        </w:rPr>
-        <w:t xml:space="preserve">lower.tri</w:t>
-      </w:r>
-      <w:r>
-        <w:rPr>
-          <w:rStyle w:val="NormalTok"/>
-        </w:rPr>
-        <w:t xml:space="preserve">(corr.matrix,)] &lt;-</w:t>
-      </w:r>
-      <w:r>
-        <w:rPr>
-          <w:rStyle w:val="StringTok"/>
-        </w:rPr>
-        <w:t xml:space="preserve"> ""</w:t>
-      </w:r>
-    </w:p>
-    <w:p>
-      <w:pPr>
-        <w:pStyle w:val="SourceCode"/>
-      </w:pPr>
-      <w:r>
-        <w:rPr>
-          <w:rStyle w:val="KeywordTok"/>
-        </w:rPr>
-        <w:t xml:space="preserve">kable</w:t>
-      </w:r>
-      <w:r>
-        <w:rPr>
-          <w:rStyle w:val="NormalTok"/>
-        </w:rPr>
-        <w:t xml:space="preserve">(</w:t>
-      </w:r>
-      <w:r>
-        <w:rPr>
-          <w:rStyle w:val="KeywordTok"/>
-        </w:rPr>
-        <w:t xml:space="preserve">as.data.frame</w:t>
-      </w:r>
-      <w:r>
-        <w:rPr>
-          <w:rStyle w:val="NormalTok"/>
-        </w:rPr>
-        <w:t xml:space="preserve">(corr.matrix), </w:t>
-      </w:r>
-      <w:r>
-        <w:rPr>
-          <w:rStyle w:val="DataTypeTok"/>
-        </w:rPr>
-        <w:t xml:space="preserve">digits=</w:t>
-      </w:r>
-      <w:r>
-        <w:rPr>
-          <w:rStyle w:val="DecValTok"/>
-        </w:rPr>
-        <w:t xml:space="preserve">2</w:t>
-      </w:r>
-      <w:r>
-        <w:rPr>
-          <w:rStyle w:val="NormalTok"/>
-        </w:rPr>
-        <w:t xml:space="preserve">, </w:t>
-      </w:r>
-      <w:r>
-        <w:rPr>
-          <w:rStyle w:val="DataTypeTok"/>
-        </w:rPr>
-        <w:t xml:space="preserve">align=</w:t>
-      </w:r>
-      <w:r>
-        <w:rPr>
-          <w:rStyle w:val="StringTok"/>
-        </w:rPr>
-        <w:t xml:space="preserve">'r'</w:t>
-      </w:r>
-      <w:r>
-        <w:rPr>
-          <w:rStyle w:val="NormalTok"/>
-        </w:rPr>
-        <w:t xml:space="preserve">, </w:t>
-      </w:r>
-      <w:r>
-        <w:rPr>
-          <w:rStyle w:val="DataTypeTok"/>
-        </w:rPr>
-        <w:t xml:space="preserve">format=</w:t>
-      </w:r>
-      <w:r>
-        <w:rPr>
-          <w:rStyle w:val="StringTok"/>
-        </w:rPr>
-        <w:t xml:space="preserve">'markdown'</w:t>
-      </w:r>
-      <w:r>
-        <w:rPr>
-          <w:rStyle w:val="NormalTok"/>
-        </w:rPr>
-        <w:t xml:space="preserve">)</w:t>
       </w:r>
     </w:p>
     <w:tbl>
@@ -2756,7 +2386,7 @@
         <w:t xml:space="preserve">Figure 3</w:t>
       </w:r>
       <w:r>
-        <w:t xml:space="preserve">: Fuel consumption, the first row, is correlated most to weight (0.89) . It is also correlated to number of cylinders, displacment, and horsepower, all of which are highly correlated amongst themselves. Note that weight and horsepower/weight are not correlated ().</w:t>
+        <w:t xml:space="preserve">: Fuel consumption (gpm), the first row, is correlated most to weight (wt) (0.89). Weight is also correlated to displacement (disp), number of cylinders (cyl), and horsepower (hp), all of which are also correlated with fuel consumption. Weight is not correlated to horsepower/weight (hpwt) (0.05).</w:t>
       </w:r>
     </w:p>
     <w:p>
@@ -2767,396 +2397,10 @@
       </w:r>
     </w:p>
     <w:p>
-      <w:pPr>
-        <w:pStyle w:val="SourceCode"/>
-      </w:pPr>
-      <w:r>
-        <w:rPr>
-          <w:rStyle w:val="KeywordTok"/>
-        </w:rPr>
-        <w:t xml:space="preserve">scatterplot</w:t>
-      </w:r>
-      <w:r>
-        <w:rPr>
-          <w:rStyle w:val="NormalTok"/>
-        </w:rPr>
-        <w:t xml:space="preserve">(gpm ~</w:t>
-      </w:r>
-      <w:r>
-        <w:rPr>
-          <w:rStyle w:val="StringTok"/>
-        </w:rPr>
-        <w:t xml:space="preserve"> </w:t>
-      </w:r>
-      <w:r>
-        <w:rPr>
-          <w:rStyle w:val="NormalTok"/>
-        </w:rPr>
-        <w:t xml:space="preserve">wt |</w:t>
-      </w:r>
-      <w:r>
-        <w:rPr>
-          <w:rStyle w:val="StringTok"/>
-        </w:rPr>
-        <w:t xml:space="preserve"> </w:t>
-      </w:r>
-      <w:r>
-        <w:rPr>
-          <w:rStyle w:val="NormalTok"/>
-        </w:rPr>
-        <w:t xml:space="preserve">trans, </w:t>
-      </w:r>
-      <w:r>
-        <w:rPr>
-          <w:rStyle w:val="DataTypeTok"/>
-        </w:rPr>
-        <w:t xml:space="preserve">data=</w:t>
-      </w:r>
-      <w:r>
-        <w:rPr>
-          <w:rStyle w:val="NormalTok"/>
-        </w:rPr>
-        <w:t xml:space="preserve">D,</w:t>
-      </w:r>
-      <w:r>
-        <w:br w:type="textWrapping"/>
-      </w:r>
-      <w:r>
-        <w:rPr>
-          <w:rStyle w:val="NormalTok"/>
-        </w:rPr>
-        <w:t xml:space="preserve"> </w:t>
-      </w:r>
-      <w:r>
-        <w:rPr>
-          <w:rStyle w:val="NormalTok"/>
-        </w:rPr>
-        <w:t xml:space="preserve"> </w:t>
-      </w:r>
-      <w:r>
-        <w:rPr>
-          <w:rStyle w:val="NormalTok"/>
-        </w:rPr>
-        <w:t xml:space="preserve"> </w:t>
-      </w:r>
-      <w:r>
-        <w:rPr>
-          <w:rStyle w:val="NormalTok"/>
-        </w:rPr>
-        <w:t xml:space="preserve"> </w:t>
-      </w:r>
-      <w:r>
-        <w:rPr>
-          <w:rStyle w:val="NormalTok"/>
-        </w:rPr>
-        <w:t xml:space="preserve"> </w:t>
-      </w:r>
-      <w:r>
-        <w:rPr>
-          <w:rStyle w:val="NormalTok"/>
-        </w:rPr>
-        <w:t xml:space="preserve"> </w:t>
-      </w:r>
-      <w:r>
-        <w:rPr>
-          <w:rStyle w:val="NormalTok"/>
-        </w:rPr>
-        <w:t xml:space="preserve"> </w:t>
-      </w:r>
-      <w:r>
-        <w:rPr>
-          <w:rStyle w:val="NormalTok"/>
-        </w:rPr>
-        <w:t xml:space="preserve"> </w:t>
-      </w:r>
-      <w:r>
-        <w:rPr>
-          <w:rStyle w:val="NormalTok"/>
-        </w:rPr>
-        <w:t xml:space="preserve"> </w:t>
-      </w:r>
-      <w:r>
-        <w:rPr>
-          <w:rStyle w:val="NormalTok"/>
-        </w:rPr>
-        <w:t xml:space="preserve"> </w:t>
-      </w:r>
-      <w:r>
-        <w:rPr>
-          <w:rStyle w:val="NormalTok"/>
-        </w:rPr>
-        <w:t xml:space="preserve"> </w:t>
-      </w:r>
-      <w:r>
-        <w:rPr>
-          <w:rStyle w:val="NormalTok"/>
-        </w:rPr>
-        <w:t xml:space="preserve"> </w:t>
-      </w:r>
-      <w:r>
-        <w:rPr>
-          <w:rStyle w:val="DataTypeTok"/>
-        </w:rPr>
-        <w:t xml:space="preserve">main=</w:t>
-      </w:r>
-      <w:r>
-        <w:rPr>
-          <w:rStyle w:val="StringTok"/>
-        </w:rPr>
-        <w:t xml:space="preserve">"Mileage vs Weight by Transmission Type"</w:t>
-      </w:r>
-      <w:r>
-        <w:rPr>
-          <w:rStyle w:val="NormalTok"/>
-        </w:rPr>
-        <w:t xml:space="preserve">, </w:t>
-      </w:r>
-      <w:r>
-        <w:br w:type="textWrapping"/>
-      </w:r>
-      <w:r>
-        <w:rPr>
-          <w:rStyle w:val="NormalTok"/>
-        </w:rPr>
-        <w:t xml:space="preserve"> </w:t>
-      </w:r>
-      <w:r>
-        <w:rPr>
-          <w:rStyle w:val="NormalTok"/>
-        </w:rPr>
-        <w:t xml:space="preserve"> </w:t>
-      </w:r>
-      <w:r>
-        <w:rPr>
-          <w:rStyle w:val="NormalTok"/>
-        </w:rPr>
-        <w:t xml:space="preserve"> </w:t>
-      </w:r>
-      <w:r>
-        <w:rPr>
-          <w:rStyle w:val="NormalTok"/>
-        </w:rPr>
-        <w:t xml:space="preserve"> </w:t>
-      </w:r>
-      <w:r>
-        <w:rPr>
-          <w:rStyle w:val="NormalTok"/>
-        </w:rPr>
-        <w:t xml:space="preserve"> </w:t>
-      </w:r>
-      <w:r>
-        <w:rPr>
-          <w:rStyle w:val="NormalTok"/>
-        </w:rPr>
-        <w:t xml:space="preserve"> </w:t>
-      </w:r>
-      <w:r>
-        <w:rPr>
-          <w:rStyle w:val="NormalTok"/>
-        </w:rPr>
-        <w:t xml:space="preserve"> </w:t>
-      </w:r>
-      <w:r>
-        <w:rPr>
-          <w:rStyle w:val="NormalTok"/>
-        </w:rPr>
-        <w:t xml:space="preserve"> </w:t>
-      </w:r>
-      <w:r>
-        <w:rPr>
-          <w:rStyle w:val="NormalTok"/>
-        </w:rPr>
-        <w:t xml:space="preserve"> </w:t>
-      </w:r>
-      <w:r>
-        <w:rPr>
-          <w:rStyle w:val="NormalTok"/>
-        </w:rPr>
-        <w:t xml:space="preserve"> </w:t>
-      </w:r>
-      <w:r>
-        <w:rPr>
-          <w:rStyle w:val="NormalTok"/>
-        </w:rPr>
-        <w:t xml:space="preserve"> </w:t>
-      </w:r>
-      <w:r>
-        <w:rPr>
-          <w:rStyle w:val="NormalTok"/>
-        </w:rPr>
-        <w:t xml:space="preserve"> </w:t>
-      </w:r>
-      <w:r>
-        <w:rPr>
-          <w:rStyle w:val="DataTypeTok"/>
-        </w:rPr>
-        <w:t xml:space="preserve">ylab=</w:t>
-      </w:r>
-      <w:r>
-        <w:rPr>
-          <w:rStyle w:val="StringTok"/>
-        </w:rPr>
-        <w:t xml:space="preserve">"Gallons per Kilomile"</w:t>
-      </w:r>
-      <w:r>
-        <w:rPr>
-          <w:rStyle w:val="NormalTok"/>
-        </w:rPr>
-        <w:t xml:space="preserve">, </w:t>
-      </w:r>
-      <w:r>
-        <w:rPr>
-          <w:rStyle w:val="DataTypeTok"/>
-        </w:rPr>
-        <w:t xml:space="preserve">xlab=</w:t>
-      </w:r>
-      <w:r>
-        <w:rPr>
-          <w:rStyle w:val="StringTok"/>
-        </w:rPr>
-        <w:t xml:space="preserve">"Weight (Klbs)"</w:t>
-      </w:r>
-      <w:r>
-        <w:rPr>
-          <w:rStyle w:val="NormalTok"/>
-        </w:rPr>
-        <w:t xml:space="preserve">, </w:t>
-      </w:r>
-      <w:r>
-        <w:br w:type="textWrapping"/>
-      </w:r>
-      <w:r>
-        <w:rPr>
-          <w:rStyle w:val="NormalTok"/>
-        </w:rPr>
-        <w:t xml:space="preserve"> </w:t>
-      </w:r>
-      <w:r>
-        <w:rPr>
-          <w:rStyle w:val="NormalTok"/>
-        </w:rPr>
-        <w:t xml:space="preserve"> </w:t>
-      </w:r>
-      <w:r>
-        <w:rPr>
-          <w:rStyle w:val="NormalTok"/>
-        </w:rPr>
-        <w:t xml:space="preserve"> </w:t>
-      </w:r>
-      <w:r>
-        <w:rPr>
-          <w:rStyle w:val="NormalTok"/>
-        </w:rPr>
-        <w:t xml:space="preserve"> </w:t>
-      </w:r>
-      <w:r>
-        <w:rPr>
-          <w:rStyle w:val="NormalTok"/>
-        </w:rPr>
-        <w:t xml:space="preserve"> </w:t>
-      </w:r>
-      <w:r>
-        <w:rPr>
-          <w:rStyle w:val="NormalTok"/>
-        </w:rPr>
-        <w:t xml:space="preserve"> </w:t>
-      </w:r>
-      <w:r>
-        <w:rPr>
-          <w:rStyle w:val="NormalTok"/>
-        </w:rPr>
-        <w:t xml:space="preserve"> </w:t>
-      </w:r>
-      <w:r>
-        <w:rPr>
-          <w:rStyle w:val="NormalTok"/>
-        </w:rPr>
-        <w:t xml:space="preserve"> </w:t>
-      </w:r>
-      <w:r>
-        <w:rPr>
-          <w:rStyle w:val="NormalTok"/>
-        </w:rPr>
-        <w:t xml:space="preserve"> </w:t>
-      </w:r>
-      <w:r>
-        <w:rPr>
-          <w:rStyle w:val="NormalTok"/>
-        </w:rPr>
-        <w:t xml:space="preserve"> </w:t>
-      </w:r>
-      <w:r>
-        <w:rPr>
-          <w:rStyle w:val="NormalTok"/>
-        </w:rPr>
-        <w:t xml:space="preserve"> </w:t>
-      </w:r>
-      <w:r>
-        <w:rPr>
-          <w:rStyle w:val="NormalTok"/>
-        </w:rPr>
-        <w:t xml:space="preserve"> </w:t>
-      </w:r>
-      <w:r>
-        <w:rPr>
-          <w:rStyle w:val="DataTypeTok"/>
-        </w:rPr>
-        <w:t xml:space="preserve">labels=</w:t>
-      </w:r>
-      <w:r>
-        <w:rPr>
-          <w:rStyle w:val="KeywordTok"/>
-        </w:rPr>
-        <w:t xml:space="preserve">row.names</w:t>
-      </w:r>
-      <w:r>
-        <w:rPr>
-          <w:rStyle w:val="NormalTok"/>
-        </w:rPr>
-        <w:t xml:space="preserve">(D), </w:t>
-      </w:r>
-      <w:r>
-        <w:rPr>
-          <w:rStyle w:val="DataTypeTok"/>
-        </w:rPr>
-        <w:t xml:space="preserve">smoother=</w:t>
-      </w:r>
-      <w:r>
-        <w:rPr>
-          <w:rStyle w:val="OtherTok"/>
-        </w:rPr>
-        <w:t xml:space="preserve">FALSE</w:t>
-      </w:r>
-      <w:r>
-        <w:rPr>
-          <w:rStyle w:val="NormalTok"/>
-        </w:rPr>
-        <w:t xml:space="preserve">, </w:t>
-      </w:r>
-      <w:r>
-        <w:rPr>
-          <w:rStyle w:val="DataTypeTok"/>
-        </w:rPr>
-        <w:t xml:space="preserve">legend.coords=</w:t>
-      </w:r>
-      <w:r>
-        <w:rPr>
-          <w:rStyle w:val="StringTok"/>
-        </w:rPr>
-        <w:t xml:space="preserve">'bottomright'</w:t>
-      </w:r>
-      <w:r>
-        <w:rPr>
-          <w:rStyle w:val="NormalTok"/>
-        </w:rPr>
-        <w:t xml:space="preserve">)</w:t>
-      </w:r>
-    </w:p>
-    <w:p>
       <w:r>
         <w:drawing>
           <wp:inline>
-            <wp:extent cx="4610100" cy="3695700"/>
+            <wp:extent cx="5440680" cy="3110487"/>
             <wp:effectExtent b="0" l="0" r="0" t="0"/>
             <wp:docPr descr="" id="1" name="Picture"/>
             <a:graphic>
@@ -3177,7 +2421,7 @@
                   <pic:spPr bwMode="auto">
                     <a:xfrm>
                       <a:off x="0" y="0"/>
-                      <a:ext cx="4610100" cy="3695700"/>
+                      <a:ext cx="5440680" cy="3110487"/>
                     </a:xfrm>
                     <a:prstGeom prst="rect">
                       <a:avLst/>
@@ -3204,7 +2448,7 @@
         <w:t xml:space="preserve">Figure 4</w:t>
       </w:r>
       <w:r>
-        <w:t xml:space="preserve">: Here we plainly see that cars with the lowest fuel consumption are the lightest and have manual transmissions, and the cars with the highest fuel consumption are the heaviest and have automatic transmissions.</w:t>
+        <w:t xml:space="preserve">: Here we plainly see transmission type is not spread evenly across weight. The cars with the lowest fuel consumption are the lightest and have manual transmissions, and the cars with the highest fuel consumption are the heaviest and have automatic transmissions. It also looks like once we account for weight, there is not that much difference in fuel consumption between manuals and automatics.</w:t>
       </w:r>
     </w:p>
     <w:p>
@@ -3496,7 +2740,7 @@
         <w:t xml:space="preserve"> </w:t>
       </w:r>
       <w:r>
-        <w:t xml:space="preserve">to evaluate with variable to add next. Horsepower/weight (hpwt) has the highest F value and would have the most influence.</w:t>
+        <w:t xml:space="preserve">to evaluate which variable to add next. Horsepower/weight (hpwt) has the highest F value and would have the most influence.</w:t>
       </w:r>
     </w:p>
     <w:p>
@@ -4003,7 +3247,7 @@
         <w:t xml:space="preserve">Figure 6</w:t>
       </w:r>
       <w:r>
-        <w:t xml:space="preserve">: The summary of the final model. Both regressors are significant. The Adjusted R-squared value says the model accounts for 83.8% of the variance of the fuel consumption. The variance inflation factors (vif) are near 1 and indicate there is no multicolliniarity among the regressors. The Shapiro-Wilk test, with a p-value &gt; 0.05, says that the residuals of the fit are normally distributed.</w:t>
+        <w:t xml:space="preserve">: The summary of the final model. Both regressors are significant. The Adjusted R-squared value says the model accounts for 83.8% of the variance of the fuel consumption. The variance inflation factors (vif) are near 1 and indicate there is no multicollinearity among the regressors. The Shapiro-Wilk test, with a p-value &gt; 0.05, says that the residuals of the fit are normally distributed. Note that the Intercept term is not significant, it's p-value is &gt; 0.05. That means the reported Intercept value is not significantly different from 0, which makes sense for this regression.</w:t>
       </w:r>
     </w:p>
     <w:p>
@@ -4065,7 +3309,114 @@
         <w:t xml:space="preserve">Figure 7</w:t>
       </w:r>
       <w:r>
-        <w:t xml:space="preserve">: The diagnostic plots for gpm ~ wt + hpwt. In Residual vs Fitted, the values look reasonably randomly distributed about 0. In Normal Q-Q, the points lie reasonably along the diagonal. And the histogram of standardized residuals looks like a normal distribution. I am satisfied with this fit.</w:t>
+        <w:t xml:space="preserve">: The diagnostic plots for gpm ~ wt + hpwt. In Residual vs Fitted, the values look reasonably randomly distributed about 0. In Normal Q-Q, the points lie reasonably along the diagonal. And the histogram of standardized residuals looks very much like a normal distribution.</w:t>
+      </w:r>
+    </w:p>
+    <w:p>
+      <w:r>
+        <w:pict>
+          <v:rect style="width:0;height:1.5pt" o:hralign="center" o:hrstd="t" o:hr="t"/>
+        </w:pict>
+      </w:r>
+    </w:p>
+    <w:p>
+      <w:pPr>
+        <w:pStyle w:val="SourceCode"/>
+      </w:pPr>
+      <w:r>
+        <w:rPr>
+          <w:rStyle w:val="VerbatimChar"/>
+        </w:rPr>
+        <w:t xml:space="preserve">## Analysis of Variance Table</w:t>
+      </w:r>
+      <w:r>
+        <w:br w:type="textWrapping"/>
+      </w:r>
+      <w:r>
+        <w:rPr>
+          <w:rStyle w:val="VerbatimChar"/>
+        </w:rPr>
+        <w:t xml:space="preserve">## </w:t>
+      </w:r>
+      <w:r>
+        <w:br w:type="textWrapping"/>
+      </w:r>
+      <w:r>
+        <w:rPr>
+          <w:rStyle w:val="VerbatimChar"/>
+        </w:rPr>
+        <w:t xml:space="preserve">## Model 1: gpm ~ wt + hpwt</w:t>
+      </w:r>
+      <w:r>
+        <w:br w:type="textWrapping"/>
+      </w:r>
+      <w:r>
+        <w:rPr>
+          <w:rStyle w:val="VerbatimChar"/>
+        </w:rPr>
+        <w:t xml:space="preserve">## Model 2: gpm ~ wt + hpwt + trans</w:t>
+      </w:r>
+      <w:r>
+        <w:br w:type="textWrapping"/>
+      </w:r>
+      <w:r>
+        <w:rPr>
+          <w:rStyle w:val="VerbatimChar"/>
+        </w:rPr>
+        <w:t xml:space="preserve">##   Res.Df    RSS Df Sum of Sq      F Pr(&gt;F)</w:t>
+      </w:r>
+      <w:r>
+        <w:br w:type="textWrapping"/>
+      </w:r>
+      <w:r>
+        <w:rPr>
+          <w:rStyle w:val="VerbatimChar"/>
+        </w:rPr>
+        <w:t xml:space="preserve">## 1     29 12.680                           </w:t>
+      </w:r>
+      <w:r>
+        <w:br w:type="textWrapping"/>
+      </w:r>
+      <w:r>
+        <w:rPr>
+          <w:rStyle w:val="VerbatimChar"/>
+        </w:rPr>
+        <w:t xml:space="preserve">## 2     28 12.656  1  0.024087 0.0533 0.8191</w:t>
+      </w:r>
+    </w:p>
+    <w:p>
+      <w:r>
+        <w:rPr>
+          <w:b/>
+        </w:rPr>
+        <w:t xml:space="preserve">Figure 8</w:t>
+      </w:r>
+      <w:r>
+        <w:t xml:space="preserve">: Using</w:t>
+      </w:r>
+      <w:r>
+        <w:t xml:space="preserve"> </w:t>
+      </w:r>
+      <w:r>
+        <w:rPr>
+          <w:rStyle w:val="VerbatimChar"/>
+        </w:rPr>
+        <w:t xml:space="preserve">anova()</w:t>
+      </w:r>
+      <w:r>
+        <w:t xml:space="preserve">, we compare our base model (Model 1) to one that includes transmission type (Model 2). The Pr(&gt;F) for Model 2 is greater than 0.05 which says transmission type would not make a significant difference to the model.</w:t>
+      </w:r>
+    </w:p>
+    <w:p>
+      <w:r>
+        <w:pict>
+          <v:rect style="width:0;height:1.5pt" o:hralign="center" o:hrstd="t" o:hr="t"/>
+        </w:pict>
+      </w:r>
+    </w:p>
+    <w:p>
+      <w:r>
+        <w:t xml:space="preserve">A note on formatting: To get to five pages, I knitr'd to a Word docx file, then in Word, changed margins, reduced overall font size, and inserted page breaks to prevent figures from spanning pages.</w:t>
       </w:r>
     </w:p>
     <w:sectPr/>
@@ -4161,7 +3512,7 @@
     </w:lvl>
   </w:abstractNum>
   <w:abstractNum w:abstractNumId="990">
-    <w:nsid w:val="845ad9f3"/>
+    <w:nsid w:val="d0fec15b"/>
     <w:multiLevelType w:val="multilevel"/>
     <w:lvl w:ilvl="0">
       <w:numFmt w:val="bullet"/>
@@ -4241,98 +3592,11 @@
       </w:pPr>
     </w:lvl>
   </w:abstractNum>
-  <w:abstractNum w:abstractNumId="991">
-    <w:nsid w:val="49064cef"/>
-    <w:multiLevelType w:val="multilevel"/>
-    <w:lvl w:ilvl="0">
-      <w:numFmt w:val="bullet"/>
-      <w:lvlText w:val="•"/>
-      <w:lvlJc w:val="left"/>
-      <w:pPr>
-        <w:tabs>
-          <w:tab w:val="num" w:pos="0"/>
-        </w:tabs>
-        <w:ind w:left="480" w:hanging="480"/>
-      </w:pPr>
-    </w:lvl>
-    <w:lvl w:ilvl="1">
-      <w:numFmt w:val="bullet"/>
-      <w:lvlText w:val="–"/>
-      <w:lvlJc w:val="left"/>
-      <w:pPr>
-        <w:tabs>
-          <w:tab w:val="num" w:pos="720"/>
-        </w:tabs>
-        <w:ind w:left="1200" w:hanging="480"/>
-      </w:pPr>
-    </w:lvl>
-    <w:lvl w:ilvl="2">
-      <w:numFmt w:val="bullet"/>
-      <w:lvlText w:val="•"/>
-      <w:lvlJc w:val="left"/>
-      <w:pPr>
-        <w:tabs>
-          <w:tab w:val="num" w:pos="1440"/>
-        </w:tabs>
-        <w:ind w:left="1920" w:hanging="480"/>
-      </w:pPr>
-    </w:lvl>
-    <w:lvl w:ilvl="3">
-      <w:numFmt w:val="bullet"/>
-      <w:lvlText w:val="–"/>
-      <w:lvlJc w:val="left"/>
-      <w:pPr>
-        <w:tabs>
-          <w:tab w:val="num" w:pos="2160"/>
-        </w:tabs>
-        <w:ind w:left="2640" w:hanging="480"/>
-      </w:pPr>
-    </w:lvl>
-    <w:lvl w:ilvl="4">
-      <w:numFmt w:val="bullet"/>
-      <w:lvlText w:val="•"/>
-      <w:lvlJc w:val="left"/>
-      <w:pPr>
-        <w:tabs>
-          <w:tab w:val="num" w:pos="2880"/>
-        </w:tabs>
-        <w:ind w:left="3360" w:hanging="480"/>
-      </w:pPr>
-    </w:lvl>
-    <w:lvl w:ilvl="5">
-      <w:numFmt w:val="bullet"/>
-      <w:lvlText w:val="–"/>
-      <w:lvlJc w:val="left"/>
-      <w:pPr>
-        <w:tabs>
-          <w:tab w:val="num" w:pos="3600"/>
-        </w:tabs>
-        <w:ind w:left="4080" w:hanging="480"/>
-      </w:pPr>
-    </w:lvl>
-    <w:lvl w:ilvl="6">
-      <w:numFmt w:val="bullet"/>
-      <w:lvlText w:val="•"/>
-      <w:lvlJc w:val="left"/>
-      <w:pPr>
-        <w:tabs>
-          <w:tab w:val="num" w:pos="4320"/>
-        </w:tabs>
-        <w:ind w:left="4800" w:hanging="480"/>
-      </w:pPr>
-    </w:lvl>
-  </w:abstractNum>
   <w:num w:numId="1">
     <w:abstractNumId w:val="0"/>
   </w:num>
   <w:num w:numId="1000">
     <w:abstractNumId w:val="990"/>
-  </w:num>
-  <w:num w:numId="1001">
-    <w:abstractNumId w:val="991"/>
-  </w:num>
-  <w:num w:numId="1002">
-    <w:abstractNumId w:val="991"/>
   </w:num>
 </w:numbering>
 </file>

</xml_diff>

<commit_message>
submitted for grading Jan 2016 session
</commit_message>
<xml_diff>
--- a/rm-project.docx
+++ b/rm-project.docx
@@ -241,7 +241,19 @@
         <w:t xml:space="preserve">Figure 1b</w:t>
       </w:r>
       <w:r>
-        <w:t xml:space="preserve">.) This reason for the significant difference in fuel consumption between automatics and manuals. We also see (looking at the two trend lines) that if we account for weight, there doesn't seem to be much difference in between the fuel consumption of automatics and manuals. Let's build a regression model to investigate that.</w:t>
+        <w:t xml:space="preserve">.) This reason for the significant difference in fuel consumption between automatics and manuals. We also see, looking at the two trend lines in</w:t>
+      </w:r>
+      <w:r>
+        <w:t xml:space="preserve"> </w:t>
+      </w:r>
+      <w:r>
+        <w:rPr>
+          <w:b/>
+        </w:rPr>
+        <w:t xml:space="preserve">Figure 4</w:t>
+      </w:r>
+      <w:r>
+        <w:t xml:space="preserve">, that if we account for weight, there doesn't seem to be much difference in between the fuel consumption of automatics and manuals. Let's build a regression model to investigate that.</w:t>
       </w:r>
     </w:p>
     <w:p>
@@ -325,7 +337,7 @@
     </w:p>
     <w:p>
       <w:r>
-        <w:t xml:space="preserve">Adding add hpwt to the model and running</w:t>
+        <w:t xml:space="preserve">Adding hpwt to the model and running</w:t>
       </w:r>
       <w:r>
         <w:t xml:space="preserve"> </w:t>
@@ -479,7 +491,7 @@
         <w:t xml:space="preserve">Figures 1a and 1b</w:t>
       </w:r>
       <w:r>
-        <w:t xml:space="preserve">: Cars with manual transmissions use less fuel (4.39 gpm) than automatics (5.78 gpm). and are lighter (2.32 Klbs) than automatics (3.52 Klbs). But are the differences significant?</w:t>
+        <w:t xml:space="preserve">: Cars with manual transmissions use less fuel (4.39 gpm) than automatics (5.78 gpm) and are lighter (2.32 Klbs) than automatics (3.52 Klbs). But are the differences significant?</w:t>
       </w:r>
     </w:p>
     <w:p>
@@ -3512,7 +3524,7 @@
     </w:lvl>
   </w:abstractNum>
   <w:abstractNum w:abstractNumId="990">
-    <w:nsid w:val="d0fec15b"/>
+    <w:nsid w:val="afa7d0f4"/>
     <w:multiLevelType w:val="multilevel"/>
     <w:lvl w:ilvl="0">
       <w:numFmt w:val="bullet"/>

</xml_diff>